<commit_message>
REPORTGEN-277 : Report Generator : small issues to correct in slide 2
</commit_message>
<xml_diff>
--- a/CastReporting.Reporting/TemplatesFiles/Generic Graph Definition.docx
+++ b/CastReporting.Reporting/TemplatesFiles/Generic Graph Definition.docx
@@ -1,6 +1,6 @@
 
 <file path=word/document.xml><?xml version="1.0" encoding="utf-8"?>
-<w:document xmlns:wpc="http://schemas.microsoft.com/office/word/2010/wordprocessingCanvas" xmlns:cx="http://schemas.microsoft.com/office/drawing/2014/chartex" xmlns:cx1="http://schemas.microsoft.com/office/drawing/2015/9/8/chartex" xmlns:cx2="http://schemas.microsoft.com/office/drawing/2015/10/21/chartex" xmlns:cx3="http://schemas.microsoft.com/office/drawing/2016/5/9/chartex" xmlns:cx4="http://schemas.microsoft.com/office/drawing/2016/5/10/chartex" xmlns:cx5="http://schemas.microsoft.com/office/drawing/2016/5/11/chartex" xmlns:mc="http://schemas.openxmlformats.org/markup-compatibility/2006" xmlns:o="urn:schemas-microsoft-com:office:office" xmlns:r="http://schemas.openxmlformats.org/officeDocument/2006/relationships" xmlns:m="http://schemas.openxmlformats.org/officeDocument/2006/math" xmlns:v="urn:schemas-microsoft-com:vml" xmlns:wp14="http://schemas.microsoft.com/office/word/2010/wordprocessingDrawing" xmlns:wp="http://schemas.openxmlformats.org/drawingml/2006/wordprocessingDrawing" xmlns:w10="urn:schemas-microsoft-com:office:word" xmlns:w="http://schemas.openxmlformats.org/wordprocessingml/2006/main" xmlns:w14="http://schemas.microsoft.com/office/word/2010/wordml" xmlns:w15="http://schemas.microsoft.com/office/word/2012/wordml" xmlns:w16se="http://schemas.microsoft.com/office/word/2015/wordml/symex" xmlns:wpg="http://schemas.microsoft.com/office/word/2010/wordprocessingGroup" xmlns:wpi="http://schemas.microsoft.com/office/word/2010/wordprocessingInk" xmlns:wne="http://schemas.microsoft.com/office/word/2006/wordml" xmlns:wps="http://schemas.microsoft.com/office/word/2010/wordprocessingShape" mc:Ignorable="w14 w15 w16se wp14">
+<w:document xmlns:wpc="http://schemas.microsoft.com/office/word/2010/wordprocessingCanvas" xmlns:cx="http://schemas.microsoft.com/office/drawing/2014/chartex" xmlns:cx1="http://schemas.microsoft.com/office/drawing/2015/9/8/chartex" xmlns:cx2="http://schemas.microsoft.com/office/drawing/2015/10/21/chartex" xmlns:cx3="http://schemas.microsoft.com/office/drawing/2016/5/9/chartex" xmlns:cx4="http://schemas.microsoft.com/office/drawing/2016/5/10/chartex" xmlns:cx5="http://schemas.microsoft.com/office/drawing/2016/5/11/chartex" xmlns:cx6="http://schemas.microsoft.com/office/drawing/2016/5/12/chartex" xmlns:cx7="http://schemas.microsoft.com/office/drawing/2016/5/13/chartex" xmlns:cx8="http://schemas.microsoft.com/office/drawing/2016/5/14/chartex" xmlns:mc="http://schemas.openxmlformats.org/markup-compatibility/2006" xmlns:aink="http://schemas.microsoft.com/office/drawing/2016/ink" xmlns:am3d="http://schemas.microsoft.com/office/drawing/2017/model3d" xmlns:o="urn:schemas-microsoft-com:office:office" xmlns:r="http://schemas.openxmlformats.org/officeDocument/2006/relationships" xmlns:m="http://schemas.openxmlformats.org/officeDocument/2006/math" xmlns:v="urn:schemas-microsoft-com:vml" xmlns:wp14="http://schemas.microsoft.com/office/word/2010/wordprocessingDrawing" xmlns:wp="http://schemas.openxmlformats.org/drawingml/2006/wordprocessingDrawing" xmlns:w10="urn:schemas-microsoft-com:office:word" xmlns:w="http://schemas.openxmlformats.org/wordprocessingml/2006/main" xmlns:w14="http://schemas.microsoft.com/office/word/2010/wordml" xmlns:w15="http://schemas.microsoft.com/office/word/2012/wordml" xmlns:w16cid="http://schemas.microsoft.com/office/word/2016/wordml/cid" xmlns:w16se="http://schemas.microsoft.com/office/word/2015/wordml/symex" xmlns:wpg="http://schemas.microsoft.com/office/word/2010/wordprocessingGroup" xmlns:wpi="http://schemas.microsoft.com/office/word/2010/wordprocessingInk" xmlns:wne="http://schemas.microsoft.com/office/word/2006/wordml" xmlns:wps="http://schemas.microsoft.com/office/word/2010/wordprocessingShape" mc:Ignorable="w14 w15 w16se w16cid wp14">
   <w:body>
     <w:p>
       <w:pPr>
@@ -832,6 +832,396 @@
         <w:rPr>
           <w:rFonts w:ascii="Open Sans" w:hAnsi="Open Sans" w:cs="Open Sans"/>
           <w:noProof/>
+          <w:color w:val="9BBB59" w:themeColor="accent3"/>
+          <w:szCs w:val="24"/>
+          <w:lang w:val="en-US" w:eastAsia="en-US"/>
+        </w:rPr>
+        <mc:AlternateContent>
+          <mc:Choice Requires="wps">
+            <w:drawing>
+              <wp:anchor distT="0" distB="0" distL="114300" distR="114300" simplePos="0" relativeHeight="251709440" behindDoc="0" locked="0" layoutInCell="1" allowOverlap="1" wp14:anchorId="6EC70E8E" wp14:editId="658641EA">
+                <wp:simplePos x="0" y="0"/>
+                <wp:positionH relativeFrom="margin">
+                  <wp:posOffset>3142800</wp:posOffset>
+                </wp:positionH>
+                <wp:positionV relativeFrom="paragraph">
+                  <wp:posOffset>239345</wp:posOffset>
+                </wp:positionV>
+                <wp:extent cx="1328400" cy="164465"/>
+                <wp:effectExtent l="0" t="0" r="5715" b="6985"/>
+                <wp:wrapNone/>
+                <wp:docPr id="31" name="Rectangle: Rounded Corners 31"/>
+                <wp:cNvGraphicFramePr/>
+                <a:graphic xmlns:a="http://schemas.openxmlformats.org/drawingml/2006/main">
+                  <a:graphicData uri="http://schemas.microsoft.com/office/word/2010/wordprocessingShape">
+                    <wps:wsp>
+                      <wps:cNvSpPr/>
+                      <wps:spPr>
+                        <a:xfrm>
+                          <a:off x="0" y="0"/>
+                          <a:ext cx="1328400" cy="164465"/>
+                        </a:xfrm>
+                        <a:prstGeom prst="roundRect">
+                          <a:avLst/>
+                        </a:prstGeom>
+                        <a:solidFill>
+                          <a:schemeClr val="accent1"/>
+                        </a:solidFill>
+                        <a:ln>
+                          <a:noFill/>
+                        </a:ln>
+                      </wps:spPr>
+                      <wps:style>
+                        <a:lnRef idx="2">
+                          <a:schemeClr val="accent1">
+                            <a:shade val="50000"/>
+                          </a:schemeClr>
+                        </a:lnRef>
+                        <a:fillRef idx="1">
+                          <a:schemeClr val="accent1"/>
+                        </a:fillRef>
+                        <a:effectRef idx="0">
+                          <a:schemeClr val="accent1"/>
+                        </a:effectRef>
+                        <a:fontRef idx="minor">
+                          <a:schemeClr val="lt1"/>
+                        </a:fontRef>
+                      </wps:style>
+                      <wps:txbx>
+                        <w:txbxContent>
+                          <w:p>
+                            <w:pPr>
+                              <w:jc w:val="center"/>
+                              <w:rPr>
+                                <w:sz w:val="16"/>
+                                <w:lang w:val="fr-FR"/>
+                              </w:rPr>
+                            </w:pPr>
+                            <w:r>
+                              <w:rPr>
+                                <w:sz w:val="16"/>
+                                <w:lang w:val="fr-FR"/>
+                              </w:rPr>
+                              <w:t>CRITICAL_</w:t>
+                            </w:r>
+                            <w:r>
+                              <w:rPr>
+                                <w:sz w:val="16"/>
+                                <w:lang w:val="fr-FR"/>
+                              </w:rPr>
+                              <w:t>QUALITY_RULES</w:t>
+                            </w:r>
+                          </w:p>
+                        </w:txbxContent>
+                      </wps:txbx>
+                      <wps:bodyPr rot="0" spcFirstLastPara="0" vertOverflow="overflow" horzOverflow="overflow" vert="horz" wrap="square" lIns="91440" tIns="0" rIns="91440" bIns="0" numCol="1" spcCol="0" rtlCol="0" fromWordArt="0" anchor="ctr" anchorCtr="0" forceAA="0" compatLnSpc="1">
+                        <a:prstTxWarp prst="textNoShape">
+                          <a:avLst/>
+                        </a:prstTxWarp>
+                        <a:noAutofit/>
+                      </wps:bodyPr>
+                    </wps:wsp>
+                  </a:graphicData>
+                </a:graphic>
+                <wp14:sizeRelH relativeFrom="margin">
+                  <wp14:pctWidth>0</wp14:pctWidth>
+                </wp14:sizeRelH>
+                <wp14:sizeRelV relativeFrom="margin">
+                  <wp14:pctHeight>0</wp14:pctHeight>
+                </wp14:sizeRelV>
+              </wp:anchor>
+            </w:drawing>
+          </mc:Choice>
+          <mc:Fallback>
+            <w:pict>
+              <v:roundrect w14:anchorId="6EC70E8E" id="Rectangle: Rounded Corners 31" o:spid="_x0000_s1031" style="position:absolute;left:0;text-align:left;margin-left:247.45pt;margin-top:18.85pt;width:104.6pt;height:12.95pt;z-index:251709440;visibility:visible;mso-wrap-style:square;mso-width-percent:0;mso-height-percent:0;mso-wrap-distance-left:9pt;mso-wrap-distance-top:0;mso-wrap-distance-right:9pt;mso-wrap-distance-bottom:0;mso-position-horizontal:absolute;mso-position-horizontal-relative:margin;mso-position-vertical:absolute;mso-position-vertical-relative:text;mso-width-percent:0;mso-height-percent:0;mso-width-relative:margin;mso-height-relative:margin;v-text-anchor:middle" arcsize="10923f" o:gfxdata="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" fillcolor="#4f81bd [3204]" stroked="f" strokeweight="2pt">
+                <v:textbox inset=",0,,0">
+                  <w:txbxContent>
+                    <w:p>
+                      <w:pPr>
+                        <w:jc w:val="center"/>
+                        <w:rPr>
+                          <w:sz w:val="16"/>
+                          <w:lang w:val="fr-FR"/>
+                        </w:rPr>
+                      </w:pPr>
+                      <w:r>
+                        <w:rPr>
+                          <w:sz w:val="16"/>
+                          <w:lang w:val="fr-FR"/>
+                        </w:rPr>
+                        <w:t>CRITICAL_</w:t>
+                      </w:r>
+                      <w:r>
+                        <w:rPr>
+                          <w:sz w:val="16"/>
+                          <w:lang w:val="fr-FR"/>
+                        </w:rPr>
+                        <w:t>QUALITY_RULES</w:t>
+                      </w:r>
+                    </w:p>
+                  </w:txbxContent>
+                </v:textbox>
+                <w10:wrap anchorx="margin"/>
+              </v:roundrect>
+            </w:pict>
+          </mc:Fallback>
+        </mc:AlternateContent>
+      </w:r>
+      <w:r>
+        <w:rPr>
+          <w:rFonts w:ascii="Open Sans" w:hAnsi="Open Sans" w:cs="Open Sans"/>
+          <w:noProof/>
+          <w:color w:val="9BBB59" w:themeColor="accent3"/>
+          <w:szCs w:val="24"/>
+          <w:lang w:val="en-US" w:eastAsia="en-US"/>
+        </w:rPr>
+        <mc:AlternateContent>
+          <mc:Choice Requires="wps">
+            <w:drawing>
+              <wp:anchor distT="0" distB="0" distL="114300" distR="114300" simplePos="0" relativeHeight="251674624" behindDoc="0" locked="0" layoutInCell="1" allowOverlap="1" wp14:anchorId="3191CB32" wp14:editId="412D0625">
+                <wp:simplePos x="0" y="0"/>
+                <wp:positionH relativeFrom="column">
+                  <wp:posOffset>4497705</wp:posOffset>
+                </wp:positionH>
+                <wp:positionV relativeFrom="paragraph">
+                  <wp:posOffset>240030</wp:posOffset>
+                </wp:positionV>
+                <wp:extent cx="1188720" cy="155575"/>
+                <wp:effectExtent l="0" t="0" r="0" b="0"/>
+                <wp:wrapNone/>
+                <wp:docPr id="10" name="Rectangle: Rounded Corners 10"/>
+                <wp:cNvGraphicFramePr/>
+                <a:graphic xmlns:a="http://schemas.openxmlformats.org/drawingml/2006/main">
+                  <a:graphicData uri="http://schemas.microsoft.com/office/word/2010/wordprocessingShape">
+                    <wps:wsp>
+                      <wps:cNvSpPr/>
+                      <wps:spPr>
+                        <a:xfrm>
+                          <a:off x="0" y="0"/>
+                          <a:ext cx="1188720" cy="155575"/>
+                        </a:xfrm>
+                        <a:prstGeom prst="roundRect">
+                          <a:avLst/>
+                        </a:prstGeom>
+                        <a:solidFill>
+                          <a:schemeClr val="accent1"/>
+                        </a:solidFill>
+                        <a:ln>
+                          <a:noFill/>
+                        </a:ln>
+                      </wps:spPr>
+                      <wps:style>
+                        <a:lnRef idx="2">
+                          <a:schemeClr val="accent1">
+                            <a:shade val="50000"/>
+                          </a:schemeClr>
+                        </a:lnRef>
+                        <a:fillRef idx="1">
+                          <a:schemeClr val="accent1"/>
+                        </a:fillRef>
+                        <a:effectRef idx="0">
+                          <a:schemeClr val="accent1"/>
+                        </a:effectRef>
+                        <a:fontRef idx="minor">
+                          <a:schemeClr val="lt1"/>
+                        </a:fontRef>
+                      </wps:style>
+                      <wps:txbx>
+                        <w:txbxContent>
+                          <w:p>
+                            <w:pPr>
+                              <w:jc w:val="center"/>
+                              <w:rPr>
+                                <w:sz w:val="16"/>
+                                <w:lang w:val="fr-FR"/>
+                              </w:rPr>
+                            </w:pPr>
+                            <w:r>
+                              <w:rPr>
+                                <w:sz w:val="16"/>
+                                <w:lang w:val="fr-FR"/>
+                              </w:rPr>
+                              <w:t>FUNCTIONAL_WEIGHT</w:t>
+                            </w:r>
+                          </w:p>
+                        </w:txbxContent>
+                      </wps:txbx>
+                      <wps:bodyPr rot="0" spcFirstLastPara="0" vertOverflow="overflow" horzOverflow="overflow" vert="horz" wrap="square" lIns="91440" tIns="0" rIns="91440" bIns="0" numCol="1" spcCol="0" rtlCol="0" fromWordArt="0" anchor="ctr" anchorCtr="0" forceAA="0" compatLnSpc="1">
+                        <a:prstTxWarp prst="textNoShape">
+                          <a:avLst/>
+                        </a:prstTxWarp>
+                        <a:noAutofit/>
+                      </wps:bodyPr>
+                    </wps:wsp>
+                  </a:graphicData>
+                </a:graphic>
+                <wp14:sizeRelH relativeFrom="margin">
+                  <wp14:pctWidth>0</wp14:pctWidth>
+                </wp14:sizeRelH>
+                <wp14:sizeRelV relativeFrom="margin">
+                  <wp14:pctHeight>0</wp14:pctHeight>
+                </wp14:sizeRelV>
+              </wp:anchor>
+            </w:drawing>
+          </mc:Choice>
+          <mc:Fallback>
+            <w:pict>
+              <v:roundrect w14:anchorId="3191CB32" id="Rectangle: Rounded Corners 10" o:spid="_x0000_s1032" style="position:absolute;left:0;text-align:left;margin-left:354.15pt;margin-top:18.9pt;width:93.6pt;height:12.25pt;z-index:251674624;visibility:visible;mso-wrap-style:square;mso-width-percent:0;mso-height-percent:0;mso-wrap-distance-left:9pt;mso-wrap-distance-top:0;mso-wrap-distance-right:9pt;mso-wrap-distance-bottom:0;mso-position-horizontal:absolute;mso-position-horizontal-relative:text;mso-position-vertical:absolute;mso-position-vertical-relative:text;mso-width-percent:0;mso-height-percent:0;mso-width-relative:margin;mso-height-relative:margin;v-text-anchor:middle" arcsize="10923f" o:gfxdata="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" fillcolor="#4f81bd [3204]" stroked="f" strokeweight="2pt">
+                <v:textbox inset=",0,,0">
+                  <w:txbxContent>
+                    <w:p>
+                      <w:pPr>
+                        <w:jc w:val="center"/>
+                        <w:rPr>
+                          <w:sz w:val="16"/>
+                          <w:lang w:val="fr-FR"/>
+                        </w:rPr>
+                      </w:pPr>
+                      <w:r>
+                        <w:rPr>
+                          <w:sz w:val="16"/>
+                          <w:lang w:val="fr-FR"/>
+                        </w:rPr>
+                        <w:t>FUNCTIONAL_WEIGHT</w:t>
+                      </w:r>
+                    </w:p>
+                  </w:txbxContent>
+                </v:textbox>
+              </v:roundrect>
+            </w:pict>
+          </mc:Fallback>
+        </mc:AlternateContent>
+      </w:r>
+      <w:r>
+        <w:rPr>
+          <w:rFonts w:ascii="Open Sans" w:hAnsi="Open Sans" w:cs="Open Sans"/>
+          <w:noProof/>
+          <w:color w:val="9BBB59" w:themeColor="accent3"/>
+          <w:szCs w:val="24"/>
+          <w:lang w:val="en-US" w:eastAsia="en-US"/>
+        </w:rPr>
+        <mc:AlternateContent>
+          <mc:Choice Requires="wps">
+            <w:drawing>
+              <wp:anchor distT="0" distB="0" distL="114300" distR="114300" simplePos="0" relativeHeight="251707392" behindDoc="0" locked="0" layoutInCell="1" allowOverlap="1" wp14:anchorId="58A901A3" wp14:editId="66B0BFC6">
+                <wp:simplePos x="0" y="0"/>
+                <wp:positionH relativeFrom="column">
+                  <wp:posOffset>5735110</wp:posOffset>
+                </wp:positionH>
+                <wp:positionV relativeFrom="paragraph">
+                  <wp:posOffset>230505</wp:posOffset>
+                </wp:positionV>
+                <wp:extent cx="1051560" cy="164465"/>
+                <wp:effectExtent l="0" t="0" r="0" b="6985"/>
+                <wp:wrapNone/>
+                <wp:docPr id="15" name="Rectangle: Rounded Corners 15"/>
+                <wp:cNvGraphicFramePr/>
+                <a:graphic xmlns:a="http://schemas.openxmlformats.org/drawingml/2006/main">
+                  <a:graphicData uri="http://schemas.microsoft.com/office/word/2010/wordprocessingShape">
+                    <wps:wsp>
+                      <wps:cNvSpPr/>
+                      <wps:spPr>
+                        <a:xfrm>
+                          <a:off x="0" y="0"/>
+                          <a:ext cx="1051560" cy="164465"/>
+                        </a:xfrm>
+                        <a:prstGeom prst="roundRect">
+                          <a:avLst/>
+                        </a:prstGeom>
+                        <a:solidFill>
+                          <a:schemeClr val="accent1"/>
+                        </a:solidFill>
+                        <a:ln>
+                          <a:noFill/>
+                        </a:ln>
+                      </wps:spPr>
+                      <wps:style>
+                        <a:lnRef idx="2">
+                          <a:schemeClr val="accent1">
+                            <a:shade val="50000"/>
+                          </a:schemeClr>
+                        </a:lnRef>
+                        <a:fillRef idx="1">
+                          <a:schemeClr val="accent1"/>
+                        </a:fillRef>
+                        <a:effectRef idx="0">
+                          <a:schemeClr val="accent1"/>
+                        </a:effectRef>
+                        <a:fontRef idx="minor">
+                          <a:schemeClr val="lt1"/>
+                        </a:fontRef>
+                      </wps:style>
+                      <wps:txbx>
+                        <w:txbxContent>
+                          <w:p>
+                            <w:pPr>
+                              <w:jc w:val="center"/>
+                              <w:rPr>
+                                <w:sz w:val="16"/>
+                                <w:lang w:val="fr-FR"/>
+                              </w:rPr>
+                            </w:pPr>
+                            <w:r>
+                              <w:rPr>
+                                <w:sz w:val="16"/>
+                                <w:lang w:val="fr-FR"/>
+                              </w:rPr>
+                              <w:t>TECHNICAL_SIZING</w:t>
+                            </w:r>
+                          </w:p>
+                        </w:txbxContent>
+                      </wps:txbx>
+                      <wps:bodyPr rot="0" spcFirstLastPara="0" vertOverflow="overflow" horzOverflow="overflow" vert="horz" wrap="square" lIns="91440" tIns="0" rIns="91440" bIns="0" numCol="1" spcCol="0" rtlCol="0" fromWordArt="0" anchor="ctr" anchorCtr="0" forceAA="0" compatLnSpc="1">
+                        <a:prstTxWarp prst="textNoShape">
+                          <a:avLst/>
+                        </a:prstTxWarp>
+                        <a:noAutofit/>
+                      </wps:bodyPr>
+                    </wps:wsp>
+                  </a:graphicData>
+                </a:graphic>
+                <wp14:sizeRelH relativeFrom="margin">
+                  <wp14:pctWidth>0</wp14:pctWidth>
+                </wp14:sizeRelH>
+                <wp14:sizeRelV relativeFrom="margin">
+                  <wp14:pctHeight>0</wp14:pctHeight>
+                </wp14:sizeRelV>
+              </wp:anchor>
+            </w:drawing>
+          </mc:Choice>
+          <mc:Fallback>
+            <w:pict>
+              <v:roundrect w14:anchorId="58A901A3" id="Rectangle: Rounded Corners 15" o:spid="_x0000_s1033" style="position:absolute;left:0;text-align:left;margin-left:451.6pt;margin-top:18.15pt;width:82.8pt;height:12.95pt;z-index:251707392;visibility:visible;mso-wrap-style:square;mso-width-percent:0;mso-height-percent:0;mso-wrap-distance-left:9pt;mso-wrap-distance-top:0;mso-wrap-distance-right:9pt;mso-wrap-distance-bottom:0;mso-position-horizontal:absolute;mso-position-horizontal-relative:text;mso-position-vertical:absolute;mso-position-vertical-relative:text;mso-width-percent:0;mso-height-percent:0;mso-width-relative:margin;mso-height-relative:margin;v-text-anchor:middle" arcsize="10923f" o:gfxdata="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" fillcolor="#4f81bd [3204]" stroked="f" strokeweight="2pt">
+                <v:textbox inset=",0,,0">
+                  <w:txbxContent>
+                    <w:p>
+                      <w:pPr>
+                        <w:jc w:val="center"/>
+                        <w:rPr>
+                          <w:sz w:val="16"/>
+                          <w:lang w:val="fr-FR"/>
+                        </w:rPr>
+                      </w:pPr>
+                      <w:r>
+                        <w:rPr>
+                          <w:sz w:val="16"/>
+                          <w:lang w:val="fr-FR"/>
+                        </w:rPr>
+                        <w:t>TECHNICAL_SIZING</w:t>
+                      </w:r>
+                    </w:p>
+                  </w:txbxContent>
+                </v:textbox>
+              </v:roundrect>
+            </w:pict>
+          </mc:Fallback>
+        </mc:AlternateContent>
+      </w:r>
+      <w:r>
+        <w:rPr>
+          <w:rFonts w:ascii="Open Sans" w:hAnsi="Open Sans" w:cs="Open Sans"/>
+          <w:noProof/>
           <w:color w:val="4F81BD" w:themeColor="accent1"/>
           <w:szCs w:val="24"/>
           <w:lang w:val="en-US" w:eastAsia="en-US"/>
@@ -842,7 +1232,7 @@
               <wp:anchor distT="0" distB="0" distL="114300" distR="114300" simplePos="0" relativeHeight="251683840" behindDoc="0" locked="0" layoutInCell="1" allowOverlap="1" wp14:anchorId="40F45C29" wp14:editId="79807658">
                 <wp:simplePos x="0" y="0"/>
                 <wp:positionH relativeFrom="column">
-                  <wp:posOffset>4410075</wp:posOffset>
+                  <wp:posOffset>5133340</wp:posOffset>
                 </wp:positionH>
                 <wp:positionV relativeFrom="paragraph">
                   <wp:posOffset>464820</wp:posOffset>
@@ -927,7 +1317,7 @@
           </mc:Choice>
           <mc:Fallback>
             <w:pict>
-              <v:roundrect w14:anchorId="40F45C29" id="Rectangle: Rounded Corners 17" o:spid="_x0000_s1031" style="position:absolute;left:0;text-align:left;margin-left:347.25pt;margin-top:36.6pt;width:54pt;height:12.25pt;z-index:251683840;visibility:visible;mso-wrap-style:square;mso-width-percent:0;mso-height-percent:0;mso-wrap-distance-left:9pt;mso-wrap-distance-top:0;mso-wrap-distance-right:9pt;mso-wrap-distance-bottom:0;mso-position-horizontal:absolute;mso-position-horizontal-relative:text;mso-position-vertical:absolute;mso-position-vertical-relative:text;mso-width-percent:0;mso-height-percent:0;mso-width-relative:margin;mso-height-relative:margin;v-text-anchor:middle" arcsize="10923f" o:gfxdata="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" fillcolor="#4f81bd [3204]" stroked="f" strokeweight="2pt">
+              <v:roundrect w14:anchorId="40F45C29" id="Rectangle: Rounded Corners 17" o:spid="_x0000_s1034" style="position:absolute;left:0;text-align:left;margin-left:404.2pt;margin-top:36.6pt;width:54pt;height:12.25pt;z-index:251683840;visibility:visible;mso-wrap-style:square;mso-width-percent:0;mso-height-percent:0;mso-wrap-distance-left:9pt;mso-wrap-distance-top:0;mso-wrap-distance-right:9pt;mso-wrap-distance-bottom:0;mso-position-horizontal:absolute;mso-position-horizontal-relative:text;mso-position-vertical:absolute;mso-position-vertical-relative:text;mso-width-percent:0;mso-height-percent:0;mso-width-relative:margin;mso-height-relative:margin;v-text-anchor:middle" arcsize="10923f" o:gfxdata="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" fillcolor="#4f81bd [3204]" stroked="f" strokeweight="2pt">
                 <v:textbox inset=",0,,0">
                   <w:txbxContent>
                     <w:p>
@@ -967,7 +1357,7 @@
               <wp:anchor distT="0" distB="0" distL="114300" distR="114300" simplePos="0" relativeHeight="251676672" behindDoc="0" locked="0" layoutInCell="1" allowOverlap="1" wp14:anchorId="1FDF5ED3" wp14:editId="57457E1F">
                 <wp:simplePos x="0" y="0"/>
                 <wp:positionH relativeFrom="column">
-                  <wp:posOffset>3369945</wp:posOffset>
+                  <wp:posOffset>4093210</wp:posOffset>
                 </wp:positionH>
                 <wp:positionV relativeFrom="paragraph">
                   <wp:posOffset>464185</wp:posOffset>
@@ -1052,7 +1442,7 @@
           </mc:Choice>
           <mc:Fallback>
             <w:pict>
-              <v:roundrect w14:anchorId="1FDF5ED3" id="Rectangle: Rounded Corners 12" o:spid="_x0000_s1032" style="position:absolute;left:0;text-align:left;margin-left:265.35pt;margin-top:36.55pt;width:77.4pt;height:12.25pt;z-index:251676672;visibility:visible;mso-wrap-style:square;mso-width-percent:0;mso-height-percent:0;mso-wrap-distance-left:9pt;mso-wrap-distance-top:0;mso-wrap-distance-right:9pt;mso-wrap-distance-bottom:0;mso-position-horizontal:absolute;mso-position-horizontal-relative:text;mso-position-vertical:absolute;mso-position-vertical-relative:text;mso-width-percent:0;mso-height-percent:0;mso-width-relative:margin;mso-height-relative:margin;v-text-anchor:middle" arcsize="10923f" o:gfxdata="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" fillcolor="#4f81bd [3204]" stroked="f" strokeweight="2pt">
+              <v:roundrect w14:anchorId="1FDF5ED3" id="Rectangle: Rounded Corners 12" o:spid="_x0000_s1035" style="position:absolute;left:0;text-align:left;margin-left:322.3pt;margin-top:36.55pt;width:77.4pt;height:12.25pt;z-index:251676672;visibility:visible;mso-wrap-style:square;mso-width-percent:0;mso-height-percent:0;mso-wrap-distance-left:9pt;mso-wrap-distance-top:0;mso-wrap-distance-right:9pt;mso-wrap-distance-bottom:0;mso-position-horizontal:absolute;mso-position-horizontal-relative:text;mso-position-vertical:absolute;mso-position-vertical-relative:text;mso-width-percent:0;mso-height-percent:0;mso-width-relative:margin;mso-height-relative:margin;v-text-anchor:middle" arcsize="10923f" o:gfxdata="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" fillcolor="#4f81bd [3204]" stroked="f" strokeweight="2pt">
                 <v:textbox inset=",0,,0">
                   <w:txbxContent>
                     <w:p>
@@ -1092,7 +1482,7 @@
               <wp:anchor distT="0" distB="0" distL="114300" distR="114300" simplePos="0" relativeHeight="251680768" behindDoc="0" locked="0" layoutInCell="1" allowOverlap="1" wp14:anchorId="4AEA8513" wp14:editId="22000218">
                 <wp:simplePos x="0" y="0"/>
                 <wp:positionH relativeFrom="column">
-                  <wp:posOffset>2202815</wp:posOffset>
+                  <wp:posOffset>2926505</wp:posOffset>
                 </wp:positionH>
                 <wp:positionV relativeFrom="paragraph">
                   <wp:posOffset>458470</wp:posOffset>
@@ -1177,7 +1567,7 @@
           </mc:Choice>
           <mc:Fallback>
             <w:pict>
-              <v:roundrect w14:anchorId="4AEA8513" id="Rectangle: Rounded Corners 14" o:spid="_x0000_s1033" style="position:absolute;left:0;text-align:left;margin-left:173.45pt;margin-top:36.1pt;width:87.8pt;height:12.9pt;z-index:251680768;visibility:visible;mso-wrap-style:square;mso-width-percent:0;mso-height-percent:0;mso-wrap-distance-left:9pt;mso-wrap-distance-top:0;mso-wrap-distance-right:9pt;mso-wrap-distance-bottom:0;mso-position-horizontal:absolute;mso-position-horizontal-relative:text;mso-position-vertical:absolute;mso-position-vertical-relative:text;mso-width-percent:0;mso-height-percent:0;mso-width-relative:margin;mso-height-relative:margin;v-text-anchor:middle" arcsize="10923f" o:gfxdata="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" fillcolor="#4f81bd [3204]" stroked="f" strokeweight="2pt">
+              <v:roundrect w14:anchorId="4AEA8513" id="Rectangle: Rounded Corners 14" o:spid="_x0000_s1036" style="position:absolute;left:0;text-align:left;margin-left:230.45pt;margin-top:36.1pt;width:87.8pt;height:12.9pt;z-index:251680768;visibility:visible;mso-wrap-style:square;mso-width-percent:0;mso-height-percent:0;mso-wrap-distance-left:9pt;mso-wrap-distance-top:0;mso-wrap-distance-right:9pt;mso-wrap-distance-bottom:0;mso-position-horizontal:absolute;mso-position-horizontal-relative:text;mso-position-vertical:absolute;mso-position-vertical-relative:text;mso-width-percent:0;mso-height-percent:0;mso-width-relative:margin;mso-height-relative:margin;v-text-anchor:middle" arcsize="10923f" o:gfxdata="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" fillcolor="#4f81bd [3204]" stroked="f" strokeweight="2pt">
                 <v:textbox inset=",0,,0">
                   <w:txbxContent>
                     <w:p>
@@ -1217,10 +1607,10 @@
               <wp:anchor distT="0" distB="0" distL="114300" distR="114300" simplePos="0" relativeHeight="251678720" behindDoc="0" locked="0" layoutInCell="1" allowOverlap="1" wp14:anchorId="360FA4D3" wp14:editId="113302D4">
                 <wp:simplePos x="0" y="0"/>
                 <wp:positionH relativeFrom="column">
-                  <wp:posOffset>5473065</wp:posOffset>
+                  <wp:posOffset>2207865</wp:posOffset>
                 </wp:positionH>
                 <wp:positionV relativeFrom="paragraph">
-                  <wp:posOffset>236220</wp:posOffset>
+                  <wp:posOffset>464075</wp:posOffset>
                 </wp:positionV>
                 <wp:extent cx="685800" cy="155575"/>
                 <wp:effectExtent l="0" t="0" r="0" b="0"/>
@@ -1302,7 +1692,7 @@
           </mc:Choice>
           <mc:Fallback>
             <w:pict>
-              <v:roundrect w14:anchorId="360FA4D3" id="Rectangle: Rounded Corners 13" o:spid="_x0000_s1034" style="position:absolute;left:0;text-align:left;margin-left:430.95pt;margin-top:18.6pt;width:54pt;height:12.25pt;z-index:251678720;visibility:visible;mso-wrap-style:square;mso-width-percent:0;mso-height-percent:0;mso-wrap-distance-left:9pt;mso-wrap-distance-top:0;mso-wrap-distance-right:9pt;mso-wrap-distance-bottom:0;mso-position-horizontal:absolute;mso-position-horizontal-relative:text;mso-position-vertical:absolute;mso-position-vertical-relative:text;mso-width-percent:0;mso-height-percent:0;mso-width-relative:margin;mso-height-relative:margin;v-text-anchor:middle" arcsize="10923f" o:gfxdata="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" fillcolor="#4f81bd [3204]" stroked="f" strokeweight="2pt">
+              <v:roundrect w14:anchorId="360FA4D3" id="Rectangle: Rounded Corners 13" o:spid="_x0000_s1037" style="position:absolute;left:0;text-align:left;margin-left:173.85pt;margin-top:36.55pt;width:54pt;height:12.25pt;z-index:251678720;visibility:visible;mso-wrap-style:square;mso-width-percent:0;mso-height-percent:0;mso-wrap-distance-left:9pt;mso-wrap-distance-top:0;mso-wrap-distance-right:9pt;mso-wrap-distance-bottom:0;mso-position-horizontal:absolute;mso-position-horizontal-relative:text;mso-position-vertical:absolute;mso-position-vertical-relative:text;mso-width-percent:0;mso-height-percent:0;mso-width-relative:margin;mso-height-relative:margin;v-text-anchor:middle" arcsize="10923f" o:gfxdata="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" fillcolor="#4f81bd [3204]" stroked="f" strokeweight="2pt">
                 <v:textbox inset=",0,,0">
                   <w:txbxContent>
                     <w:p>
@@ -1319,256 +1709,6 @@
                           <w:lang w:val="fr-FR"/>
                         </w:rPr>
                         <w:t>VIOLATION</w:t>
-                      </w:r>
-                    </w:p>
-                  </w:txbxContent>
-                </v:textbox>
-              </v:roundrect>
-            </w:pict>
-          </mc:Fallback>
-        </mc:AlternateContent>
-      </w:r>
-      <w:r>
-        <w:rPr>
-          <w:rFonts w:ascii="Open Sans" w:hAnsi="Open Sans" w:cs="Open Sans"/>
-          <w:noProof/>
-          <w:color w:val="9BBB59" w:themeColor="accent3"/>
-          <w:szCs w:val="24"/>
-          <w:lang w:val="en-US" w:eastAsia="en-US"/>
-        </w:rPr>
-        <mc:AlternateContent>
-          <mc:Choice Requires="wps">
-            <w:drawing>
-              <wp:anchor distT="0" distB="0" distL="114300" distR="114300" simplePos="0" relativeHeight="251707392" behindDoc="0" locked="0" layoutInCell="1" allowOverlap="1" wp14:anchorId="58A901A3" wp14:editId="66B0BFC6">
-                <wp:simplePos x="0" y="0"/>
-                <wp:positionH relativeFrom="column">
-                  <wp:posOffset>4382770</wp:posOffset>
-                </wp:positionH>
-                <wp:positionV relativeFrom="paragraph">
-                  <wp:posOffset>230505</wp:posOffset>
-                </wp:positionV>
-                <wp:extent cx="1051560" cy="164465"/>
-                <wp:effectExtent l="0" t="0" r="0" b="6985"/>
-                <wp:wrapNone/>
-                <wp:docPr id="15" name="Rectangle: Rounded Corners 15"/>
-                <wp:cNvGraphicFramePr/>
-                <a:graphic xmlns:a="http://schemas.openxmlformats.org/drawingml/2006/main">
-                  <a:graphicData uri="http://schemas.microsoft.com/office/word/2010/wordprocessingShape">
-                    <wps:wsp>
-                      <wps:cNvSpPr/>
-                      <wps:spPr>
-                        <a:xfrm>
-                          <a:off x="0" y="0"/>
-                          <a:ext cx="1051560" cy="164465"/>
-                        </a:xfrm>
-                        <a:prstGeom prst="roundRect">
-                          <a:avLst/>
-                        </a:prstGeom>
-                        <a:solidFill>
-                          <a:schemeClr val="accent1"/>
-                        </a:solidFill>
-                        <a:ln>
-                          <a:noFill/>
-                        </a:ln>
-                      </wps:spPr>
-                      <wps:style>
-                        <a:lnRef idx="2">
-                          <a:schemeClr val="accent1">
-                            <a:shade val="50000"/>
-                          </a:schemeClr>
-                        </a:lnRef>
-                        <a:fillRef idx="1">
-                          <a:schemeClr val="accent1"/>
-                        </a:fillRef>
-                        <a:effectRef idx="0">
-                          <a:schemeClr val="accent1"/>
-                        </a:effectRef>
-                        <a:fontRef idx="minor">
-                          <a:schemeClr val="lt1"/>
-                        </a:fontRef>
-                      </wps:style>
-                      <wps:txbx>
-                        <w:txbxContent>
-                          <w:p>
-                            <w:pPr>
-                              <w:jc w:val="center"/>
-                              <w:rPr>
-                                <w:sz w:val="16"/>
-                                <w:lang w:val="fr-FR"/>
-                              </w:rPr>
-                            </w:pPr>
-                            <w:r>
-                              <w:rPr>
-                                <w:sz w:val="16"/>
-                                <w:lang w:val="fr-FR"/>
-                              </w:rPr>
-                              <w:t>TECHNICAL_SIZING</w:t>
-                            </w:r>
-                          </w:p>
-                        </w:txbxContent>
-                      </wps:txbx>
-                      <wps:bodyPr rot="0" spcFirstLastPara="0" vertOverflow="overflow" horzOverflow="overflow" vert="horz" wrap="square" lIns="91440" tIns="0" rIns="91440" bIns="0" numCol="1" spcCol="0" rtlCol="0" fromWordArt="0" anchor="ctr" anchorCtr="0" forceAA="0" compatLnSpc="1">
-                        <a:prstTxWarp prst="textNoShape">
-                          <a:avLst/>
-                        </a:prstTxWarp>
-                        <a:noAutofit/>
-                      </wps:bodyPr>
-                    </wps:wsp>
-                  </a:graphicData>
-                </a:graphic>
-                <wp14:sizeRelH relativeFrom="margin">
-                  <wp14:pctWidth>0</wp14:pctWidth>
-                </wp14:sizeRelH>
-                <wp14:sizeRelV relativeFrom="margin">
-                  <wp14:pctHeight>0</wp14:pctHeight>
-                </wp14:sizeRelV>
-              </wp:anchor>
-            </w:drawing>
-          </mc:Choice>
-          <mc:Fallback>
-            <w:pict>
-              <v:roundrect w14:anchorId="58A901A3" id="Rectangle: Rounded Corners 15" o:spid="_x0000_s1035" style="position:absolute;left:0;text-align:left;margin-left:345.1pt;margin-top:18.15pt;width:82.8pt;height:12.95pt;z-index:251707392;visibility:visible;mso-wrap-style:square;mso-width-percent:0;mso-height-percent:0;mso-wrap-distance-left:9pt;mso-wrap-distance-top:0;mso-wrap-distance-right:9pt;mso-wrap-distance-bottom:0;mso-position-horizontal:absolute;mso-position-horizontal-relative:text;mso-position-vertical:absolute;mso-position-vertical-relative:text;mso-width-percent:0;mso-height-percent:0;mso-width-relative:margin;mso-height-relative:margin;v-text-anchor:middle" arcsize="10923f" o:gfxdata="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" fillcolor="#4f81bd [3204]" stroked="f" strokeweight="2pt">
-                <v:textbox inset=",0,,0">
-                  <w:txbxContent>
-                    <w:p>
-                      <w:pPr>
-                        <w:jc w:val="center"/>
-                        <w:rPr>
-                          <w:sz w:val="16"/>
-                          <w:lang w:val="fr-FR"/>
-                        </w:rPr>
-                      </w:pPr>
-                      <w:r>
-                        <w:rPr>
-                          <w:sz w:val="16"/>
-                          <w:lang w:val="fr-FR"/>
-                        </w:rPr>
-                        <w:t>TECHNICAL_SIZING</w:t>
-                      </w:r>
-                    </w:p>
-                  </w:txbxContent>
-                </v:textbox>
-              </v:roundrect>
-            </w:pict>
-          </mc:Fallback>
-        </mc:AlternateContent>
-      </w:r>
-      <w:r>
-        <w:rPr>
-          <w:rFonts w:ascii="Open Sans" w:hAnsi="Open Sans" w:cs="Open Sans"/>
-          <w:noProof/>
-          <w:color w:val="9BBB59" w:themeColor="accent3"/>
-          <w:szCs w:val="24"/>
-          <w:lang w:val="en-US" w:eastAsia="en-US"/>
-        </w:rPr>
-        <mc:AlternateContent>
-          <mc:Choice Requires="wps">
-            <w:drawing>
-              <wp:anchor distT="0" distB="0" distL="114300" distR="114300" simplePos="0" relativeHeight="251674624" behindDoc="0" locked="0" layoutInCell="1" allowOverlap="1" wp14:anchorId="3191CB32" wp14:editId="412D0625">
-                <wp:simplePos x="0" y="0"/>
-                <wp:positionH relativeFrom="column">
-                  <wp:posOffset>3145790</wp:posOffset>
-                </wp:positionH>
-                <wp:positionV relativeFrom="paragraph">
-                  <wp:posOffset>240030</wp:posOffset>
-                </wp:positionV>
-                <wp:extent cx="1188720" cy="155575"/>
-                <wp:effectExtent l="0" t="0" r="0" b="0"/>
-                <wp:wrapNone/>
-                <wp:docPr id="10" name="Rectangle: Rounded Corners 10"/>
-                <wp:cNvGraphicFramePr/>
-                <a:graphic xmlns:a="http://schemas.openxmlformats.org/drawingml/2006/main">
-                  <a:graphicData uri="http://schemas.microsoft.com/office/word/2010/wordprocessingShape">
-                    <wps:wsp>
-                      <wps:cNvSpPr/>
-                      <wps:spPr>
-                        <a:xfrm>
-                          <a:off x="0" y="0"/>
-                          <a:ext cx="1188720" cy="155575"/>
-                        </a:xfrm>
-                        <a:prstGeom prst="roundRect">
-                          <a:avLst/>
-                        </a:prstGeom>
-                        <a:solidFill>
-                          <a:schemeClr val="accent1"/>
-                        </a:solidFill>
-                        <a:ln>
-                          <a:noFill/>
-                        </a:ln>
-                      </wps:spPr>
-                      <wps:style>
-                        <a:lnRef idx="2">
-                          <a:schemeClr val="accent1">
-                            <a:shade val="50000"/>
-                          </a:schemeClr>
-                        </a:lnRef>
-                        <a:fillRef idx="1">
-                          <a:schemeClr val="accent1"/>
-                        </a:fillRef>
-                        <a:effectRef idx="0">
-                          <a:schemeClr val="accent1"/>
-                        </a:effectRef>
-                        <a:fontRef idx="minor">
-                          <a:schemeClr val="lt1"/>
-                        </a:fontRef>
-                      </wps:style>
-                      <wps:txbx>
-                        <w:txbxContent>
-                          <w:p>
-                            <w:pPr>
-                              <w:jc w:val="center"/>
-                              <w:rPr>
-                                <w:sz w:val="16"/>
-                                <w:lang w:val="fr-FR"/>
-                              </w:rPr>
-                            </w:pPr>
-                            <w:r>
-                              <w:rPr>
-                                <w:sz w:val="16"/>
-                                <w:lang w:val="fr-FR"/>
-                              </w:rPr>
-                              <w:t>FUNCTIONAL_WEIGHT</w:t>
-                            </w:r>
-                          </w:p>
-                        </w:txbxContent>
-                      </wps:txbx>
-                      <wps:bodyPr rot="0" spcFirstLastPara="0" vertOverflow="overflow" horzOverflow="overflow" vert="horz" wrap="square" lIns="91440" tIns="0" rIns="91440" bIns="0" numCol="1" spcCol="0" rtlCol="0" fromWordArt="0" anchor="ctr" anchorCtr="0" forceAA="0" compatLnSpc="1">
-                        <a:prstTxWarp prst="textNoShape">
-                          <a:avLst/>
-                        </a:prstTxWarp>
-                        <a:noAutofit/>
-                      </wps:bodyPr>
-                    </wps:wsp>
-                  </a:graphicData>
-                </a:graphic>
-                <wp14:sizeRelH relativeFrom="margin">
-                  <wp14:pctWidth>0</wp14:pctWidth>
-                </wp14:sizeRelH>
-                <wp14:sizeRelV relativeFrom="margin">
-                  <wp14:pctHeight>0</wp14:pctHeight>
-                </wp14:sizeRelV>
-              </wp:anchor>
-            </w:drawing>
-          </mc:Choice>
-          <mc:Fallback>
-            <w:pict>
-              <v:roundrect w14:anchorId="3191CB32" id="Rectangle: Rounded Corners 10" o:spid="_x0000_s1036" style="position:absolute;left:0;text-align:left;margin-left:247.7pt;margin-top:18.9pt;width:93.6pt;height:12.25pt;z-index:251674624;visibility:visible;mso-wrap-style:square;mso-width-percent:0;mso-height-percent:0;mso-wrap-distance-left:9pt;mso-wrap-distance-top:0;mso-wrap-distance-right:9pt;mso-wrap-distance-bottom:0;mso-position-horizontal:absolute;mso-position-horizontal-relative:text;mso-position-vertical:absolute;mso-position-vertical-relative:text;mso-width-percent:0;mso-height-percent:0;mso-width-relative:margin;mso-height-relative:margin;v-text-anchor:middle" arcsize="10923f" o:gfxdata="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" fillcolor="#4f81bd [3204]" stroked="f" strokeweight="2pt">
-                <v:textbox inset=",0,,0">
-                  <w:txbxContent>
-                    <w:p>
-                      <w:pPr>
-                        <w:jc w:val="center"/>
-                        <w:rPr>
-                          <w:sz w:val="16"/>
-                          <w:lang w:val="fr-FR"/>
-                        </w:rPr>
-                      </w:pPr>
-                      <w:r>
-                        <w:rPr>
-                          <w:sz w:val="16"/>
-                          <w:lang w:val="fr-FR"/>
-                        </w:rPr>
-                        <w:t>FUNCTIONAL_WEIGHT</w:t>
                       </w:r>
                     </w:p>
                   </w:txbxContent>
@@ -3855,7 +3995,17 @@
           <w:color w:val="FF0000"/>
           <w:szCs w:val="24"/>
         </w:rPr>
-        <w:t>CRITICAL VIOLATIONS</w:t>
+        <w:t>CRITICAL_</w:t>
+      </w:r>
+      <w:bookmarkStart w:id="0" w:name="_GoBack"/>
+      <w:bookmarkEnd w:id="0"/>
+      <w:r>
+        <w:rPr>
+          <w:rFonts w:ascii="Open Sans" w:hAnsi="Open Sans" w:cs="Open Sans"/>
+          <w:color w:val="FF0000"/>
+          <w:szCs w:val="24"/>
+        </w:rPr>
+        <w:t>VIOLATIONS</w:t>
       </w:r>
       <w:r>
         <w:rPr>
@@ -5323,7 +5473,6 @@
           <w:szCs w:val="24"/>
           <w:lang w:val="en-US"/>
         </w:rPr>
-        <w:lastRenderedPageBreak/>
         <w:t>Clustered column graph</w:t>
       </w:r>
     </w:p>
@@ -6117,7 +6266,6 @@
           <w:lang w:val="en-GB"/>
         </w:rPr>
       </w:pPr>
-      <w:bookmarkStart w:id="0" w:name="_GoBack"/>
       <w:r>
         <w:rPr>
           <w:rFonts w:ascii="Open Sans" w:hAnsi="Open Sans" w:cs="Open Sans"/>
@@ -6138,7 +6286,6 @@
         </w:drawing>
       </w:r>
     </w:p>
-    <w:bookmarkEnd w:id="0"/>
     <w:p>
       <w:pPr>
         <w:rPr>
@@ -6192,7 +6339,7 @@
 </file>
 
 <file path=word/numbering.xml><?xml version="1.0" encoding="utf-8"?>
-<w:numbering xmlns:wpc="http://schemas.microsoft.com/office/word/2010/wordprocessingCanvas" xmlns:cx="http://schemas.microsoft.com/office/drawing/2014/chartex" xmlns:cx1="http://schemas.microsoft.com/office/drawing/2015/9/8/chartex" xmlns:cx2="http://schemas.microsoft.com/office/drawing/2015/10/21/chartex" xmlns:cx3="http://schemas.microsoft.com/office/drawing/2016/5/9/chartex" xmlns:cx4="http://schemas.microsoft.com/office/drawing/2016/5/10/chartex" xmlns:cx5="http://schemas.microsoft.com/office/drawing/2016/5/11/chartex" xmlns:mc="http://schemas.openxmlformats.org/markup-compatibility/2006" xmlns:o="urn:schemas-microsoft-com:office:office" xmlns:r="http://schemas.openxmlformats.org/officeDocument/2006/relationships" xmlns:m="http://schemas.openxmlformats.org/officeDocument/2006/math" xmlns:v="urn:schemas-microsoft-com:vml" xmlns:wp14="http://schemas.microsoft.com/office/word/2010/wordprocessingDrawing" xmlns:wp="http://schemas.openxmlformats.org/drawingml/2006/wordprocessingDrawing" xmlns:w10="urn:schemas-microsoft-com:office:word" xmlns:w="http://schemas.openxmlformats.org/wordprocessingml/2006/main" xmlns:w14="http://schemas.microsoft.com/office/word/2010/wordml" xmlns:w15="http://schemas.microsoft.com/office/word/2012/wordml" xmlns:w16se="http://schemas.microsoft.com/office/word/2015/wordml/symex" xmlns:wpg="http://schemas.microsoft.com/office/word/2010/wordprocessingGroup" xmlns:wpi="http://schemas.microsoft.com/office/word/2010/wordprocessingInk" xmlns:wne="http://schemas.microsoft.com/office/word/2006/wordml" xmlns:wps="http://schemas.microsoft.com/office/word/2010/wordprocessingShape" mc:Ignorable="w14 w15 w16se wp14">
+<w:numbering xmlns:wpc="http://schemas.microsoft.com/office/word/2010/wordprocessingCanvas" xmlns:cx="http://schemas.microsoft.com/office/drawing/2014/chartex" xmlns:cx1="http://schemas.microsoft.com/office/drawing/2015/9/8/chartex" xmlns:cx2="http://schemas.microsoft.com/office/drawing/2015/10/21/chartex" xmlns:cx3="http://schemas.microsoft.com/office/drawing/2016/5/9/chartex" xmlns:cx4="http://schemas.microsoft.com/office/drawing/2016/5/10/chartex" xmlns:cx5="http://schemas.microsoft.com/office/drawing/2016/5/11/chartex" xmlns:cx6="http://schemas.microsoft.com/office/drawing/2016/5/12/chartex" xmlns:cx7="http://schemas.microsoft.com/office/drawing/2016/5/13/chartex" xmlns:cx8="http://schemas.microsoft.com/office/drawing/2016/5/14/chartex" xmlns:mc="http://schemas.openxmlformats.org/markup-compatibility/2006" xmlns:aink="http://schemas.microsoft.com/office/drawing/2016/ink" xmlns:am3d="http://schemas.microsoft.com/office/drawing/2017/model3d" xmlns:o="urn:schemas-microsoft-com:office:office" xmlns:r="http://schemas.openxmlformats.org/officeDocument/2006/relationships" xmlns:m="http://schemas.openxmlformats.org/officeDocument/2006/math" xmlns:v="urn:schemas-microsoft-com:vml" xmlns:wp14="http://schemas.microsoft.com/office/word/2010/wordprocessingDrawing" xmlns:wp="http://schemas.openxmlformats.org/drawingml/2006/wordprocessingDrawing" xmlns:w10="urn:schemas-microsoft-com:office:word" xmlns:w="http://schemas.openxmlformats.org/wordprocessingml/2006/main" xmlns:w14="http://schemas.microsoft.com/office/word/2010/wordml" xmlns:w15="http://schemas.microsoft.com/office/word/2012/wordml" xmlns:w16cid="http://schemas.microsoft.com/office/word/2016/wordml/cid" xmlns:w16se="http://schemas.microsoft.com/office/word/2015/wordml/symex" xmlns:wpg="http://schemas.microsoft.com/office/word/2010/wordprocessingGroup" xmlns:wpi="http://schemas.microsoft.com/office/word/2010/wordprocessingInk" xmlns:wne="http://schemas.microsoft.com/office/word/2006/wordml" xmlns:wps="http://schemas.microsoft.com/office/word/2010/wordprocessingShape" mc:Ignorable="w14 w15 w16se w16cid wp14">
   <w:abstractNum w:abstractNumId="0" w15:restartNumberingAfterBreak="0">
     <w:nsid w:val="00C3752C"/>
     <w:multiLevelType w:val="hybridMultilevel"/>
@@ -7954,7 +8101,7 @@
 </file>
 
 <file path=word/styles.xml><?xml version="1.0" encoding="utf-8"?>
-<w:styles xmlns:mc="http://schemas.openxmlformats.org/markup-compatibility/2006" xmlns:r="http://schemas.openxmlformats.org/officeDocument/2006/relationships" xmlns:w="http://schemas.openxmlformats.org/wordprocessingml/2006/main" xmlns:w14="http://schemas.microsoft.com/office/word/2010/wordml" xmlns:w15="http://schemas.microsoft.com/office/word/2012/wordml" xmlns:w16se="http://schemas.microsoft.com/office/word/2015/wordml/symex" mc:Ignorable="w14 w15 w16se">
+<w:styles xmlns:mc="http://schemas.openxmlformats.org/markup-compatibility/2006" xmlns:r="http://schemas.openxmlformats.org/officeDocument/2006/relationships" xmlns:w="http://schemas.openxmlformats.org/wordprocessingml/2006/main" xmlns:w14="http://schemas.microsoft.com/office/word/2010/wordml" xmlns:w15="http://schemas.microsoft.com/office/word/2012/wordml" xmlns:w16cid="http://schemas.microsoft.com/office/word/2016/wordml/cid" xmlns:w16se="http://schemas.microsoft.com/office/word/2015/wordml/symex" mc:Ignorable="w14 w15 w16se w16cid">
   <w:docDefaults>
     <w:rPrDefault>
       <w:rPr>
@@ -7970,7 +8117,7 @@
       </w:pPr>
     </w:pPrDefault>
   </w:docDefaults>
-  <w:latentStyles w:defLockedState="0" w:defUIPriority="99" w:defSemiHidden="0" w:defUnhideWhenUsed="0" w:defQFormat="0" w:count="374">
+  <w:latentStyles w:defLockedState="0" w:defUIPriority="99" w:defSemiHidden="0" w:defUnhideWhenUsed="0" w:defQFormat="0" w:count="375">
     <w:lsdException w:name="Normal" w:uiPriority="0" w:qFormat="1"/>
     <w:lsdException w:name="heading 1" w:uiPriority="9" w:qFormat="1"/>
     <w:lsdException w:name="heading 2" w:semiHidden="1" w:uiPriority="9" w:unhideWhenUsed="1" w:qFormat="1"/>
@@ -8076,7 +8223,6 @@
     <w:lsdException w:name="HTML Sample" w:semiHidden="1" w:unhideWhenUsed="1"/>
     <w:lsdException w:name="HTML Typewriter" w:semiHidden="1" w:unhideWhenUsed="1"/>
     <w:lsdException w:name="HTML Variable" w:semiHidden="1" w:unhideWhenUsed="1"/>
-    <w:lsdException w:name="Normal Table" w:semiHidden="1" w:unhideWhenUsed="1"/>
     <w:lsdException w:name="annotation subject" w:semiHidden="1" w:unhideWhenUsed="1"/>
     <w:lsdException w:name="No List" w:semiHidden="1" w:unhideWhenUsed="1"/>
     <w:lsdException w:name="Outline List 1" w:semiHidden="1" w:unhideWhenUsed="1"/>
@@ -8123,10 +8269,8 @@
     <w:lsdException w:name="Table Subtle 2" w:semiHidden="1" w:unhideWhenUsed="1"/>
     <w:lsdException w:name="Table Web 1" w:semiHidden="1" w:unhideWhenUsed="1"/>
     <w:lsdException w:name="Table Web 2" w:semiHidden="1" w:unhideWhenUsed="1"/>
-    <w:lsdException w:name="Table Web 3" w:semiHidden="1" w:unhideWhenUsed="1"/>
     <w:lsdException w:name="Balloon Text" w:semiHidden="1" w:unhideWhenUsed="1"/>
     <w:lsdException w:name="Table Grid" w:uiPriority="59"/>
-    <w:lsdException w:name="Table Theme" w:semiHidden="1" w:unhideWhenUsed="1"/>
     <w:lsdException w:name="Placeholder Text" w:semiHidden="1"/>
     <w:lsdException w:name="No Spacing" w:uiPriority="1" w:qFormat="1"/>
     <w:lsdException w:name="Light Shading" w:uiPriority="60"/>
@@ -8345,6 +8489,7 @@
     <w:lsdException w:name="Mention" w:semiHidden="1" w:unhideWhenUsed="1"/>
     <w:lsdException w:name="Smart Hyperlink" w:semiHidden="1" w:unhideWhenUsed="1"/>
     <w:lsdException w:name="Hashtag" w:semiHidden="1" w:unhideWhenUsed="1"/>
+    <w:lsdException w:name="Unresolved Mention" w:semiHidden="1" w:unhideWhenUsed="1"/>
   </w:latentStyles>
   <w:style w:type="paragraph" w:default="1" w:styleId="Normal">
     <w:name w:val="Normal"/>
@@ -18324,7 +18469,7 @@
 </file>
 
 <file path=customXml/itemProps1.xml><?xml version="1.0" encoding="utf-8"?>
-<ds:datastoreItem xmlns:ds="http://schemas.openxmlformats.org/officeDocument/2006/customXml" ds:itemID="{BEEF1866-6E75-4A17-8736-ED4A2032DE09}">
+<ds:datastoreItem xmlns:ds="http://schemas.openxmlformats.org/officeDocument/2006/customXml" ds:itemID="{CA139971-C8ED-4EA7-A01F-96FB73A56ACC}">
   <ds:schemaRefs>
     <ds:schemaRef ds:uri="http://schemas.openxmlformats.org/officeDocument/2006/bibliography"/>
   </ds:schemaRefs>

</xml_diff>

<commit_message>
REPORTGEN-277 : improve templates
</commit_message>
<xml_diff>
--- a/CastReporting.Reporting/TemplatesFiles/Generic Graph Definition.docx
+++ b/CastReporting.Reporting/TemplatesFiles/Generic Graph Definition.docx
@@ -1,6 +1,6 @@
 
 <file path=word/document.xml><?xml version="1.0" encoding="utf-8"?>
-<w:document xmlns:wpc="http://schemas.microsoft.com/office/word/2010/wordprocessingCanvas" xmlns:cx="http://schemas.microsoft.com/office/drawing/2014/chartex" xmlns:cx1="http://schemas.microsoft.com/office/drawing/2015/9/8/chartex" xmlns:cx2="http://schemas.microsoft.com/office/drawing/2015/10/21/chartex" xmlns:cx3="http://schemas.microsoft.com/office/drawing/2016/5/9/chartex" xmlns:cx4="http://schemas.microsoft.com/office/drawing/2016/5/10/chartex" xmlns:cx5="http://schemas.microsoft.com/office/drawing/2016/5/11/chartex" xmlns:mc="http://schemas.openxmlformats.org/markup-compatibility/2006" xmlns:o="urn:schemas-microsoft-com:office:office" xmlns:r="http://schemas.openxmlformats.org/officeDocument/2006/relationships" xmlns:m="http://schemas.openxmlformats.org/officeDocument/2006/math" xmlns:v="urn:schemas-microsoft-com:vml" xmlns:wp14="http://schemas.microsoft.com/office/word/2010/wordprocessingDrawing" xmlns:wp="http://schemas.openxmlformats.org/drawingml/2006/wordprocessingDrawing" xmlns:w10="urn:schemas-microsoft-com:office:word" xmlns:w="http://schemas.openxmlformats.org/wordprocessingml/2006/main" xmlns:w14="http://schemas.microsoft.com/office/word/2010/wordml" xmlns:w15="http://schemas.microsoft.com/office/word/2012/wordml" xmlns:w16se="http://schemas.microsoft.com/office/word/2015/wordml/symex" xmlns:wpg="http://schemas.microsoft.com/office/word/2010/wordprocessingGroup" xmlns:wpi="http://schemas.microsoft.com/office/word/2010/wordprocessingInk" xmlns:wne="http://schemas.microsoft.com/office/word/2006/wordml" xmlns:wps="http://schemas.microsoft.com/office/word/2010/wordprocessingShape" mc:Ignorable="w14 w15 w16se wp14">
+<w:document xmlns:wpc="http://schemas.microsoft.com/office/word/2010/wordprocessingCanvas" xmlns:cx="http://schemas.microsoft.com/office/drawing/2014/chartex" xmlns:cx1="http://schemas.microsoft.com/office/drawing/2015/9/8/chartex" xmlns:cx2="http://schemas.microsoft.com/office/drawing/2015/10/21/chartex" xmlns:cx3="http://schemas.microsoft.com/office/drawing/2016/5/9/chartex" xmlns:cx4="http://schemas.microsoft.com/office/drawing/2016/5/10/chartex" xmlns:cx5="http://schemas.microsoft.com/office/drawing/2016/5/11/chartex" xmlns:cx6="http://schemas.microsoft.com/office/drawing/2016/5/12/chartex" xmlns:cx7="http://schemas.microsoft.com/office/drawing/2016/5/13/chartex" xmlns:cx8="http://schemas.microsoft.com/office/drawing/2016/5/14/chartex" xmlns:mc="http://schemas.openxmlformats.org/markup-compatibility/2006" xmlns:aink="http://schemas.microsoft.com/office/drawing/2016/ink" xmlns:am3d="http://schemas.microsoft.com/office/drawing/2017/model3d" xmlns:o="urn:schemas-microsoft-com:office:office" xmlns:r="http://schemas.openxmlformats.org/officeDocument/2006/relationships" xmlns:m="http://schemas.openxmlformats.org/officeDocument/2006/math" xmlns:v="urn:schemas-microsoft-com:vml" xmlns:wp14="http://schemas.microsoft.com/office/word/2010/wordprocessingDrawing" xmlns:wp="http://schemas.openxmlformats.org/drawingml/2006/wordprocessingDrawing" xmlns:w10="urn:schemas-microsoft-com:office:word" xmlns:w="http://schemas.openxmlformats.org/wordprocessingml/2006/main" xmlns:w14="http://schemas.microsoft.com/office/word/2010/wordml" xmlns:w15="http://schemas.microsoft.com/office/word/2012/wordml" xmlns:w16cid="http://schemas.microsoft.com/office/word/2016/wordml/cid" xmlns:w16se="http://schemas.microsoft.com/office/word/2015/wordml/symex" xmlns:wpg="http://schemas.microsoft.com/office/word/2010/wordprocessingGroup" xmlns:wpi="http://schemas.microsoft.com/office/word/2010/wordprocessingInk" xmlns:wne="http://schemas.microsoft.com/office/word/2006/wordml" xmlns:wps="http://schemas.microsoft.com/office/word/2010/wordprocessingShape" mc:Ignorable="w14 w15 w16se w16cid wp14">
   <w:body>
     <w:p>
       <w:pPr>
@@ -832,6 +832,396 @@
         <w:rPr>
           <w:rFonts w:ascii="Open Sans" w:hAnsi="Open Sans" w:cs="Open Sans"/>
           <w:noProof/>
+          <w:color w:val="9BBB59" w:themeColor="accent3"/>
+          <w:szCs w:val="24"/>
+          <w:lang w:val="en-US" w:eastAsia="en-US"/>
+        </w:rPr>
+        <mc:AlternateContent>
+          <mc:Choice Requires="wps">
+            <w:drawing>
+              <wp:anchor distT="0" distB="0" distL="114300" distR="114300" simplePos="0" relativeHeight="251709440" behindDoc="0" locked="0" layoutInCell="1" allowOverlap="1" wp14:anchorId="6EC70E8E" wp14:editId="658641EA">
+                <wp:simplePos x="0" y="0"/>
+                <wp:positionH relativeFrom="margin">
+                  <wp:posOffset>3142800</wp:posOffset>
+                </wp:positionH>
+                <wp:positionV relativeFrom="paragraph">
+                  <wp:posOffset>239345</wp:posOffset>
+                </wp:positionV>
+                <wp:extent cx="1328400" cy="164465"/>
+                <wp:effectExtent l="0" t="0" r="5715" b="6985"/>
+                <wp:wrapNone/>
+                <wp:docPr id="31" name="Rectangle: Rounded Corners 31"/>
+                <wp:cNvGraphicFramePr/>
+                <a:graphic xmlns:a="http://schemas.openxmlformats.org/drawingml/2006/main">
+                  <a:graphicData uri="http://schemas.microsoft.com/office/word/2010/wordprocessingShape">
+                    <wps:wsp>
+                      <wps:cNvSpPr/>
+                      <wps:spPr>
+                        <a:xfrm>
+                          <a:off x="0" y="0"/>
+                          <a:ext cx="1328400" cy="164465"/>
+                        </a:xfrm>
+                        <a:prstGeom prst="roundRect">
+                          <a:avLst/>
+                        </a:prstGeom>
+                        <a:solidFill>
+                          <a:schemeClr val="accent1"/>
+                        </a:solidFill>
+                        <a:ln>
+                          <a:noFill/>
+                        </a:ln>
+                      </wps:spPr>
+                      <wps:style>
+                        <a:lnRef idx="2">
+                          <a:schemeClr val="accent1">
+                            <a:shade val="50000"/>
+                          </a:schemeClr>
+                        </a:lnRef>
+                        <a:fillRef idx="1">
+                          <a:schemeClr val="accent1"/>
+                        </a:fillRef>
+                        <a:effectRef idx="0">
+                          <a:schemeClr val="accent1"/>
+                        </a:effectRef>
+                        <a:fontRef idx="minor">
+                          <a:schemeClr val="lt1"/>
+                        </a:fontRef>
+                      </wps:style>
+                      <wps:txbx>
+                        <w:txbxContent>
+                          <w:p>
+                            <w:pPr>
+                              <w:jc w:val="center"/>
+                              <w:rPr>
+                                <w:sz w:val="16"/>
+                                <w:lang w:val="fr-FR"/>
+                              </w:rPr>
+                            </w:pPr>
+                            <w:r>
+                              <w:rPr>
+                                <w:sz w:val="16"/>
+                                <w:lang w:val="fr-FR"/>
+                              </w:rPr>
+                              <w:t>CRITICAL_</w:t>
+                            </w:r>
+                            <w:r>
+                              <w:rPr>
+                                <w:sz w:val="16"/>
+                                <w:lang w:val="fr-FR"/>
+                              </w:rPr>
+                              <w:t>QUALITY_RULES</w:t>
+                            </w:r>
+                          </w:p>
+                        </w:txbxContent>
+                      </wps:txbx>
+                      <wps:bodyPr rot="0" spcFirstLastPara="0" vertOverflow="overflow" horzOverflow="overflow" vert="horz" wrap="square" lIns="91440" tIns="0" rIns="91440" bIns="0" numCol="1" spcCol="0" rtlCol="0" fromWordArt="0" anchor="ctr" anchorCtr="0" forceAA="0" compatLnSpc="1">
+                        <a:prstTxWarp prst="textNoShape">
+                          <a:avLst/>
+                        </a:prstTxWarp>
+                        <a:noAutofit/>
+                      </wps:bodyPr>
+                    </wps:wsp>
+                  </a:graphicData>
+                </a:graphic>
+                <wp14:sizeRelH relativeFrom="margin">
+                  <wp14:pctWidth>0</wp14:pctWidth>
+                </wp14:sizeRelH>
+                <wp14:sizeRelV relativeFrom="margin">
+                  <wp14:pctHeight>0</wp14:pctHeight>
+                </wp14:sizeRelV>
+              </wp:anchor>
+            </w:drawing>
+          </mc:Choice>
+          <mc:Fallback>
+            <w:pict>
+              <v:roundrect w14:anchorId="6EC70E8E" id="Rectangle: Rounded Corners 31" o:spid="_x0000_s1031" style="position:absolute;left:0;text-align:left;margin-left:247.45pt;margin-top:18.85pt;width:104.6pt;height:12.95pt;z-index:251709440;visibility:visible;mso-wrap-style:square;mso-width-percent:0;mso-height-percent:0;mso-wrap-distance-left:9pt;mso-wrap-distance-top:0;mso-wrap-distance-right:9pt;mso-wrap-distance-bottom:0;mso-position-horizontal:absolute;mso-position-horizontal-relative:margin;mso-position-vertical:absolute;mso-position-vertical-relative:text;mso-width-percent:0;mso-height-percent:0;mso-width-relative:margin;mso-height-relative:margin;v-text-anchor:middle" arcsize="10923f" o:gfxdata="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" fillcolor="#4f81bd [3204]" stroked="f" strokeweight="2pt">
+                <v:textbox inset=",0,,0">
+                  <w:txbxContent>
+                    <w:p>
+                      <w:pPr>
+                        <w:jc w:val="center"/>
+                        <w:rPr>
+                          <w:sz w:val="16"/>
+                          <w:lang w:val="fr-FR"/>
+                        </w:rPr>
+                      </w:pPr>
+                      <w:r>
+                        <w:rPr>
+                          <w:sz w:val="16"/>
+                          <w:lang w:val="fr-FR"/>
+                        </w:rPr>
+                        <w:t>CRITICAL_</w:t>
+                      </w:r>
+                      <w:r>
+                        <w:rPr>
+                          <w:sz w:val="16"/>
+                          <w:lang w:val="fr-FR"/>
+                        </w:rPr>
+                        <w:t>QUALITY_RULES</w:t>
+                      </w:r>
+                    </w:p>
+                  </w:txbxContent>
+                </v:textbox>
+                <w10:wrap anchorx="margin"/>
+              </v:roundrect>
+            </w:pict>
+          </mc:Fallback>
+        </mc:AlternateContent>
+      </w:r>
+      <w:r>
+        <w:rPr>
+          <w:rFonts w:ascii="Open Sans" w:hAnsi="Open Sans" w:cs="Open Sans"/>
+          <w:noProof/>
+          <w:color w:val="9BBB59" w:themeColor="accent3"/>
+          <w:szCs w:val="24"/>
+          <w:lang w:val="en-US" w:eastAsia="en-US"/>
+        </w:rPr>
+        <mc:AlternateContent>
+          <mc:Choice Requires="wps">
+            <w:drawing>
+              <wp:anchor distT="0" distB="0" distL="114300" distR="114300" simplePos="0" relativeHeight="251674624" behindDoc="0" locked="0" layoutInCell="1" allowOverlap="1" wp14:anchorId="3191CB32" wp14:editId="412D0625">
+                <wp:simplePos x="0" y="0"/>
+                <wp:positionH relativeFrom="column">
+                  <wp:posOffset>4497705</wp:posOffset>
+                </wp:positionH>
+                <wp:positionV relativeFrom="paragraph">
+                  <wp:posOffset>240030</wp:posOffset>
+                </wp:positionV>
+                <wp:extent cx="1188720" cy="155575"/>
+                <wp:effectExtent l="0" t="0" r="0" b="0"/>
+                <wp:wrapNone/>
+                <wp:docPr id="10" name="Rectangle: Rounded Corners 10"/>
+                <wp:cNvGraphicFramePr/>
+                <a:graphic xmlns:a="http://schemas.openxmlformats.org/drawingml/2006/main">
+                  <a:graphicData uri="http://schemas.microsoft.com/office/word/2010/wordprocessingShape">
+                    <wps:wsp>
+                      <wps:cNvSpPr/>
+                      <wps:spPr>
+                        <a:xfrm>
+                          <a:off x="0" y="0"/>
+                          <a:ext cx="1188720" cy="155575"/>
+                        </a:xfrm>
+                        <a:prstGeom prst="roundRect">
+                          <a:avLst/>
+                        </a:prstGeom>
+                        <a:solidFill>
+                          <a:schemeClr val="accent1"/>
+                        </a:solidFill>
+                        <a:ln>
+                          <a:noFill/>
+                        </a:ln>
+                      </wps:spPr>
+                      <wps:style>
+                        <a:lnRef idx="2">
+                          <a:schemeClr val="accent1">
+                            <a:shade val="50000"/>
+                          </a:schemeClr>
+                        </a:lnRef>
+                        <a:fillRef idx="1">
+                          <a:schemeClr val="accent1"/>
+                        </a:fillRef>
+                        <a:effectRef idx="0">
+                          <a:schemeClr val="accent1"/>
+                        </a:effectRef>
+                        <a:fontRef idx="minor">
+                          <a:schemeClr val="lt1"/>
+                        </a:fontRef>
+                      </wps:style>
+                      <wps:txbx>
+                        <w:txbxContent>
+                          <w:p>
+                            <w:pPr>
+                              <w:jc w:val="center"/>
+                              <w:rPr>
+                                <w:sz w:val="16"/>
+                                <w:lang w:val="fr-FR"/>
+                              </w:rPr>
+                            </w:pPr>
+                            <w:r>
+                              <w:rPr>
+                                <w:sz w:val="16"/>
+                                <w:lang w:val="fr-FR"/>
+                              </w:rPr>
+                              <w:t>FUNCTIONAL_WEIGHT</w:t>
+                            </w:r>
+                          </w:p>
+                        </w:txbxContent>
+                      </wps:txbx>
+                      <wps:bodyPr rot="0" spcFirstLastPara="0" vertOverflow="overflow" horzOverflow="overflow" vert="horz" wrap="square" lIns="91440" tIns="0" rIns="91440" bIns="0" numCol="1" spcCol="0" rtlCol="0" fromWordArt="0" anchor="ctr" anchorCtr="0" forceAA="0" compatLnSpc="1">
+                        <a:prstTxWarp prst="textNoShape">
+                          <a:avLst/>
+                        </a:prstTxWarp>
+                        <a:noAutofit/>
+                      </wps:bodyPr>
+                    </wps:wsp>
+                  </a:graphicData>
+                </a:graphic>
+                <wp14:sizeRelH relativeFrom="margin">
+                  <wp14:pctWidth>0</wp14:pctWidth>
+                </wp14:sizeRelH>
+                <wp14:sizeRelV relativeFrom="margin">
+                  <wp14:pctHeight>0</wp14:pctHeight>
+                </wp14:sizeRelV>
+              </wp:anchor>
+            </w:drawing>
+          </mc:Choice>
+          <mc:Fallback>
+            <w:pict>
+              <v:roundrect w14:anchorId="3191CB32" id="Rectangle: Rounded Corners 10" o:spid="_x0000_s1032" style="position:absolute;left:0;text-align:left;margin-left:354.15pt;margin-top:18.9pt;width:93.6pt;height:12.25pt;z-index:251674624;visibility:visible;mso-wrap-style:square;mso-width-percent:0;mso-height-percent:0;mso-wrap-distance-left:9pt;mso-wrap-distance-top:0;mso-wrap-distance-right:9pt;mso-wrap-distance-bottom:0;mso-position-horizontal:absolute;mso-position-horizontal-relative:text;mso-position-vertical:absolute;mso-position-vertical-relative:text;mso-width-percent:0;mso-height-percent:0;mso-width-relative:margin;mso-height-relative:margin;v-text-anchor:middle" arcsize="10923f" o:gfxdata="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" fillcolor="#4f81bd [3204]" stroked="f" strokeweight="2pt">
+                <v:textbox inset=",0,,0">
+                  <w:txbxContent>
+                    <w:p>
+                      <w:pPr>
+                        <w:jc w:val="center"/>
+                        <w:rPr>
+                          <w:sz w:val="16"/>
+                          <w:lang w:val="fr-FR"/>
+                        </w:rPr>
+                      </w:pPr>
+                      <w:r>
+                        <w:rPr>
+                          <w:sz w:val="16"/>
+                          <w:lang w:val="fr-FR"/>
+                        </w:rPr>
+                        <w:t>FUNCTIONAL_WEIGHT</w:t>
+                      </w:r>
+                    </w:p>
+                  </w:txbxContent>
+                </v:textbox>
+              </v:roundrect>
+            </w:pict>
+          </mc:Fallback>
+        </mc:AlternateContent>
+      </w:r>
+      <w:r>
+        <w:rPr>
+          <w:rFonts w:ascii="Open Sans" w:hAnsi="Open Sans" w:cs="Open Sans"/>
+          <w:noProof/>
+          <w:color w:val="9BBB59" w:themeColor="accent3"/>
+          <w:szCs w:val="24"/>
+          <w:lang w:val="en-US" w:eastAsia="en-US"/>
+        </w:rPr>
+        <mc:AlternateContent>
+          <mc:Choice Requires="wps">
+            <w:drawing>
+              <wp:anchor distT="0" distB="0" distL="114300" distR="114300" simplePos="0" relativeHeight="251707392" behindDoc="0" locked="0" layoutInCell="1" allowOverlap="1" wp14:anchorId="58A901A3" wp14:editId="66B0BFC6">
+                <wp:simplePos x="0" y="0"/>
+                <wp:positionH relativeFrom="column">
+                  <wp:posOffset>5735110</wp:posOffset>
+                </wp:positionH>
+                <wp:positionV relativeFrom="paragraph">
+                  <wp:posOffset>230505</wp:posOffset>
+                </wp:positionV>
+                <wp:extent cx="1051560" cy="164465"/>
+                <wp:effectExtent l="0" t="0" r="0" b="6985"/>
+                <wp:wrapNone/>
+                <wp:docPr id="15" name="Rectangle: Rounded Corners 15"/>
+                <wp:cNvGraphicFramePr/>
+                <a:graphic xmlns:a="http://schemas.openxmlformats.org/drawingml/2006/main">
+                  <a:graphicData uri="http://schemas.microsoft.com/office/word/2010/wordprocessingShape">
+                    <wps:wsp>
+                      <wps:cNvSpPr/>
+                      <wps:spPr>
+                        <a:xfrm>
+                          <a:off x="0" y="0"/>
+                          <a:ext cx="1051560" cy="164465"/>
+                        </a:xfrm>
+                        <a:prstGeom prst="roundRect">
+                          <a:avLst/>
+                        </a:prstGeom>
+                        <a:solidFill>
+                          <a:schemeClr val="accent1"/>
+                        </a:solidFill>
+                        <a:ln>
+                          <a:noFill/>
+                        </a:ln>
+                      </wps:spPr>
+                      <wps:style>
+                        <a:lnRef idx="2">
+                          <a:schemeClr val="accent1">
+                            <a:shade val="50000"/>
+                          </a:schemeClr>
+                        </a:lnRef>
+                        <a:fillRef idx="1">
+                          <a:schemeClr val="accent1"/>
+                        </a:fillRef>
+                        <a:effectRef idx="0">
+                          <a:schemeClr val="accent1"/>
+                        </a:effectRef>
+                        <a:fontRef idx="minor">
+                          <a:schemeClr val="lt1"/>
+                        </a:fontRef>
+                      </wps:style>
+                      <wps:txbx>
+                        <w:txbxContent>
+                          <w:p>
+                            <w:pPr>
+                              <w:jc w:val="center"/>
+                              <w:rPr>
+                                <w:sz w:val="16"/>
+                                <w:lang w:val="fr-FR"/>
+                              </w:rPr>
+                            </w:pPr>
+                            <w:r>
+                              <w:rPr>
+                                <w:sz w:val="16"/>
+                                <w:lang w:val="fr-FR"/>
+                              </w:rPr>
+                              <w:t>TECHNICAL_SIZING</w:t>
+                            </w:r>
+                          </w:p>
+                        </w:txbxContent>
+                      </wps:txbx>
+                      <wps:bodyPr rot="0" spcFirstLastPara="0" vertOverflow="overflow" horzOverflow="overflow" vert="horz" wrap="square" lIns="91440" tIns="0" rIns="91440" bIns="0" numCol="1" spcCol="0" rtlCol="0" fromWordArt="0" anchor="ctr" anchorCtr="0" forceAA="0" compatLnSpc="1">
+                        <a:prstTxWarp prst="textNoShape">
+                          <a:avLst/>
+                        </a:prstTxWarp>
+                        <a:noAutofit/>
+                      </wps:bodyPr>
+                    </wps:wsp>
+                  </a:graphicData>
+                </a:graphic>
+                <wp14:sizeRelH relativeFrom="margin">
+                  <wp14:pctWidth>0</wp14:pctWidth>
+                </wp14:sizeRelH>
+                <wp14:sizeRelV relativeFrom="margin">
+                  <wp14:pctHeight>0</wp14:pctHeight>
+                </wp14:sizeRelV>
+              </wp:anchor>
+            </w:drawing>
+          </mc:Choice>
+          <mc:Fallback>
+            <w:pict>
+              <v:roundrect w14:anchorId="58A901A3" id="Rectangle: Rounded Corners 15" o:spid="_x0000_s1033" style="position:absolute;left:0;text-align:left;margin-left:451.6pt;margin-top:18.15pt;width:82.8pt;height:12.95pt;z-index:251707392;visibility:visible;mso-wrap-style:square;mso-width-percent:0;mso-height-percent:0;mso-wrap-distance-left:9pt;mso-wrap-distance-top:0;mso-wrap-distance-right:9pt;mso-wrap-distance-bottom:0;mso-position-horizontal:absolute;mso-position-horizontal-relative:text;mso-position-vertical:absolute;mso-position-vertical-relative:text;mso-width-percent:0;mso-height-percent:0;mso-width-relative:margin;mso-height-relative:margin;v-text-anchor:middle" arcsize="10923f" o:gfxdata="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" fillcolor="#4f81bd [3204]" stroked="f" strokeweight="2pt">
+                <v:textbox inset=",0,,0">
+                  <w:txbxContent>
+                    <w:p>
+                      <w:pPr>
+                        <w:jc w:val="center"/>
+                        <w:rPr>
+                          <w:sz w:val="16"/>
+                          <w:lang w:val="fr-FR"/>
+                        </w:rPr>
+                      </w:pPr>
+                      <w:r>
+                        <w:rPr>
+                          <w:sz w:val="16"/>
+                          <w:lang w:val="fr-FR"/>
+                        </w:rPr>
+                        <w:t>TECHNICAL_SIZING</w:t>
+                      </w:r>
+                    </w:p>
+                  </w:txbxContent>
+                </v:textbox>
+              </v:roundrect>
+            </w:pict>
+          </mc:Fallback>
+        </mc:AlternateContent>
+      </w:r>
+      <w:r>
+        <w:rPr>
+          <w:rFonts w:ascii="Open Sans" w:hAnsi="Open Sans" w:cs="Open Sans"/>
+          <w:noProof/>
           <w:color w:val="4F81BD" w:themeColor="accent1"/>
           <w:szCs w:val="24"/>
           <w:lang w:val="en-US" w:eastAsia="en-US"/>
@@ -842,7 +1232,7 @@
               <wp:anchor distT="0" distB="0" distL="114300" distR="114300" simplePos="0" relativeHeight="251683840" behindDoc="0" locked="0" layoutInCell="1" allowOverlap="1" wp14:anchorId="40F45C29" wp14:editId="79807658">
                 <wp:simplePos x="0" y="0"/>
                 <wp:positionH relativeFrom="column">
-                  <wp:posOffset>4410075</wp:posOffset>
+                  <wp:posOffset>5133340</wp:posOffset>
                 </wp:positionH>
                 <wp:positionV relativeFrom="paragraph">
                   <wp:posOffset>464820</wp:posOffset>
@@ -927,7 +1317,7 @@
           </mc:Choice>
           <mc:Fallback>
             <w:pict>
-              <v:roundrect w14:anchorId="40F45C29" id="Rectangle: Rounded Corners 17" o:spid="_x0000_s1031" style="position:absolute;left:0;text-align:left;margin-left:347.25pt;margin-top:36.6pt;width:54pt;height:12.25pt;z-index:251683840;visibility:visible;mso-wrap-style:square;mso-width-percent:0;mso-height-percent:0;mso-wrap-distance-left:9pt;mso-wrap-distance-top:0;mso-wrap-distance-right:9pt;mso-wrap-distance-bottom:0;mso-position-horizontal:absolute;mso-position-horizontal-relative:text;mso-position-vertical:absolute;mso-position-vertical-relative:text;mso-width-percent:0;mso-height-percent:0;mso-width-relative:margin;mso-height-relative:margin;v-text-anchor:middle" arcsize="10923f" o:gfxdata="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" fillcolor="#4f81bd [3204]" stroked="f" strokeweight="2pt">
+              <v:roundrect w14:anchorId="40F45C29" id="Rectangle: Rounded Corners 17" o:spid="_x0000_s1034" style="position:absolute;left:0;text-align:left;margin-left:404.2pt;margin-top:36.6pt;width:54pt;height:12.25pt;z-index:251683840;visibility:visible;mso-wrap-style:square;mso-width-percent:0;mso-height-percent:0;mso-wrap-distance-left:9pt;mso-wrap-distance-top:0;mso-wrap-distance-right:9pt;mso-wrap-distance-bottom:0;mso-position-horizontal:absolute;mso-position-horizontal-relative:text;mso-position-vertical:absolute;mso-position-vertical-relative:text;mso-width-percent:0;mso-height-percent:0;mso-width-relative:margin;mso-height-relative:margin;v-text-anchor:middle" arcsize="10923f" o:gfxdata="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" fillcolor="#4f81bd [3204]" stroked="f" strokeweight="2pt">
                 <v:textbox inset=",0,,0">
                   <w:txbxContent>
                     <w:p>
@@ -967,7 +1357,7 @@
               <wp:anchor distT="0" distB="0" distL="114300" distR="114300" simplePos="0" relativeHeight="251676672" behindDoc="0" locked="0" layoutInCell="1" allowOverlap="1" wp14:anchorId="1FDF5ED3" wp14:editId="57457E1F">
                 <wp:simplePos x="0" y="0"/>
                 <wp:positionH relativeFrom="column">
-                  <wp:posOffset>3369945</wp:posOffset>
+                  <wp:posOffset>4093210</wp:posOffset>
                 </wp:positionH>
                 <wp:positionV relativeFrom="paragraph">
                   <wp:posOffset>464185</wp:posOffset>
@@ -1052,7 +1442,7 @@
           </mc:Choice>
           <mc:Fallback>
             <w:pict>
-              <v:roundrect w14:anchorId="1FDF5ED3" id="Rectangle: Rounded Corners 12" o:spid="_x0000_s1032" style="position:absolute;left:0;text-align:left;margin-left:265.35pt;margin-top:36.55pt;width:77.4pt;height:12.25pt;z-index:251676672;visibility:visible;mso-wrap-style:square;mso-width-percent:0;mso-height-percent:0;mso-wrap-distance-left:9pt;mso-wrap-distance-top:0;mso-wrap-distance-right:9pt;mso-wrap-distance-bottom:0;mso-position-horizontal:absolute;mso-position-horizontal-relative:text;mso-position-vertical:absolute;mso-position-vertical-relative:text;mso-width-percent:0;mso-height-percent:0;mso-width-relative:margin;mso-height-relative:margin;v-text-anchor:middle" arcsize="10923f" o:gfxdata="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" fillcolor="#4f81bd [3204]" stroked="f" strokeweight="2pt">
+              <v:roundrect w14:anchorId="1FDF5ED3" id="Rectangle: Rounded Corners 12" o:spid="_x0000_s1035" style="position:absolute;left:0;text-align:left;margin-left:322.3pt;margin-top:36.55pt;width:77.4pt;height:12.25pt;z-index:251676672;visibility:visible;mso-wrap-style:square;mso-width-percent:0;mso-height-percent:0;mso-wrap-distance-left:9pt;mso-wrap-distance-top:0;mso-wrap-distance-right:9pt;mso-wrap-distance-bottom:0;mso-position-horizontal:absolute;mso-position-horizontal-relative:text;mso-position-vertical:absolute;mso-position-vertical-relative:text;mso-width-percent:0;mso-height-percent:0;mso-width-relative:margin;mso-height-relative:margin;v-text-anchor:middle" arcsize="10923f" o:gfxdata="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" fillcolor="#4f81bd [3204]" stroked="f" strokeweight="2pt">
                 <v:textbox inset=",0,,0">
                   <w:txbxContent>
                     <w:p>
@@ -1092,7 +1482,7 @@
               <wp:anchor distT="0" distB="0" distL="114300" distR="114300" simplePos="0" relativeHeight="251680768" behindDoc="0" locked="0" layoutInCell="1" allowOverlap="1" wp14:anchorId="4AEA8513" wp14:editId="22000218">
                 <wp:simplePos x="0" y="0"/>
                 <wp:positionH relativeFrom="column">
-                  <wp:posOffset>2202815</wp:posOffset>
+                  <wp:posOffset>2926505</wp:posOffset>
                 </wp:positionH>
                 <wp:positionV relativeFrom="paragraph">
                   <wp:posOffset>458470</wp:posOffset>
@@ -1177,7 +1567,7 @@
           </mc:Choice>
           <mc:Fallback>
             <w:pict>
-              <v:roundrect w14:anchorId="4AEA8513" id="Rectangle: Rounded Corners 14" o:spid="_x0000_s1033" style="position:absolute;left:0;text-align:left;margin-left:173.45pt;margin-top:36.1pt;width:87.8pt;height:12.9pt;z-index:251680768;visibility:visible;mso-wrap-style:square;mso-width-percent:0;mso-height-percent:0;mso-wrap-distance-left:9pt;mso-wrap-distance-top:0;mso-wrap-distance-right:9pt;mso-wrap-distance-bottom:0;mso-position-horizontal:absolute;mso-position-horizontal-relative:text;mso-position-vertical:absolute;mso-position-vertical-relative:text;mso-width-percent:0;mso-height-percent:0;mso-width-relative:margin;mso-height-relative:margin;v-text-anchor:middle" arcsize="10923f" o:gfxdata="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" fillcolor="#4f81bd [3204]" stroked="f" strokeweight="2pt">
+              <v:roundrect w14:anchorId="4AEA8513" id="Rectangle: Rounded Corners 14" o:spid="_x0000_s1036" style="position:absolute;left:0;text-align:left;margin-left:230.45pt;margin-top:36.1pt;width:87.8pt;height:12.9pt;z-index:251680768;visibility:visible;mso-wrap-style:square;mso-width-percent:0;mso-height-percent:0;mso-wrap-distance-left:9pt;mso-wrap-distance-top:0;mso-wrap-distance-right:9pt;mso-wrap-distance-bottom:0;mso-position-horizontal:absolute;mso-position-horizontal-relative:text;mso-position-vertical:absolute;mso-position-vertical-relative:text;mso-width-percent:0;mso-height-percent:0;mso-width-relative:margin;mso-height-relative:margin;v-text-anchor:middle" arcsize="10923f" o:gfxdata="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" fillcolor="#4f81bd [3204]" stroked="f" strokeweight="2pt">
                 <v:textbox inset=",0,,0">
                   <w:txbxContent>
                     <w:p>
@@ -1217,10 +1607,10 @@
               <wp:anchor distT="0" distB="0" distL="114300" distR="114300" simplePos="0" relativeHeight="251678720" behindDoc="0" locked="0" layoutInCell="1" allowOverlap="1" wp14:anchorId="360FA4D3" wp14:editId="113302D4">
                 <wp:simplePos x="0" y="0"/>
                 <wp:positionH relativeFrom="column">
-                  <wp:posOffset>5473065</wp:posOffset>
+                  <wp:posOffset>2207865</wp:posOffset>
                 </wp:positionH>
                 <wp:positionV relativeFrom="paragraph">
-                  <wp:posOffset>236220</wp:posOffset>
+                  <wp:posOffset>464075</wp:posOffset>
                 </wp:positionV>
                 <wp:extent cx="685800" cy="155575"/>
                 <wp:effectExtent l="0" t="0" r="0" b="0"/>
@@ -1302,7 +1692,7 @@
           </mc:Choice>
           <mc:Fallback>
             <w:pict>
-              <v:roundrect w14:anchorId="360FA4D3" id="Rectangle: Rounded Corners 13" o:spid="_x0000_s1034" style="position:absolute;left:0;text-align:left;margin-left:430.95pt;margin-top:18.6pt;width:54pt;height:12.25pt;z-index:251678720;visibility:visible;mso-wrap-style:square;mso-width-percent:0;mso-height-percent:0;mso-wrap-distance-left:9pt;mso-wrap-distance-top:0;mso-wrap-distance-right:9pt;mso-wrap-distance-bottom:0;mso-position-horizontal:absolute;mso-position-horizontal-relative:text;mso-position-vertical:absolute;mso-position-vertical-relative:text;mso-width-percent:0;mso-height-percent:0;mso-width-relative:margin;mso-height-relative:margin;v-text-anchor:middle" arcsize="10923f" o:gfxdata="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" fillcolor="#4f81bd [3204]" stroked="f" strokeweight="2pt">
+              <v:roundrect w14:anchorId="360FA4D3" id="Rectangle: Rounded Corners 13" o:spid="_x0000_s1037" style="position:absolute;left:0;text-align:left;margin-left:173.85pt;margin-top:36.55pt;width:54pt;height:12.25pt;z-index:251678720;visibility:visible;mso-wrap-style:square;mso-width-percent:0;mso-height-percent:0;mso-wrap-distance-left:9pt;mso-wrap-distance-top:0;mso-wrap-distance-right:9pt;mso-wrap-distance-bottom:0;mso-position-horizontal:absolute;mso-position-horizontal-relative:text;mso-position-vertical:absolute;mso-position-vertical-relative:text;mso-width-percent:0;mso-height-percent:0;mso-width-relative:margin;mso-height-relative:margin;v-text-anchor:middle" arcsize="10923f" o:gfxdata="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" fillcolor="#4f81bd [3204]" stroked="f" strokeweight="2pt">
                 <v:textbox inset=",0,,0">
                   <w:txbxContent>
                     <w:p>
@@ -1319,256 +1709,6 @@
                           <w:lang w:val="fr-FR"/>
                         </w:rPr>
                         <w:t>VIOLATION</w:t>
-                      </w:r>
-                    </w:p>
-                  </w:txbxContent>
-                </v:textbox>
-              </v:roundrect>
-            </w:pict>
-          </mc:Fallback>
-        </mc:AlternateContent>
-      </w:r>
-      <w:r>
-        <w:rPr>
-          <w:rFonts w:ascii="Open Sans" w:hAnsi="Open Sans" w:cs="Open Sans"/>
-          <w:noProof/>
-          <w:color w:val="9BBB59" w:themeColor="accent3"/>
-          <w:szCs w:val="24"/>
-          <w:lang w:val="en-US" w:eastAsia="en-US"/>
-        </w:rPr>
-        <mc:AlternateContent>
-          <mc:Choice Requires="wps">
-            <w:drawing>
-              <wp:anchor distT="0" distB="0" distL="114300" distR="114300" simplePos="0" relativeHeight="251707392" behindDoc="0" locked="0" layoutInCell="1" allowOverlap="1" wp14:anchorId="58A901A3" wp14:editId="66B0BFC6">
-                <wp:simplePos x="0" y="0"/>
-                <wp:positionH relativeFrom="column">
-                  <wp:posOffset>4382770</wp:posOffset>
-                </wp:positionH>
-                <wp:positionV relativeFrom="paragraph">
-                  <wp:posOffset>230505</wp:posOffset>
-                </wp:positionV>
-                <wp:extent cx="1051560" cy="164465"/>
-                <wp:effectExtent l="0" t="0" r="0" b="6985"/>
-                <wp:wrapNone/>
-                <wp:docPr id="15" name="Rectangle: Rounded Corners 15"/>
-                <wp:cNvGraphicFramePr/>
-                <a:graphic xmlns:a="http://schemas.openxmlformats.org/drawingml/2006/main">
-                  <a:graphicData uri="http://schemas.microsoft.com/office/word/2010/wordprocessingShape">
-                    <wps:wsp>
-                      <wps:cNvSpPr/>
-                      <wps:spPr>
-                        <a:xfrm>
-                          <a:off x="0" y="0"/>
-                          <a:ext cx="1051560" cy="164465"/>
-                        </a:xfrm>
-                        <a:prstGeom prst="roundRect">
-                          <a:avLst/>
-                        </a:prstGeom>
-                        <a:solidFill>
-                          <a:schemeClr val="accent1"/>
-                        </a:solidFill>
-                        <a:ln>
-                          <a:noFill/>
-                        </a:ln>
-                      </wps:spPr>
-                      <wps:style>
-                        <a:lnRef idx="2">
-                          <a:schemeClr val="accent1">
-                            <a:shade val="50000"/>
-                          </a:schemeClr>
-                        </a:lnRef>
-                        <a:fillRef idx="1">
-                          <a:schemeClr val="accent1"/>
-                        </a:fillRef>
-                        <a:effectRef idx="0">
-                          <a:schemeClr val="accent1"/>
-                        </a:effectRef>
-                        <a:fontRef idx="minor">
-                          <a:schemeClr val="lt1"/>
-                        </a:fontRef>
-                      </wps:style>
-                      <wps:txbx>
-                        <w:txbxContent>
-                          <w:p>
-                            <w:pPr>
-                              <w:jc w:val="center"/>
-                              <w:rPr>
-                                <w:sz w:val="16"/>
-                                <w:lang w:val="fr-FR"/>
-                              </w:rPr>
-                            </w:pPr>
-                            <w:r>
-                              <w:rPr>
-                                <w:sz w:val="16"/>
-                                <w:lang w:val="fr-FR"/>
-                              </w:rPr>
-                              <w:t>TECHNICAL_SIZING</w:t>
-                            </w:r>
-                          </w:p>
-                        </w:txbxContent>
-                      </wps:txbx>
-                      <wps:bodyPr rot="0" spcFirstLastPara="0" vertOverflow="overflow" horzOverflow="overflow" vert="horz" wrap="square" lIns="91440" tIns="0" rIns="91440" bIns="0" numCol="1" spcCol="0" rtlCol="0" fromWordArt="0" anchor="ctr" anchorCtr="0" forceAA="0" compatLnSpc="1">
-                        <a:prstTxWarp prst="textNoShape">
-                          <a:avLst/>
-                        </a:prstTxWarp>
-                        <a:noAutofit/>
-                      </wps:bodyPr>
-                    </wps:wsp>
-                  </a:graphicData>
-                </a:graphic>
-                <wp14:sizeRelH relativeFrom="margin">
-                  <wp14:pctWidth>0</wp14:pctWidth>
-                </wp14:sizeRelH>
-                <wp14:sizeRelV relativeFrom="margin">
-                  <wp14:pctHeight>0</wp14:pctHeight>
-                </wp14:sizeRelV>
-              </wp:anchor>
-            </w:drawing>
-          </mc:Choice>
-          <mc:Fallback>
-            <w:pict>
-              <v:roundrect w14:anchorId="58A901A3" id="Rectangle: Rounded Corners 15" o:spid="_x0000_s1035" style="position:absolute;left:0;text-align:left;margin-left:345.1pt;margin-top:18.15pt;width:82.8pt;height:12.95pt;z-index:251707392;visibility:visible;mso-wrap-style:square;mso-width-percent:0;mso-height-percent:0;mso-wrap-distance-left:9pt;mso-wrap-distance-top:0;mso-wrap-distance-right:9pt;mso-wrap-distance-bottom:0;mso-position-horizontal:absolute;mso-position-horizontal-relative:text;mso-position-vertical:absolute;mso-position-vertical-relative:text;mso-width-percent:0;mso-height-percent:0;mso-width-relative:margin;mso-height-relative:margin;v-text-anchor:middle" arcsize="10923f" o:gfxdata="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" fillcolor="#4f81bd [3204]" stroked="f" strokeweight="2pt">
-                <v:textbox inset=",0,,0">
-                  <w:txbxContent>
-                    <w:p>
-                      <w:pPr>
-                        <w:jc w:val="center"/>
-                        <w:rPr>
-                          <w:sz w:val="16"/>
-                          <w:lang w:val="fr-FR"/>
-                        </w:rPr>
-                      </w:pPr>
-                      <w:r>
-                        <w:rPr>
-                          <w:sz w:val="16"/>
-                          <w:lang w:val="fr-FR"/>
-                        </w:rPr>
-                        <w:t>TECHNICAL_SIZING</w:t>
-                      </w:r>
-                    </w:p>
-                  </w:txbxContent>
-                </v:textbox>
-              </v:roundrect>
-            </w:pict>
-          </mc:Fallback>
-        </mc:AlternateContent>
-      </w:r>
-      <w:r>
-        <w:rPr>
-          <w:rFonts w:ascii="Open Sans" w:hAnsi="Open Sans" w:cs="Open Sans"/>
-          <w:noProof/>
-          <w:color w:val="9BBB59" w:themeColor="accent3"/>
-          <w:szCs w:val="24"/>
-          <w:lang w:val="en-US" w:eastAsia="en-US"/>
-        </w:rPr>
-        <mc:AlternateContent>
-          <mc:Choice Requires="wps">
-            <w:drawing>
-              <wp:anchor distT="0" distB="0" distL="114300" distR="114300" simplePos="0" relativeHeight="251674624" behindDoc="0" locked="0" layoutInCell="1" allowOverlap="1" wp14:anchorId="3191CB32" wp14:editId="412D0625">
-                <wp:simplePos x="0" y="0"/>
-                <wp:positionH relativeFrom="column">
-                  <wp:posOffset>3145790</wp:posOffset>
-                </wp:positionH>
-                <wp:positionV relativeFrom="paragraph">
-                  <wp:posOffset>240030</wp:posOffset>
-                </wp:positionV>
-                <wp:extent cx="1188720" cy="155575"/>
-                <wp:effectExtent l="0" t="0" r="0" b="0"/>
-                <wp:wrapNone/>
-                <wp:docPr id="10" name="Rectangle: Rounded Corners 10"/>
-                <wp:cNvGraphicFramePr/>
-                <a:graphic xmlns:a="http://schemas.openxmlformats.org/drawingml/2006/main">
-                  <a:graphicData uri="http://schemas.microsoft.com/office/word/2010/wordprocessingShape">
-                    <wps:wsp>
-                      <wps:cNvSpPr/>
-                      <wps:spPr>
-                        <a:xfrm>
-                          <a:off x="0" y="0"/>
-                          <a:ext cx="1188720" cy="155575"/>
-                        </a:xfrm>
-                        <a:prstGeom prst="roundRect">
-                          <a:avLst/>
-                        </a:prstGeom>
-                        <a:solidFill>
-                          <a:schemeClr val="accent1"/>
-                        </a:solidFill>
-                        <a:ln>
-                          <a:noFill/>
-                        </a:ln>
-                      </wps:spPr>
-                      <wps:style>
-                        <a:lnRef idx="2">
-                          <a:schemeClr val="accent1">
-                            <a:shade val="50000"/>
-                          </a:schemeClr>
-                        </a:lnRef>
-                        <a:fillRef idx="1">
-                          <a:schemeClr val="accent1"/>
-                        </a:fillRef>
-                        <a:effectRef idx="0">
-                          <a:schemeClr val="accent1"/>
-                        </a:effectRef>
-                        <a:fontRef idx="minor">
-                          <a:schemeClr val="lt1"/>
-                        </a:fontRef>
-                      </wps:style>
-                      <wps:txbx>
-                        <w:txbxContent>
-                          <w:p>
-                            <w:pPr>
-                              <w:jc w:val="center"/>
-                              <w:rPr>
-                                <w:sz w:val="16"/>
-                                <w:lang w:val="fr-FR"/>
-                              </w:rPr>
-                            </w:pPr>
-                            <w:r>
-                              <w:rPr>
-                                <w:sz w:val="16"/>
-                                <w:lang w:val="fr-FR"/>
-                              </w:rPr>
-                              <w:t>FUNCTIONAL_WEIGHT</w:t>
-                            </w:r>
-                          </w:p>
-                        </w:txbxContent>
-                      </wps:txbx>
-                      <wps:bodyPr rot="0" spcFirstLastPara="0" vertOverflow="overflow" horzOverflow="overflow" vert="horz" wrap="square" lIns="91440" tIns="0" rIns="91440" bIns="0" numCol="1" spcCol="0" rtlCol="0" fromWordArt="0" anchor="ctr" anchorCtr="0" forceAA="0" compatLnSpc="1">
-                        <a:prstTxWarp prst="textNoShape">
-                          <a:avLst/>
-                        </a:prstTxWarp>
-                        <a:noAutofit/>
-                      </wps:bodyPr>
-                    </wps:wsp>
-                  </a:graphicData>
-                </a:graphic>
-                <wp14:sizeRelH relativeFrom="margin">
-                  <wp14:pctWidth>0</wp14:pctWidth>
-                </wp14:sizeRelH>
-                <wp14:sizeRelV relativeFrom="margin">
-                  <wp14:pctHeight>0</wp14:pctHeight>
-                </wp14:sizeRelV>
-              </wp:anchor>
-            </w:drawing>
-          </mc:Choice>
-          <mc:Fallback>
-            <w:pict>
-              <v:roundrect w14:anchorId="3191CB32" id="Rectangle: Rounded Corners 10" o:spid="_x0000_s1036" style="position:absolute;left:0;text-align:left;margin-left:247.7pt;margin-top:18.9pt;width:93.6pt;height:12.25pt;z-index:251674624;visibility:visible;mso-wrap-style:square;mso-width-percent:0;mso-height-percent:0;mso-wrap-distance-left:9pt;mso-wrap-distance-top:0;mso-wrap-distance-right:9pt;mso-wrap-distance-bottom:0;mso-position-horizontal:absolute;mso-position-horizontal-relative:text;mso-position-vertical:absolute;mso-position-vertical-relative:text;mso-width-percent:0;mso-height-percent:0;mso-width-relative:margin;mso-height-relative:margin;v-text-anchor:middle" arcsize="10923f" o:gfxdata="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" fillcolor="#4f81bd [3204]" stroked="f" strokeweight="2pt">
-                <v:textbox inset=",0,,0">
-                  <w:txbxContent>
-                    <w:p>
-                      <w:pPr>
-                        <w:jc w:val="center"/>
-                        <w:rPr>
-                          <w:sz w:val="16"/>
-                          <w:lang w:val="fr-FR"/>
-                        </w:rPr>
-                      </w:pPr>
-                      <w:r>
-                        <w:rPr>
-                          <w:sz w:val="16"/>
-                          <w:lang w:val="fr-FR"/>
-                        </w:rPr>
-                        <w:t>FUNCTIONAL_WEIGHT</w:t>
                       </w:r>
                     </w:p>
                   </w:txbxContent>
@@ -3855,7 +3995,17 @@
           <w:color w:val="FF0000"/>
           <w:szCs w:val="24"/>
         </w:rPr>
-        <w:t>CRITICAL VIOLATIONS</w:t>
+        <w:t>CRITICAL_</w:t>
+      </w:r>
+      <w:bookmarkStart w:id="0" w:name="_GoBack"/>
+      <w:bookmarkEnd w:id="0"/>
+      <w:r>
+        <w:rPr>
+          <w:rFonts w:ascii="Open Sans" w:hAnsi="Open Sans" w:cs="Open Sans"/>
+          <w:color w:val="FF0000"/>
+          <w:szCs w:val="24"/>
+        </w:rPr>
+        <w:t>VIOLATIONS</w:t>
       </w:r>
       <w:r>
         <w:rPr>
@@ -5323,7 +5473,6 @@
           <w:szCs w:val="24"/>
           <w:lang w:val="en-US"/>
         </w:rPr>
-        <w:lastRenderedPageBreak/>
         <w:t>Clustered column graph</w:t>
       </w:r>
     </w:p>
@@ -6117,7 +6266,6 @@
           <w:lang w:val="en-GB"/>
         </w:rPr>
       </w:pPr>
-      <w:bookmarkStart w:id="0" w:name="_GoBack"/>
       <w:r>
         <w:rPr>
           <w:rFonts w:ascii="Open Sans" w:hAnsi="Open Sans" w:cs="Open Sans"/>
@@ -6138,7 +6286,6 @@
         </w:drawing>
       </w:r>
     </w:p>
-    <w:bookmarkEnd w:id="0"/>
     <w:p>
       <w:pPr>
         <w:rPr>
@@ -6192,7 +6339,7 @@
 </file>
 
 <file path=word/numbering.xml><?xml version="1.0" encoding="utf-8"?>
-<w:numbering xmlns:wpc="http://schemas.microsoft.com/office/word/2010/wordprocessingCanvas" xmlns:cx="http://schemas.microsoft.com/office/drawing/2014/chartex" xmlns:cx1="http://schemas.microsoft.com/office/drawing/2015/9/8/chartex" xmlns:cx2="http://schemas.microsoft.com/office/drawing/2015/10/21/chartex" xmlns:cx3="http://schemas.microsoft.com/office/drawing/2016/5/9/chartex" xmlns:cx4="http://schemas.microsoft.com/office/drawing/2016/5/10/chartex" xmlns:cx5="http://schemas.microsoft.com/office/drawing/2016/5/11/chartex" xmlns:mc="http://schemas.openxmlformats.org/markup-compatibility/2006" xmlns:o="urn:schemas-microsoft-com:office:office" xmlns:r="http://schemas.openxmlformats.org/officeDocument/2006/relationships" xmlns:m="http://schemas.openxmlformats.org/officeDocument/2006/math" xmlns:v="urn:schemas-microsoft-com:vml" xmlns:wp14="http://schemas.microsoft.com/office/word/2010/wordprocessingDrawing" xmlns:wp="http://schemas.openxmlformats.org/drawingml/2006/wordprocessingDrawing" xmlns:w10="urn:schemas-microsoft-com:office:word" xmlns:w="http://schemas.openxmlformats.org/wordprocessingml/2006/main" xmlns:w14="http://schemas.microsoft.com/office/word/2010/wordml" xmlns:w15="http://schemas.microsoft.com/office/word/2012/wordml" xmlns:w16se="http://schemas.microsoft.com/office/word/2015/wordml/symex" xmlns:wpg="http://schemas.microsoft.com/office/word/2010/wordprocessingGroup" xmlns:wpi="http://schemas.microsoft.com/office/word/2010/wordprocessingInk" xmlns:wne="http://schemas.microsoft.com/office/word/2006/wordml" xmlns:wps="http://schemas.microsoft.com/office/word/2010/wordprocessingShape" mc:Ignorable="w14 w15 w16se wp14">
+<w:numbering xmlns:wpc="http://schemas.microsoft.com/office/word/2010/wordprocessingCanvas" xmlns:cx="http://schemas.microsoft.com/office/drawing/2014/chartex" xmlns:cx1="http://schemas.microsoft.com/office/drawing/2015/9/8/chartex" xmlns:cx2="http://schemas.microsoft.com/office/drawing/2015/10/21/chartex" xmlns:cx3="http://schemas.microsoft.com/office/drawing/2016/5/9/chartex" xmlns:cx4="http://schemas.microsoft.com/office/drawing/2016/5/10/chartex" xmlns:cx5="http://schemas.microsoft.com/office/drawing/2016/5/11/chartex" xmlns:cx6="http://schemas.microsoft.com/office/drawing/2016/5/12/chartex" xmlns:cx7="http://schemas.microsoft.com/office/drawing/2016/5/13/chartex" xmlns:cx8="http://schemas.microsoft.com/office/drawing/2016/5/14/chartex" xmlns:mc="http://schemas.openxmlformats.org/markup-compatibility/2006" xmlns:aink="http://schemas.microsoft.com/office/drawing/2016/ink" xmlns:am3d="http://schemas.microsoft.com/office/drawing/2017/model3d" xmlns:o="urn:schemas-microsoft-com:office:office" xmlns:r="http://schemas.openxmlformats.org/officeDocument/2006/relationships" xmlns:m="http://schemas.openxmlformats.org/officeDocument/2006/math" xmlns:v="urn:schemas-microsoft-com:vml" xmlns:wp14="http://schemas.microsoft.com/office/word/2010/wordprocessingDrawing" xmlns:wp="http://schemas.openxmlformats.org/drawingml/2006/wordprocessingDrawing" xmlns:w10="urn:schemas-microsoft-com:office:word" xmlns:w="http://schemas.openxmlformats.org/wordprocessingml/2006/main" xmlns:w14="http://schemas.microsoft.com/office/word/2010/wordml" xmlns:w15="http://schemas.microsoft.com/office/word/2012/wordml" xmlns:w16cid="http://schemas.microsoft.com/office/word/2016/wordml/cid" xmlns:w16se="http://schemas.microsoft.com/office/word/2015/wordml/symex" xmlns:wpg="http://schemas.microsoft.com/office/word/2010/wordprocessingGroup" xmlns:wpi="http://schemas.microsoft.com/office/word/2010/wordprocessingInk" xmlns:wne="http://schemas.microsoft.com/office/word/2006/wordml" xmlns:wps="http://schemas.microsoft.com/office/word/2010/wordprocessingShape" mc:Ignorable="w14 w15 w16se w16cid wp14">
   <w:abstractNum w:abstractNumId="0" w15:restartNumberingAfterBreak="0">
     <w:nsid w:val="00C3752C"/>
     <w:multiLevelType w:val="hybridMultilevel"/>
@@ -7954,7 +8101,7 @@
 </file>
 
 <file path=word/styles.xml><?xml version="1.0" encoding="utf-8"?>
-<w:styles xmlns:mc="http://schemas.openxmlformats.org/markup-compatibility/2006" xmlns:r="http://schemas.openxmlformats.org/officeDocument/2006/relationships" xmlns:w="http://schemas.openxmlformats.org/wordprocessingml/2006/main" xmlns:w14="http://schemas.microsoft.com/office/word/2010/wordml" xmlns:w15="http://schemas.microsoft.com/office/word/2012/wordml" xmlns:w16se="http://schemas.microsoft.com/office/word/2015/wordml/symex" mc:Ignorable="w14 w15 w16se">
+<w:styles xmlns:mc="http://schemas.openxmlformats.org/markup-compatibility/2006" xmlns:r="http://schemas.openxmlformats.org/officeDocument/2006/relationships" xmlns:w="http://schemas.openxmlformats.org/wordprocessingml/2006/main" xmlns:w14="http://schemas.microsoft.com/office/word/2010/wordml" xmlns:w15="http://schemas.microsoft.com/office/word/2012/wordml" xmlns:w16cid="http://schemas.microsoft.com/office/word/2016/wordml/cid" xmlns:w16se="http://schemas.microsoft.com/office/word/2015/wordml/symex" mc:Ignorable="w14 w15 w16se w16cid">
   <w:docDefaults>
     <w:rPrDefault>
       <w:rPr>
@@ -7970,7 +8117,7 @@
       </w:pPr>
     </w:pPrDefault>
   </w:docDefaults>
-  <w:latentStyles w:defLockedState="0" w:defUIPriority="99" w:defSemiHidden="0" w:defUnhideWhenUsed="0" w:defQFormat="0" w:count="374">
+  <w:latentStyles w:defLockedState="0" w:defUIPriority="99" w:defSemiHidden="0" w:defUnhideWhenUsed="0" w:defQFormat="0" w:count="375">
     <w:lsdException w:name="Normal" w:uiPriority="0" w:qFormat="1"/>
     <w:lsdException w:name="heading 1" w:uiPriority="9" w:qFormat="1"/>
     <w:lsdException w:name="heading 2" w:semiHidden="1" w:uiPriority="9" w:unhideWhenUsed="1" w:qFormat="1"/>
@@ -8076,7 +8223,6 @@
     <w:lsdException w:name="HTML Sample" w:semiHidden="1" w:unhideWhenUsed="1"/>
     <w:lsdException w:name="HTML Typewriter" w:semiHidden="1" w:unhideWhenUsed="1"/>
     <w:lsdException w:name="HTML Variable" w:semiHidden="1" w:unhideWhenUsed="1"/>
-    <w:lsdException w:name="Normal Table" w:semiHidden="1" w:unhideWhenUsed="1"/>
     <w:lsdException w:name="annotation subject" w:semiHidden="1" w:unhideWhenUsed="1"/>
     <w:lsdException w:name="No List" w:semiHidden="1" w:unhideWhenUsed="1"/>
     <w:lsdException w:name="Outline List 1" w:semiHidden="1" w:unhideWhenUsed="1"/>
@@ -8123,10 +8269,8 @@
     <w:lsdException w:name="Table Subtle 2" w:semiHidden="1" w:unhideWhenUsed="1"/>
     <w:lsdException w:name="Table Web 1" w:semiHidden="1" w:unhideWhenUsed="1"/>
     <w:lsdException w:name="Table Web 2" w:semiHidden="1" w:unhideWhenUsed="1"/>
-    <w:lsdException w:name="Table Web 3" w:semiHidden="1" w:unhideWhenUsed="1"/>
     <w:lsdException w:name="Balloon Text" w:semiHidden="1" w:unhideWhenUsed="1"/>
     <w:lsdException w:name="Table Grid" w:uiPriority="59"/>
-    <w:lsdException w:name="Table Theme" w:semiHidden="1" w:unhideWhenUsed="1"/>
     <w:lsdException w:name="Placeholder Text" w:semiHidden="1"/>
     <w:lsdException w:name="No Spacing" w:uiPriority="1" w:qFormat="1"/>
     <w:lsdException w:name="Light Shading" w:uiPriority="60"/>
@@ -8345,6 +8489,7 @@
     <w:lsdException w:name="Mention" w:semiHidden="1" w:unhideWhenUsed="1"/>
     <w:lsdException w:name="Smart Hyperlink" w:semiHidden="1" w:unhideWhenUsed="1"/>
     <w:lsdException w:name="Hashtag" w:semiHidden="1" w:unhideWhenUsed="1"/>
+    <w:lsdException w:name="Unresolved Mention" w:semiHidden="1" w:unhideWhenUsed="1"/>
   </w:latentStyles>
   <w:style w:type="paragraph" w:default="1" w:styleId="Normal">
     <w:name w:val="Normal"/>
@@ -18324,7 +18469,7 @@
 </file>
 
 <file path=customXml/itemProps1.xml><?xml version="1.0" encoding="utf-8"?>
-<ds:datastoreItem xmlns:ds="http://schemas.openxmlformats.org/officeDocument/2006/customXml" ds:itemID="{BEEF1866-6E75-4A17-8736-ED4A2032DE09}">
+<ds:datastoreItem xmlns:ds="http://schemas.openxmlformats.org/officeDocument/2006/customXml" ds:itemID="{CA139971-C8ED-4EA7-A01F-96FB73A56ACC}">
   <ds:schemaRefs>
     <ds:schemaRef ds:uri="http://schemas.openxmlformats.org/officeDocument/2006/bibliography"/>
   </ds:schemaRefs>

</xml_diff>

<commit_message>
REPORTGEN-352 : update templates with samples for generic table and graph in word and excel
</commit_message>
<xml_diff>
--- a/CastReporting.Reporting/TemplatesFiles/Generic Graph Definition.docx
+++ b/CastReporting.Reporting/TemplatesFiles/Generic Graph Definition.docx
@@ -184,7 +184,7 @@
         <mc:AlternateContent>
           <mc:Choice Requires="wps">
             <w:drawing>
-              <wp:anchor distT="0" distB="0" distL="114300" distR="114300" simplePos="0" relativeHeight="251705344" behindDoc="0" locked="0" layoutInCell="1" allowOverlap="1" wp14:anchorId="6369148A" wp14:editId="5145DF27">
+              <wp:anchor distT="0" distB="0" distL="114300" distR="114300" simplePos="0" relativeHeight="251705344" behindDoc="0" locked="0" layoutInCell="1" allowOverlap="1" wp14:anchorId="1DDE9D23" wp14:editId="003EF81F">
                 <wp:simplePos x="0" y="0"/>
                 <wp:positionH relativeFrom="column">
                   <wp:posOffset>3586480</wp:posOffset>
@@ -272,7 +272,7 @@
           </mc:Choice>
           <mc:Fallback>
             <w:pict>
-              <v:roundrect w14:anchorId="6369148A" id="Rectangle: Rounded Corners 11" o:spid="_x0000_s1026" style="position:absolute;left:0;text-align:left;margin-left:282.4pt;margin-top:.8pt;width:37.45pt;height:12.85pt;z-index:251705344;visibility:visible;mso-wrap-style:square;mso-width-percent:0;mso-height-percent:0;mso-wrap-distance-left:9pt;mso-wrap-distance-top:0;mso-wrap-distance-right:9pt;mso-wrap-distance-bottom:0;mso-position-horizontal:absolute;mso-position-horizontal-relative:text;mso-position-vertical:absolute;mso-position-vertical-relative:text;mso-width-percent:0;mso-height-percent:0;mso-width-relative:margin;mso-height-relative:margin;v-text-anchor:middle" arcsize="10923f" o:gfxdata="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" fillcolor="#9bbb59 [3206]" stroked="f" strokeweight="2pt">
+              <v:roundrect w14:anchorId="1DDE9D23" id="Rectangle: Rounded Corners 11" o:spid="_x0000_s1026" style="position:absolute;left:0;text-align:left;margin-left:282.4pt;margin-top:.8pt;width:37.45pt;height:12.85pt;z-index:251705344;visibility:visible;mso-wrap-style:square;mso-width-percent:0;mso-height-percent:0;mso-wrap-distance-left:9pt;mso-wrap-distance-top:0;mso-wrap-distance-right:9pt;mso-wrap-distance-bottom:0;mso-position-horizontal:absolute;mso-position-horizontal-relative:text;mso-position-vertical:absolute;mso-position-vertical-relative:text;mso-width-percent:0;mso-height-percent:0;mso-width-relative:margin;mso-height-relative:margin;v-text-anchor:middle" arcsize="10923f" o:gfxdata="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" fillcolor="#9bbb59 [3206]" stroked="f" strokeweight="2pt">
                 <v:textbox inset=",0,,0">
                   <w:txbxContent>
                     <w:p>
@@ -309,7 +309,7 @@
         <mc:AlternateContent>
           <mc:Choice Requires="wps">
             <w:drawing>
-              <wp:anchor distT="0" distB="0" distL="114300" distR="114300" simplePos="0" relativeHeight="251665408" behindDoc="0" locked="0" layoutInCell="1" allowOverlap="1" wp14:anchorId="427FA08B" wp14:editId="353EBEAD">
+              <wp:anchor distT="0" distB="0" distL="114300" distR="114300" simplePos="0" relativeHeight="251665408" behindDoc="0" locked="0" layoutInCell="1" allowOverlap="1" wp14:anchorId="0AC17DC7" wp14:editId="3C02FDD5">
                 <wp:simplePos x="0" y="0"/>
                 <wp:positionH relativeFrom="column">
                   <wp:posOffset>4088130</wp:posOffset>
@@ -397,7 +397,7 @@
           </mc:Choice>
           <mc:Fallback>
             <w:pict>
-              <v:roundrect w14:anchorId="427FA08B" id="Rectangle: Rounded Corners 4" o:spid="_x0000_s1027" style="position:absolute;left:0;text-align:left;margin-left:321.9pt;margin-top:.95pt;width:76.05pt;height:12.95pt;z-index:251665408;visibility:visible;mso-wrap-style:square;mso-width-percent:0;mso-height-percent:0;mso-wrap-distance-left:9pt;mso-wrap-distance-top:0;mso-wrap-distance-right:9pt;mso-wrap-distance-bottom:0;mso-position-horizontal:absolute;mso-position-horizontal-relative:text;mso-position-vertical:absolute;mso-position-vertical-relative:text;mso-width-percent:0;mso-height-percent:0;mso-width-relative:margin;mso-height-relative:margin;v-text-anchor:middle" arcsize="10923f" o:gfxdata="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" fillcolor="#9bbb59 [3206]" stroked="f" strokeweight="2pt">
+              <v:roundrect w14:anchorId="0AC17DC7" id="Rectangle: Rounded Corners 4" o:spid="_x0000_s1027" style="position:absolute;left:0;text-align:left;margin-left:321.9pt;margin-top:.95pt;width:76.05pt;height:12.95pt;z-index:251665408;visibility:visible;mso-wrap-style:square;mso-width-percent:0;mso-height-percent:0;mso-wrap-distance-left:9pt;mso-wrap-distance-top:0;mso-wrap-distance-right:9pt;mso-wrap-distance-bottom:0;mso-position-horizontal:absolute;mso-position-horizontal-relative:text;mso-position-vertical:absolute;mso-position-vertical-relative:text;mso-width-percent:0;mso-height-percent:0;mso-width-relative:margin;mso-height-relative:margin;v-text-anchor:middle" arcsize="10923f" o:gfxdata="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" fillcolor="#9bbb59 [3206]" stroked="f" strokeweight="2pt">
                 <v:textbox inset=",0,,0">
                   <w:txbxContent>
                     <w:p>
@@ -434,7 +434,7 @@
         <mc:AlternateContent>
           <mc:Choice Requires="wps">
             <w:drawing>
-              <wp:anchor distT="0" distB="0" distL="114300" distR="114300" simplePos="0" relativeHeight="251659264" behindDoc="0" locked="0" layoutInCell="1" allowOverlap="1">
+              <wp:anchor distT="0" distB="0" distL="114300" distR="114300" simplePos="0" relativeHeight="251659264" behindDoc="0" locked="0" layoutInCell="1" allowOverlap="1" wp14:anchorId="59D0A19F" wp14:editId="33D525BB">
                 <wp:simplePos x="0" y="0"/>
                 <wp:positionH relativeFrom="column">
                   <wp:posOffset>5091430</wp:posOffset>
@@ -522,7 +522,7 @@
           </mc:Choice>
           <mc:Fallback>
             <w:pict>
-              <v:roundrect id="Rectangle: Rounded Corners 1" o:spid="_x0000_s1028" style="position:absolute;left:0;text-align:left;margin-left:400.9pt;margin-top:.8pt;width:36pt;height:12.95pt;z-index:251659264;visibility:visible;mso-wrap-style:square;mso-width-percent:0;mso-height-percent:0;mso-wrap-distance-left:9pt;mso-wrap-distance-top:0;mso-wrap-distance-right:9pt;mso-wrap-distance-bottom:0;mso-position-horizontal:absolute;mso-position-horizontal-relative:text;mso-position-vertical:absolute;mso-position-vertical-relative:text;mso-width-percent:0;mso-height-percent:0;mso-width-relative:margin;mso-height-relative:margin;v-text-anchor:middle" arcsize="10923f" o:gfxdata="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" fillcolor="#9bbb59 [3206]" stroked="f" strokeweight="2pt">
+              <v:roundrect w14:anchorId="59D0A19F" id="Rectangle: Rounded Corners 1" o:spid="_x0000_s1028" style="position:absolute;left:0;text-align:left;margin-left:400.9pt;margin-top:.8pt;width:36pt;height:12.95pt;z-index:251659264;visibility:visible;mso-wrap-style:square;mso-width-percent:0;mso-height-percent:0;mso-wrap-distance-left:9pt;mso-wrap-distance-top:0;mso-wrap-distance-right:9pt;mso-wrap-distance-bottom:0;mso-position-horizontal:absolute;mso-position-horizontal-relative:text;mso-position-vertical:absolute;mso-position-vertical-relative:text;mso-width-percent:0;mso-height-percent:0;mso-width-relative:margin;mso-height-relative:margin;v-text-anchor:middle" arcsize="10923f" o:gfxdata="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" fillcolor="#9bbb59 [3206]" stroked="f" strokeweight="2pt">
                 <v:textbox inset=",0,,0">
                   <w:txbxContent>
                     <w:p>
@@ -559,7 +559,7 @@
         <mc:AlternateContent>
           <mc:Choice Requires="wps">
             <w:drawing>
-              <wp:anchor distT="0" distB="0" distL="114300" distR="114300" simplePos="0" relativeHeight="251663360" behindDoc="0" locked="0" layoutInCell="1" allowOverlap="1" wp14:anchorId="485F4D19" wp14:editId="0B1DA5A1">
+              <wp:anchor distT="0" distB="0" distL="114300" distR="114300" simplePos="0" relativeHeight="251663360" behindDoc="0" locked="0" layoutInCell="1" allowOverlap="1" wp14:anchorId="13155007" wp14:editId="33ABCEE5">
                 <wp:simplePos x="0" y="0"/>
                 <wp:positionH relativeFrom="column">
                   <wp:posOffset>2896235</wp:posOffset>
@@ -647,7 +647,7 @@
           </mc:Choice>
           <mc:Fallback>
             <w:pict>
-              <v:roundrect w14:anchorId="485F4D19" id="Rectangle: Rounded Corners 3" o:spid="_x0000_s1029" style="position:absolute;left:0;text-align:left;margin-left:228.05pt;margin-top:.7pt;width:51.6pt;height:12.85pt;z-index:251663360;visibility:visible;mso-wrap-style:square;mso-width-percent:0;mso-height-percent:0;mso-wrap-distance-left:9pt;mso-wrap-distance-top:0;mso-wrap-distance-right:9pt;mso-wrap-distance-bottom:0;mso-position-horizontal:absolute;mso-position-horizontal-relative:text;mso-position-vertical:absolute;mso-position-vertical-relative:text;mso-width-percent:0;mso-height-percent:0;mso-width-relative:margin;mso-height-relative:margin;v-text-anchor:middle" arcsize="10923f" o:gfxdata="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" fillcolor="#9bbb59 [3206]" stroked="f" strokeweight="2pt">
+              <v:roundrect w14:anchorId="13155007" id="Rectangle: Rounded Corners 3" o:spid="_x0000_s1029" style="position:absolute;left:0;text-align:left;margin-left:228.05pt;margin-top:.7pt;width:51.6pt;height:12.85pt;z-index:251663360;visibility:visible;mso-wrap-style:square;mso-width-percent:0;mso-height-percent:0;mso-wrap-distance-left:9pt;mso-wrap-distance-top:0;mso-wrap-distance-right:9pt;mso-wrap-distance-bottom:0;mso-position-horizontal:absolute;mso-position-horizontal-relative:text;mso-position-vertical:absolute;mso-position-vertical-relative:text;mso-width-percent:0;mso-height-percent:0;mso-width-relative:margin;mso-height-relative:margin;v-text-anchor:middle" arcsize="10923f" o:gfxdata="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" fillcolor="#9bbb59 [3206]" stroked="f" strokeweight="2pt">
                 <v:textbox inset=",0,,0">
                   <w:txbxContent>
                     <w:p>
@@ -684,7 +684,7 @@
         <mc:AlternateContent>
           <mc:Choice Requires="wps">
             <w:drawing>
-              <wp:anchor distT="0" distB="0" distL="114300" distR="114300" simplePos="0" relativeHeight="251661312" behindDoc="0" locked="0" layoutInCell="1" allowOverlap="1" wp14:anchorId="01E676B5" wp14:editId="0164A758">
+              <wp:anchor distT="0" distB="0" distL="114300" distR="114300" simplePos="0" relativeHeight="251661312" behindDoc="0" locked="0" layoutInCell="1" allowOverlap="1" wp14:anchorId="612D036D" wp14:editId="16E95D71">
                 <wp:simplePos x="0" y="0"/>
                 <wp:positionH relativeFrom="column">
                   <wp:posOffset>2207524</wp:posOffset>
@@ -772,7 +772,7 @@
           </mc:Choice>
           <mc:Fallback>
             <w:pict>
-              <v:roundrect w14:anchorId="01E676B5" id="Rectangle: Rounded Corners 2" o:spid="_x0000_s1030" style="position:absolute;left:0;text-align:left;margin-left:173.8pt;margin-top:.95pt;width:51.6pt;height:12.85pt;z-index:251661312;visibility:visible;mso-wrap-style:square;mso-width-percent:0;mso-height-percent:0;mso-wrap-distance-left:9pt;mso-wrap-distance-top:0;mso-wrap-distance-right:9pt;mso-wrap-distance-bottom:0;mso-position-horizontal:absolute;mso-position-horizontal-relative:text;mso-position-vertical:absolute;mso-position-vertical-relative:text;mso-width-percent:0;mso-height-percent:0;mso-width-relative:margin;mso-height-relative:margin;v-text-anchor:middle" arcsize="10923f" o:gfxdata="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" fillcolor="#9bbb59 [3206]" stroked="f" strokeweight="2pt">
+              <v:roundrect w14:anchorId="612D036D" id="Rectangle: Rounded Corners 2" o:spid="_x0000_s1030" style="position:absolute;left:0;text-align:left;margin-left:173.8pt;margin-top:.95pt;width:51.6pt;height:12.85pt;z-index:251661312;visibility:visible;mso-wrap-style:square;mso-width-percent:0;mso-height-percent:0;mso-wrap-distance-left:9pt;mso-wrap-distance-top:0;mso-wrap-distance-right:9pt;mso-wrap-distance-bottom:0;mso-position-horizontal:absolute;mso-position-horizontal-relative:text;mso-position-vertical:absolute;mso-position-vertical-relative:text;mso-width-percent:0;mso-height-percent:0;mso-width-relative:margin;mso-height-relative:margin;v-text-anchor:middle" arcsize="10923f" o:gfxdata="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" fillcolor="#9bbb59 [3206]" stroked="f" strokeweight="2pt">
                 <v:textbox inset=",0,,0">
                   <w:txbxContent>
                     <w:p>
@@ -825,9 +825,302 @@
           <w:rFonts w:ascii="Open Sans" w:hAnsi="Open Sans" w:cs="Open Sans"/>
           <w:color w:val="4F81BD" w:themeColor="accent1"/>
           <w:szCs w:val="24"/>
-          <w:lang w:val="fr-FR"/>
-        </w:rPr>
-      </w:pPr>
+          <w:lang w:val="en-US"/>
+        </w:rPr>
+      </w:pPr>
+      <w:r>
+        <w:rPr>
+          <w:rFonts w:ascii="Open Sans" w:hAnsi="Open Sans" w:cs="Open Sans"/>
+          <w:noProof/>
+          <w:color w:val="4F81BD" w:themeColor="accent1"/>
+          <w:szCs w:val="24"/>
+          <w:lang w:val="en-US" w:eastAsia="en-US"/>
+        </w:rPr>
+        <mc:AlternateContent>
+          <mc:Choice Requires="wps">
+            <w:drawing>
+              <wp:anchor distT="0" distB="0" distL="114300" distR="114300" simplePos="0" relativeHeight="251711488" behindDoc="0" locked="0" layoutInCell="1" allowOverlap="1" wp14:anchorId="1C4A92FB" wp14:editId="0D076F53">
+                <wp:simplePos x="0" y="0"/>
+                <wp:positionH relativeFrom="page">
+                  <wp:posOffset>6330073</wp:posOffset>
+                </wp:positionH>
+                <wp:positionV relativeFrom="paragraph">
+                  <wp:posOffset>467616</wp:posOffset>
+                </wp:positionV>
+                <wp:extent cx="1273087" cy="155575"/>
+                <wp:effectExtent l="0" t="0" r="3810" b="0"/>
+                <wp:wrapNone/>
+                <wp:docPr id="32" name="Rectangle: Rounded Corners 32"/>
+                <wp:cNvGraphicFramePr/>
+                <a:graphic xmlns:a="http://schemas.openxmlformats.org/drawingml/2006/main">
+                  <a:graphicData uri="http://schemas.microsoft.com/office/word/2010/wordprocessingShape">
+                    <wps:wsp>
+                      <wps:cNvSpPr/>
+                      <wps:spPr>
+                        <a:xfrm>
+                          <a:off x="0" y="0"/>
+                          <a:ext cx="1273087" cy="155575"/>
+                        </a:xfrm>
+                        <a:prstGeom prst="roundRect">
+                          <a:avLst/>
+                        </a:prstGeom>
+                        <a:solidFill>
+                          <a:schemeClr val="accent1"/>
+                        </a:solidFill>
+                        <a:ln>
+                          <a:noFill/>
+                        </a:ln>
+                      </wps:spPr>
+                      <wps:style>
+                        <a:lnRef idx="2">
+                          <a:schemeClr val="accent1">
+                            <a:shade val="50000"/>
+                          </a:schemeClr>
+                        </a:lnRef>
+                        <a:fillRef idx="1">
+                          <a:schemeClr val="accent1"/>
+                        </a:fillRef>
+                        <a:effectRef idx="0">
+                          <a:schemeClr val="accent1"/>
+                        </a:effectRef>
+                        <a:fontRef idx="minor">
+                          <a:schemeClr val="lt1"/>
+                        </a:fontRef>
+                      </wps:style>
+                      <wps:txbx>
+                        <w:txbxContent>
+                          <w:p>
+                            <w:pPr>
+                              <w:jc w:val="center"/>
+                              <w:rPr>
+                                <w:sz w:val="14"/>
+                                <w:lang w:val="fr-FR"/>
+                              </w:rPr>
+                            </w:pPr>
+                            <w:r>
+                              <w:rPr>
+                                <w:sz w:val="14"/>
+                                <w:lang w:val="fr-FR"/>
+                              </w:rPr>
+                              <w:t>&lt;STANDARD TAG N</w:t>
+                            </w:r>
+                            <w:r>
+                              <w:rPr>
+                                <w:sz w:val="14"/>
+                                <w:lang w:val="fr-FR"/>
+                              </w:rPr>
+                              <w:t>AME</w:t>
+                            </w:r>
+                            <w:r>
+                              <w:rPr>
+                                <w:sz w:val="14"/>
+                                <w:lang w:val="fr-FR"/>
+                              </w:rPr>
+                              <w:t>&gt;</w:t>
+                            </w:r>
+                            <w:r>
+                              <w:rPr>
+                                <w:sz w:val="14"/>
+                                <w:lang w:val="fr-FR"/>
+                              </w:rPr>
+                              <w:t xml:space="preserve"> **</w:t>
+                            </w:r>
+                          </w:p>
+                        </w:txbxContent>
+                      </wps:txbx>
+                      <wps:bodyPr rot="0" spcFirstLastPara="0" vertOverflow="overflow" horzOverflow="overflow" vert="horz" wrap="square" lIns="91440" tIns="0" rIns="91440" bIns="0" numCol="1" spcCol="0" rtlCol="0" fromWordArt="0" anchor="ctr" anchorCtr="0" forceAA="0" compatLnSpc="1">
+                        <a:prstTxWarp prst="textNoShape">
+                          <a:avLst/>
+                        </a:prstTxWarp>
+                        <a:noAutofit/>
+                      </wps:bodyPr>
+                    </wps:wsp>
+                  </a:graphicData>
+                </a:graphic>
+                <wp14:sizeRelH relativeFrom="margin">
+                  <wp14:pctWidth>0</wp14:pctWidth>
+                </wp14:sizeRelH>
+                <wp14:sizeRelV relativeFrom="margin">
+                  <wp14:pctHeight>0</wp14:pctHeight>
+                </wp14:sizeRelV>
+              </wp:anchor>
+            </w:drawing>
+          </mc:Choice>
+          <mc:Fallback>
+            <w:pict>
+              <v:roundrect w14:anchorId="1C4A92FB" id="Rectangle: Rounded Corners 32" o:spid="_x0000_s1031" style="position:absolute;left:0;text-align:left;margin-left:498.45pt;margin-top:36.8pt;width:100.25pt;height:12.25pt;z-index:251711488;visibility:visible;mso-wrap-style:square;mso-width-percent:0;mso-height-percent:0;mso-wrap-distance-left:9pt;mso-wrap-distance-top:0;mso-wrap-distance-right:9pt;mso-wrap-distance-bottom:0;mso-position-horizontal:absolute;mso-position-horizontal-relative:page;mso-position-vertical:absolute;mso-position-vertical-relative:text;mso-width-percent:0;mso-height-percent:0;mso-width-relative:margin;mso-height-relative:margin;v-text-anchor:middle" arcsize="10923f" o:gfxdata="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" fillcolor="#4f81bd [3204]" stroked="f" strokeweight="2pt">
+                <v:textbox inset=",0,,0">
+                  <w:txbxContent>
+                    <w:p>
+                      <w:pPr>
+                        <w:jc w:val="center"/>
+                        <w:rPr>
+                          <w:sz w:val="14"/>
+                          <w:lang w:val="fr-FR"/>
+                        </w:rPr>
+                      </w:pPr>
+                      <w:r>
+                        <w:rPr>
+                          <w:sz w:val="14"/>
+                          <w:lang w:val="fr-FR"/>
+                        </w:rPr>
+                        <w:t>&lt;STANDARD TAG N</w:t>
+                      </w:r>
+                      <w:r>
+                        <w:rPr>
+                          <w:sz w:val="14"/>
+                          <w:lang w:val="fr-FR"/>
+                        </w:rPr>
+                        <w:t>AME</w:t>
+                      </w:r>
+                      <w:r>
+                        <w:rPr>
+                          <w:sz w:val="14"/>
+                          <w:lang w:val="fr-FR"/>
+                        </w:rPr>
+                        <w:t>&gt;</w:t>
+                      </w:r>
+                      <w:r>
+                        <w:rPr>
+                          <w:sz w:val="14"/>
+                          <w:lang w:val="fr-FR"/>
+                        </w:rPr>
+                        <w:t xml:space="preserve"> **</w:t>
+                      </w:r>
+                    </w:p>
+                  </w:txbxContent>
+                </v:textbox>
+                <w10:wrap anchorx="page"/>
+              </v:roundrect>
+            </w:pict>
+          </mc:Fallback>
+        </mc:AlternateContent>
+      </w:r>
+      <w:r>
+        <w:rPr>
+          <w:rFonts w:ascii="Open Sans" w:hAnsi="Open Sans" w:cs="Open Sans"/>
+          <w:noProof/>
+          <w:color w:val="4F81BD" w:themeColor="accent1"/>
+          <w:szCs w:val="24"/>
+          <w:lang w:val="en-US" w:eastAsia="en-US"/>
+        </w:rPr>
+        <mc:AlternateContent>
+          <mc:Choice Requires="wps">
+            <w:drawing>
+              <wp:anchor distT="0" distB="0" distL="114300" distR="114300" simplePos="0" relativeHeight="251683840" behindDoc="0" locked="0" layoutInCell="1" allowOverlap="1" wp14:anchorId="639BE3FC" wp14:editId="084F0DB9">
+                <wp:simplePos x="0" y="0"/>
+                <wp:positionH relativeFrom="column">
+                  <wp:posOffset>4779788</wp:posOffset>
+                </wp:positionH>
+                <wp:positionV relativeFrom="paragraph">
+                  <wp:posOffset>465956</wp:posOffset>
+                </wp:positionV>
+                <wp:extent cx="626772" cy="155575"/>
+                <wp:effectExtent l="0" t="0" r="1905" b="0"/>
+                <wp:wrapNone/>
+                <wp:docPr id="17" name="Rectangle: Rounded Corners 17"/>
+                <wp:cNvGraphicFramePr/>
+                <a:graphic xmlns:a="http://schemas.openxmlformats.org/drawingml/2006/main">
+                  <a:graphicData uri="http://schemas.microsoft.com/office/word/2010/wordprocessingShape">
+                    <wps:wsp>
+                      <wps:cNvSpPr/>
+                      <wps:spPr>
+                        <a:xfrm>
+                          <a:off x="0" y="0"/>
+                          <a:ext cx="626772" cy="155575"/>
+                        </a:xfrm>
+                        <a:prstGeom prst="roundRect">
+                          <a:avLst/>
+                        </a:prstGeom>
+                        <a:solidFill>
+                          <a:schemeClr val="accent1"/>
+                        </a:solidFill>
+                        <a:ln>
+                          <a:noFill/>
+                        </a:ln>
+                      </wps:spPr>
+                      <wps:style>
+                        <a:lnRef idx="2">
+                          <a:schemeClr val="accent1">
+                            <a:shade val="50000"/>
+                          </a:schemeClr>
+                        </a:lnRef>
+                        <a:fillRef idx="1">
+                          <a:schemeClr val="accent1"/>
+                        </a:fillRef>
+                        <a:effectRef idx="0">
+                          <a:schemeClr val="accent1"/>
+                        </a:effectRef>
+                        <a:fontRef idx="minor">
+                          <a:schemeClr val="lt1"/>
+                        </a:fontRef>
+                      </wps:style>
+                      <wps:txbx>
+                        <w:txbxContent>
+                          <w:p>
+                            <w:pPr>
+                              <w:jc w:val="center"/>
+                              <w:rPr>
+                                <w:sz w:val="14"/>
+                                <w:lang w:val="fr-FR"/>
+                              </w:rPr>
+                            </w:pPr>
+                            <w:r>
+                              <w:rPr>
+                                <w:sz w:val="14"/>
+                                <w:lang w:val="fr-FR"/>
+                              </w:rPr>
+                              <w:t>RUN_TIME</w:t>
+                            </w:r>
+                          </w:p>
+                        </w:txbxContent>
+                      </wps:txbx>
+                      <wps:bodyPr rot="0" spcFirstLastPara="0" vertOverflow="overflow" horzOverflow="overflow" vert="horz" wrap="square" lIns="91440" tIns="0" rIns="91440" bIns="0" numCol="1" spcCol="0" rtlCol="0" fromWordArt="0" anchor="ctr" anchorCtr="0" forceAA="0" compatLnSpc="1">
+                        <a:prstTxWarp prst="textNoShape">
+                          <a:avLst/>
+                        </a:prstTxWarp>
+                        <a:noAutofit/>
+                      </wps:bodyPr>
+                    </wps:wsp>
+                  </a:graphicData>
+                </a:graphic>
+                <wp14:sizeRelH relativeFrom="margin">
+                  <wp14:pctWidth>0</wp14:pctWidth>
+                </wp14:sizeRelH>
+                <wp14:sizeRelV relativeFrom="margin">
+                  <wp14:pctHeight>0</wp14:pctHeight>
+                </wp14:sizeRelV>
+              </wp:anchor>
+            </w:drawing>
+          </mc:Choice>
+          <mc:Fallback>
+            <w:pict>
+              <v:roundrect w14:anchorId="639BE3FC" id="Rectangle: Rounded Corners 17" o:spid="_x0000_s1032" style="position:absolute;left:0;text-align:left;margin-left:376.35pt;margin-top:36.7pt;width:49.35pt;height:12.25pt;z-index:251683840;visibility:visible;mso-wrap-style:square;mso-width-percent:0;mso-height-percent:0;mso-wrap-distance-left:9pt;mso-wrap-distance-top:0;mso-wrap-distance-right:9pt;mso-wrap-distance-bottom:0;mso-position-horizontal:absolute;mso-position-horizontal-relative:text;mso-position-vertical:absolute;mso-position-vertical-relative:text;mso-width-percent:0;mso-height-percent:0;mso-width-relative:margin;mso-height-relative:margin;v-text-anchor:middle" arcsize="10923f" o:gfxdata="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" fillcolor="#4f81bd [3204]" stroked="f" strokeweight="2pt">
+                <v:textbox inset=",0,,0">
+                  <w:txbxContent>
+                    <w:p>
+                      <w:pPr>
+                        <w:jc w:val="center"/>
+                        <w:rPr>
+                          <w:sz w:val="14"/>
+                          <w:lang w:val="fr-FR"/>
+                        </w:rPr>
+                      </w:pPr>
+                      <w:r>
+                        <w:rPr>
+                          <w:sz w:val="14"/>
+                          <w:lang w:val="fr-FR"/>
+                        </w:rPr>
+                        <w:t>RUN_TIME</w:t>
+                      </w:r>
+                    </w:p>
+                  </w:txbxContent>
+                </v:textbox>
+              </v:roundrect>
+            </w:pict>
+          </mc:Fallback>
+        </mc:AlternateContent>
+      </w:r>
       <w:r>
         <w:rPr>
           <w:rFonts w:ascii="Open Sans" w:hAnsi="Open Sans" w:cs="Open Sans"/>
@@ -839,7 +1132,382 @@
         <mc:AlternateContent>
           <mc:Choice Requires="wps">
             <w:drawing>
-              <wp:anchor distT="0" distB="0" distL="114300" distR="114300" simplePos="0" relativeHeight="251709440" behindDoc="0" locked="0" layoutInCell="1" allowOverlap="1" wp14:anchorId="6EC70E8E" wp14:editId="658641EA">
+              <wp:anchor distT="0" distB="0" distL="114300" distR="114300" simplePos="0" relativeHeight="251676672" behindDoc="0" locked="0" layoutInCell="1" allowOverlap="1" wp14:anchorId="2B3E6F51" wp14:editId="11CFA747">
+                <wp:simplePos x="0" y="0"/>
+                <wp:positionH relativeFrom="column">
+                  <wp:posOffset>3882560</wp:posOffset>
+                </wp:positionH>
+                <wp:positionV relativeFrom="paragraph">
+                  <wp:posOffset>465956</wp:posOffset>
+                </wp:positionV>
+                <wp:extent cx="871470" cy="155575"/>
+                <wp:effectExtent l="0" t="0" r="5080" b="0"/>
+                <wp:wrapNone/>
+                <wp:docPr id="12" name="Rectangle: Rounded Corners 12"/>
+                <wp:cNvGraphicFramePr/>
+                <a:graphic xmlns:a="http://schemas.openxmlformats.org/drawingml/2006/main">
+                  <a:graphicData uri="http://schemas.microsoft.com/office/word/2010/wordprocessingShape">
+                    <wps:wsp>
+                      <wps:cNvSpPr/>
+                      <wps:spPr>
+                        <a:xfrm>
+                          <a:off x="0" y="0"/>
+                          <a:ext cx="871470" cy="155575"/>
+                        </a:xfrm>
+                        <a:prstGeom prst="roundRect">
+                          <a:avLst/>
+                        </a:prstGeom>
+                        <a:solidFill>
+                          <a:schemeClr val="accent1"/>
+                        </a:solidFill>
+                        <a:ln>
+                          <a:noFill/>
+                        </a:ln>
+                      </wps:spPr>
+                      <wps:style>
+                        <a:lnRef idx="2">
+                          <a:schemeClr val="accent1">
+                            <a:shade val="50000"/>
+                          </a:schemeClr>
+                        </a:lnRef>
+                        <a:fillRef idx="1">
+                          <a:schemeClr val="accent1"/>
+                        </a:fillRef>
+                        <a:effectRef idx="0">
+                          <a:schemeClr val="accent1"/>
+                        </a:effectRef>
+                        <a:fontRef idx="minor">
+                          <a:schemeClr val="lt1"/>
+                        </a:fontRef>
+                      </wps:style>
+                      <wps:txbx>
+                        <w:txbxContent>
+                          <w:p>
+                            <w:pPr>
+                              <w:jc w:val="center"/>
+                              <w:rPr>
+                                <w:sz w:val="14"/>
+                                <w:lang w:val="fr-FR"/>
+                              </w:rPr>
+                            </w:pPr>
+                            <w:r>
+                              <w:rPr>
+                                <w:sz w:val="14"/>
+                                <w:lang w:val="fr-FR"/>
+                              </w:rPr>
+                              <w:t>TECHNICAL_DEBT</w:t>
+                            </w:r>
+                          </w:p>
+                        </w:txbxContent>
+                      </wps:txbx>
+                      <wps:bodyPr rot="0" spcFirstLastPara="0" vertOverflow="overflow" horzOverflow="overflow" vert="horz" wrap="square" lIns="91440" tIns="0" rIns="91440" bIns="0" numCol="1" spcCol="0" rtlCol="0" fromWordArt="0" anchor="ctr" anchorCtr="0" forceAA="0" compatLnSpc="1">
+                        <a:prstTxWarp prst="textNoShape">
+                          <a:avLst/>
+                        </a:prstTxWarp>
+                        <a:noAutofit/>
+                      </wps:bodyPr>
+                    </wps:wsp>
+                  </a:graphicData>
+                </a:graphic>
+                <wp14:sizeRelH relativeFrom="margin">
+                  <wp14:pctWidth>0</wp14:pctWidth>
+                </wp14:sizeRelH>
+                <wp14:sizeRelV relativeFrom="margin">
+                  <wp14:pctHeight>0</wp14:pctHeight>
+                </wp14:sizeRelV>
+              </wp:anchor>
+            </w:drawing>
+          </mc:Choice>
+          <mc:Fallback>
+            <w:pict>
+              <v:roundrect w14:anchorId="2B3E6F51" id="Rectangle: Rounded Corners 12" o:spid="_x0000_s1033" style="position:absolute;left:0;text-align:left;margin-left:305.7pt;margin-top:36.7pt;width:68.6pt;height:12.25pt;z-index:251676672;visibility:visible;mso-wrap-style:square;mso-width-percent:0;mso-height-percent:0;mso-wrap-distance-left:9pt;mso-wrap-distance-top:0;mso-wrap-distance-right:9pt;mso-wrap-distance-bottom:0;mso-position-horizontal:absolute;mso-position-horizontal-relative:text;mso-position-vertical:absolute;mso-position-vertical-relative:text;mso-width-percent:0;mso-height-percent:0;mso-width-relative:margin;mso-height-relative:margin;v-text-anchor:middle" arcsize="10923f" o:gfxdata="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" fillcolor="#4f81bd [3204]" stroked="f" strokeweight="2pt">
+                <v:textbox inset=",0,,0">
+                  <w:txbxContent>
+                    <w:p>
+                      <w:pPr>
+                        <w:jc w:val="center"/>
+                        <w:rPr>
+                          <w:sz w:val="14"/>
+                          <w:lang w:val="fr-FR"/>
+                        </w:rPr>
+                      </w:pPr>
+                      <w:r>
+                        <w:rPr>
+                          <w:sz w:val="14"/>
+                          <w:lang w:val="fr-FR"/>
+                        </w:rPr>
+                        <w:t>TECHNICAL_DEBT</w:t>
+                      </w:r>
+                    </w:p>
+                  </w:txbxContent>
+                </v:textbox>
+              </v:roundrect>
+            </w:pict>
+          </mc:Fallback>
+        </mc:AlternateContent>
+      </w:r>
+      <w:r>
+        <w:rPr>
+          <w:rFonts w:ascii="Open Sans" w:hAnsi="Open Sans" w:cs="Open Sans"/>
+          <w:noProof/>
+          <w:color w:val="4F81BD" w:themeColor="accent1"/>
+          <w:szCs w:val="24"/>
+          <w:lang w:val="en-US" w:eastAsia="en-US"/>
+        </w:rPr>
+        <mc:AlternateContent>
+          <mc:Choice Requires="wps">
+            <w:drawing>
+              <wp:anchor distT="0" distB="0" distL="114300" distR="114300" simplePos="0" relativeHeight="251680768" behindDoc="0" locked="0" layoutInCell="1" allowOverlap="1" wp14:anchorId="029D75D0" wp14:editId="35A31572">
+                <wp:simplePos x="0" y="0"/>
+                <wp:positionH relativeFrom="column">
+                  <wp:posOffset>2856543</wp:posOffset>
+                </wp:positionH>
+                <wp:positionV relativeFrom="paragraph">
+                  <wp:posOffset>457370</wp:posOffset>
+                </wp:positionV>
+                <wp:extent cx="1000259" cy="163830"/>
+                <wp:effectExtent l="0" t="0" r="9525" b="7620"/>
+                <wp:wrapNone/>
+                <wp:docPr id="14" name="Rectangle: Rounded Corners 14"/>
+                <wp:cNvGraphicFramePr/>
+                <a:graphic xmlns:a="http://schemas.openxmlformats.org/drawingml/2006/main">
+                  <a:graphicData uri="http://schemas.microsoft.com/office/word/2010/wordprocessingShape">
+                    <wps:wsp>
+                      <wps:cNvSpPr/>
+                      <wps:spPr>
+                        <a:xfrm>
+                          <a:off x="0" y="0"/>
+                          <a:ext cx="1000259" cy="163830"/>
+                        </a:xfrm>
+                        <a:prstGeom prst="roundRect">
+                          <a:avLst/>
+                        </a:prstGeom>
+                        <a:solidFill>
+                          <a:schemeClr val="accent1"/>
+                        </a:solidFill>
+                        <a:ln>
+                          <a:noFill/>
+                        </a:ln>
+                      </wps:spPr>
+                      <wps:style>
+                        <a:lnRef idx="2">
+                          <a:schemeClr val="accent1">
+                            <a:shade val="50000"/>
+                          </a:schemeClr>
+                        </a:lnRef>
+                        <a:fillRef idx="1">
+                          <a:schemeClr val="accent1"/>
+                        </a:fillRef>
+                        <a:effectRef idx="0">
+                          <a:schemeClr val="accent1"/>
+                        </a:effectRef>
+                        <a:fontRef idx="minor">
+                          <a:schemeClr val="lt1"/>
+                        </a:fontRef>
+                      </wps:style>
+                      <wps:txbx>
+                        <w:txbxContent>
+                          <w:p>
+                            <w:pPr>
+                              <w:jc w:val="center"/>
+                              <w:rPr>
+                                <w:sz w:val="14"/>
+                                <w:lang w:val="fr-FR"/>
+                              </w:rPr>
+                            </w:pPr>
+                            <w:r>
+                              <w:rPr>
+                                <w:sz w:val="14"/>
+                                <w:lang w:val="fr-FR"/>
+                              </w:rPr>
+                              <w:t>CRITICAL_VIOLATION</w:t>
+                            </w:r>
+                          </w:p>
+                        </w:txbxContent>
+                      </wps:txbx>
+                      <wps:bodyPr rot="0" spcFirstLastPara="0" vertOverflow="overflow" horzOverflow="overflow" vert="horz" wrap="square" lIns="91440" tIns="0" rIns="91440" bIns="0" numCol="1" spcCol="0" rtlCol="0" fromWordArt="0" anchor="ctr" anchorCtr="0" forceAA="0" compatLnSpc="1">
+                        <a:prstTxWarp prst="textNoShape">
+                          <a:avLst/>
+                        </a:prstTxWarp>
+                        <a:noAutofit/>
+                      </wps:bodyPr>
+                    </wps:wsp>
+                  </a:graphicData>
+                </a:graphic>
+                <wp14:sizeRelH relativeFrom="margin">
+                  <wp14:pctWidth>0</wp14:pctWidth>
+                </wp14:sizeRelH>
+                <wp14:sizeRelV relativeFrom="margin">
+                  <wp14:pctHeight>0</wp14:pctHeight>
+                </wp14:sizeRelV>
+              </wp:anchor>
+            </w:drawing>
+          </mc:Choice>
+          <mc:Fallback>
+            <w:pict>
+              <v:roundrect w14:anchorId="029D75D0" id="Rectangle: Rounded Corners 14" o:spid="_x0000_s1034" style="position:absolute;left:0;text-align:left;margin-left:224.9pt;margin-top:36pt;width:78.75pt;height:12.9pt;z-index:251680768;visibility:visible;mso-wrap-style:square;mso-width-percent:0;mso-height-percent:0;mso-wrap-distance-left:9pt;mso-wrap-distance-top:0;mso-wrap-distance-right:9pt;mso-wrap-distance-bottom:0;mso-position-horizontal:absolute;mso-position-horizontal-relative:text;mso-position-vertical:absolute;mso-position-vertical-relative:text;mso-width-percent:0;mso-height-percent:0;mso-width-relative:margin;mso-height-relative:margin;v-text-anchor:middle" arcsize="10923f" o:gfxdata="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" fillcolor="#4f81bd [3204]" stroked="f" strokeweight="2pt">
+                <v:textbox inset=",0,,0">
+                  <w:txbxContent>
+                    <w:p>
+                      <w:pPr>
+                        <w:jc w:val="center"/>
+                        <w:rPr>
+                          <w:sz w:val="14"/>
+                          <w:lang w:val="fr-FR"/>
+                        </w:rPr>
+                      </w:pPr>
+                      <w:r>
+                        <w:rPr>
+                          <w:sz w:val="14"/>
+                          <w:lang w:val="fr-FR"/>
+                        </w:rPr>
+                        <w:t>CRITICAL_VIOLATION</w:t>
+                      </w:r>
+                    </w:p>
+                  </w:txbxContent>
+                </v:textbox>
+              </v:roundrect>
+            </w:pict>
+          </mc:Fallback>
+        </mc:AlternateContent>
+      </w:r>
+      <w:r>
+        <w:rPr>
+          <w:rFonts w:ascii="Open Sans" w:hAnsi="Open Sans" w:cs="Open Sans"/>
+          <w:noProof/>
+          <w:color w:val="9BBB59" w:themeColor="accent3"/>
+          <w:szCs w:val="24"/>
+          <w:lang w:val="en-US" w:eastAsia="en-US"/>
+        </w:rPr>
+        <mc:AlternateContent>
+          <mc:Choice Requires="wps">
+            <w:drawing>
+              <wp:anchor distT="0" distB="0" distL="114300" distR="114300" simplePos="0" relativeHeight="251678720" behindDoc="0" locked="0" layoutInCell="1" allowOverlap="1" wp14:anchorId="17871560" wp14:editId="0D29ACDE">
+                <wp:simplePos x="0" y="0"/>
+                <wp:positionH relativeFrom="column">
+                  <wp:posOffset>2208306</wp:posOffset>
+                </wp:positionH>
+                <wp:positionV relativeFrom="paragraph">
+                  <wp:posOffset>465956</wp:posOffset>
+                </wp:positionV>
+                <wp:extent cx="626772" cy="155575"/>
+                <wp:effectExtent l="0" t="0" r="1905" b="0"/>
+                <wp:wrapNone/>
+                <wp:docPr id="13" name="Rectangle: Rounded Corners 13"/>
+                <wp:cNvGraphicFramePr/>
+                <a:graphic xmlns:a="http://schemas.openxmlformats.org/drawingml/2006/main">
+                  <a:graphicData uri="http://schemas.microsoft.com/office/word/2010/wordprocessingShape">
+                    <wps:wsp>
+                      <wps:cNvSpPr/>
+                      <wps:spPr>
+                        <a:xfrm>
+                          <a:off x="0" y="0"/>
+                          <a:ext cx="626772" cy="155575"/>
+                        </a:xfrm>
+                        <a:prstGeom prst="roundRect">
+                          <a:avLst/>
+                        </a:prstGeom>
+                        <a:solidFill>
+                          <a:schemeClr val="accent1"/>
+                        </a:solidFill>
+                        <a:ln>
+                          <a:noFill/>
+                        </a:ln>
+                      </wps:spPr>
+                      <wps:style>
+                        <a:lnRef idx="2">
+                          <a:schemeClr val="accent1">
+                            <a:shade val="50000"/>
+                          </a:schemeClr>
+                        </a:lnRef>
+                        <a:fillRef idx="1">
+                          <a:schemeClr val="accent1"/>
+                        </a:fillRef>
+                        <a:effectRef idx="0">
+                          <a:schemeClr val="accent1"/>
+                        </a:effectRef>
+                        <a:fontRef idx="minor">
+                          <a:schemeClr val="lt1"/>
+                        </a:fontRef>
+                      </wps:style>
+                      <wps:txbx>
+                        <w:txbxContent>
+                          <w:p>
+                            <w:pPr>
+                              <w:jc w:val="center"/>
+                              <w:rPr>
+                                <w:sz w:val="16"/>
+                                <w:lang w:val="fr-FR"/>
+                              </w:rPr>
+                            </w:pPr>
+                            <w:r>
+                              <w:rPr>
+                                <w:sz w:val="14"/>
+                                <w:lang w:val="fr-FR"/>
+                              </w:rPr>
+                              <w:t>VIOLATION</w:t>
+                            </w:r>
+                          </w:p>
+                        </w:txbxContent>
+                      </wps:txbx>
+                      <wps:bodyPr rot="0" spcFirstLastPara="0" vertOverflow="overflow" horzOverflow="overflow" vert="horz" wrap="square" lIns="91440" tIns="0" rIns="91440" bIns="0" numCol="1" spcCol="0" rtlCol="0" fromWordArt="0" anchor="ctr" anchorCtr="0" forceAA="0" compatLnSpc="1">
+                        <a:prstTxWarp prst="textNoShape">
+                          <a:avLst/>
+                        </a:prstTxWarp>
+                        <a:noAutofit/>
+                      </wps:bodyPr>
+                    </wps:wsp>
+                  </a:graphicData>
+                </a:graphic>
+                <wp14:sizeRelH relativeFrom="margin">
+                  <wp14:pctWidth>0</wp14:pctWidth>
+                </wp14:sizeRelH>
+                <wp14:sizeRelV relativeFrom="margin">
+                  <wp14:pctHeight>0</wp14:pctHeight>
+                </wp14:sizeRelV>
+              </wp:anchor>
+            </w:drawing>
+          </mc:Choice>
+          <mc:Fallback>
+            <w:pict>
+              <v:roundrect w14:anchorId="17871560" id="Rectangle: Rounded Corners 13" o:spid="_x0000_s1035" style="position:absolute;left:0;text-align:left;margin-left:173.9pt;margin-top:36.7pt;width:49.35pt;height:12.25pt;z-index:251678720;visibility:visible;mso-wrap-style:square;mso-width-percent:0;mso-height-percent:0;mso-wrap-distance-left:9pt;mso-wrap-distance-top:0;mso-wrap-distance-right:9pt;mso-wrap-distance-bottom:0;mso-position-horizontal:absolute;mso-position-horizontal-relative:text;mso-position-vertical:absolute;mso-position-vertical-relative:text;mso-width-percent:0;mso-height-percent:0;mso-width-relative:margin;mso-height-relative:margin;v-text-anchor:middle" arcsize="10923f" o:gfxdata="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" fillcolor="#4f81bd [3204]" stroked="f" strokeweight="2pt">
+                <v:textbox inset=",0,,0">
+                  <w:txbxContent>
+                    <w:p>
+                      <w:pPr>
+                        <w:jc w:val="center"/>
+                        <w:rPr>
+                          <w:sz w:val="16"/>
+                          <w:lang w:val="fr-FR"/>
+                        </w:rPr>
+                      </w:pPr>
+                      <w:r>
+                        <w:rPr>
+                          <w:sz w:val="14"/>
+                          <w:lang w:val="fr-FR"/>
+                        </w:rPr>
+                        <w:t>VIOLATION</w:t>
+                      </w:r>
+                    </w:p>
+                  </w:txbxContent>
+                </v:textbox>
+              </v:roundrect>
+            </w:pict>
+          </mc:Fallback>
+        </mc:AlternateContent>
+      </w:r>
+      <w:r>
+        <w:rPr>
+          <w:rFonts w:ascii="Open Sans" w:hAnsi="Open Sans" w:cs="Open Sans"/>
+          <w:noProof/>
+          <w:color w:val="9BBB59" w:themeColor="accent3"/>
+          <w:szCs w:val="24"/>
+          <w:lang w:val="en-US" w:eastAsia="en-US"/>
+        </w:rPr>
+        <mc:AlternateContent>
+          <mc:Choice Requires="wps">
+            <w:drawing>
+              <wp:anchor distT="0" distB="0" distL="114300" distR="114300" simplePos="0" relativeHeight="251709440" behindDoc="0" locked="0" layoutInCell="1" allowOverlap="1" wp14:anchorId="11B280A9" wp14:editId="07FE8740">
                 <wp:simplePos x="0" y="0"/>
                 <wp:positionH relativeFrom="margin">
                   <wp:posOffset>3142800</wp:posOffset>
@@ -902,14 +1570,7 @@
                                 <w:sz w:val="16"/>
                                 <w:lang w:val="fr-FR"/>
                               </w:rPr>
-                              <w:t>CRITICAL_</w:t>
-                            </w:r>
-                            <w:r>
-                              <w:rPr>
-                                <w:sz w:val="16"/>
-                                <w:lang w:val="fr-FR"/>
-                              </w:rPr>
-                              <w:t>QUALITY_RULES</w:t>
+                              <w:t>CRITICAL_QUALITY_RULES</w:t>
                             </w:r>
                           </w:p>
                         </w:txbxContent>
@@ -934,7 +1595,7 @@
           </mc:Choice>
           <mc:Fallback>
             <w:pict>
-              <v:roundrect w14:anchorId="6EC70E8E" id="Rectangle: Rounded Corners 31" o:spid="_x0000_s1031" style="position:absolute;left:0;text-align:left;margin-left:247.45pt;margin-top:18.85pt;width:104.6pt;height:12.95pt;z-index:251709440;visibility:visible;mso-wrap-style:square;mso-width-percent:0;mso-height-percent:0;mso-wrap-distance-left:9pt;mso-wrap-distance-top:0;mso-wrap-distance-right:9pt;mso-wrap-distance-bottom:0;mso-position-horizontal:absolute;mso-position-horizontal-relative:margin;mso-position-vertical:absolute;mso-position-vertical-relative:text;mso-width-percent:0;mso-height-percent:0;mso-width-relative:margin;mso-height-relative:margin;v-text-anchor:middle" arcsize="10923f" o:gfxdata="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" fillcolor="#4f81bd [3204]" stroked="f" strokeweight="2pt">
+              <v:roundrect w14:anchorId="11B280A9" id="Rectangle: Rounded Corners 31" o:spid="_x0000_s1036" style="position:absolute;left:0;text-align:left;margin-left:247.45pt;margin-top:18.85pt;width:104.6pt;height:12.95pt;z-index:251709440;visibility:visible;mso-wrap-style:square;mso-width-percent:0;mso-height-percent:0;mso-wrap-distance-left:9pt;mso-wrap-distance-top:0;mso-wrap-distance-right:9pt;mso-wrap-distance-bottom:0;mso-position-horizontal:absolute;mso-position-horizontal-relative:margin;mso-position-vertical:absolute;mso-position-vertical-relative:text;mso-width-percent:0;mso-height-percent:0;mso-width-relative:margin;mso-height-relative:margin;v-text-anchor:middle" arcsize="10923f" o:gfxdata="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" fillcolor="#4f81bd [3204]" stroked="f" strokeweight="2pt">
                 <v:textbox inset=",0,,0">
                   <w:txbxContent>
                     <w:p>
@@ -950,14 +1611,7 @@
                           <w:sz w:val="16"/>
                           <w:lang w:val="fr-FR"/>
                         </w:rPr>
-                        <w:t>CRITICAL_</w:t>
-                      </w:r>
-                      <w:r>
-                        <w:rPr>
-                          <w:sz w:val="16"/>
-                          <w:lang w:val="fr-FR"/>
-                        </w:rPr>
-                        <w:t>QUALITY_RULES</w:t>
+                        <w:t>CRITICAL_QUALITY_RULES</w:t>
                       </w:r>
                     </w:p>
                   </w:txbxContent>
@@ -979,7 +1633,7 @@
         <mc:AlternateContent>
           <mc:Choice Requires="wps">
             <w:drawing>
-              <wp:anchor distT="0" distB="0" distL="114300" distR="114300" simplePos="0" relativeHeight="251674624" behindDoc="0" locked="0" layoutInCell="1" allowOverlap="1" wp14:anchorId="3191CB32" wp14:editId="412D0625">
+              <wp:anchor distT="0" distB="0" distL="114300" distR="114300" simplePos="0" relativeHeight="251674624" behindDoc="0" locked="0" layoutInCell="1" allowOverlap="1" wp14:anchorId="4A974A09" wp14:editId="2900266B">
                 <wp:simplePos x="0" y="0"/>
                 <wp:positionH relativeFrom="column">
                   <wp:posOffset>4497705</wp:posOffset>
@@ -1067,7 +1721,7 @@
           </mc:Choice>
           <mc:Fallback>
             <w:pict>
-              <v:roundrect w14:anchorId="3191CB32" id="Rectangle: Rounded Corners 10" o:spid="_x0000_s1032" style="position:absolute;left:0;text-align:left;margin-left:354.15pt;margin-top:18.9pt;width:93.6pt;height:12.25pt;z-index:251674624;visibility:visible;mso-wrap-style:square;mso-width-percent:0;mso-height-percent:0;mso-wrap-distance-left:9pt;mso-wrap-distance-top:0;mso-wrap-distance-right:9pt;mso-wrap-distance-bottom:0;mso-position-horizontal:absolute;mso-position-horizontal-relative:text;mso-position-vertical:absolute;mso-position-vertical-relative:text;mso-width-percent:0;mso-height-percent:0;mso-width-relative:margin;mso-height-relative:margin;v-text-anchor:middle" arcsize="10923f" o:gfxdata="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" fillcolor="#4f81bd [3204]" stroked="f" strokeweight="2pt">
+              <v:roundrect w14:anchorId="4A974A09" id="Rectangle: Rounded Corners 10" o:spid="_x0000_s1037" style="position:absolute;left:0;text-align:left;margin-left:354.15pt;margin-top:18.9pt;width:93.6pt;height:12.25pt;z-index:251674624;visibility:visible;mso-wrap-style:square;mso-width-percent:0;mso-height-percent:0;mso-wrap-distance-left:9pt;mso-wrap-distance-top:0;mso-wrap-distance-right:9pt;mso-wrap-distance-bottom:0;mso-position-horizontal:absolute;mso-position-horizontal-relative:text;mso-position-vertical:absolute;mso-position-vertical-relative:text;mso-width-percent:0;mso-height-percent:0;mso-width-relative:margin;mso-height-relative:margin;v-text-anchor:middle" arcsize="10923f" o:gfxdata="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" fillcolor="#4f81bd [3204]" stroked="f" strokeweight="2pt">
                 <v:textbox inset=",0,,0">
                   <w:txbxContent>
                     <w:p>
@@ -1104,7 +1758,7 @@
         <mc:AlternateContent>
           <mc:Choice Requires="wps">
             <w:drawing>
-              <wp:anchor distT="0" distB="0" distL="114300" distR="114300" simplePos="0" relativeHeight="251707392" behindDoc="0" locked="0" layoutInCell="1" allowOverlap="1" wp14:anchorId="58A901A3" wp14:editId="66B0BFC6">
+              <wp:anchor distT="0" distB="0" distL="114300" distR="114300" simplePos="0" relativeHeight="251707392" behindDoc="0" locked="0" layoutInCell="1" allowOverlap="1" wp14:anchorId="05CEA6F9" wp14:editId="5F334F18">
                 <wp:simplePos x="0" y="0"/>
                 <wp:positionH relativeFrom="column">
                   <wp:posOffset>5735110</wp:posOffset>
@@ -1192,7 +1846,7 @@
           </mc:Choice>
           <mc:Fallback>
             <w:pict>
-              <v:roundrect w14:anchorId="58A901A3" id="Rectangle: Rounded Corners 15" o:spid="_x0000_s1033" style="position:absolute;left:0;text-align:left;margin-left:451.6pt;margin-top:18.15pt;width:82.8pt;height:12.95pt;z-index:251707392;visibility:visible;mso-wrap-style:square;mso-width-percent:0;mso-height-percent:0;mso-wrap-distance-left:9pt;mso-wrap-distance-top:0;mso-wrap-distance-right:9pt;mso-wrap-distance-bottom:0;mso-position-horizontal:absolute;mso-position-horizontal-relative:text;mso-position-vertical:absolute;mso-position-vertical-relative:text;mso-width-percent:0;mso-height-percent:0;mso-width-relative:margin;mso-height-relative:margin;v-text-anchor:middle" arcsize="10923f" o:gfxdata="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" fillcolor="#4f81bd [3204]" stroked="f" strokeweight="2pt">
+              <v:roundrect w14:anchorId="05CEA6F9" id="Rectangle: Rounded Corners 15" o:spid="_x0000_s1038" style="position:absolute;left:0;text-align:left;margin-left:451.6pt;margin-top:18.15pt;width:82.8pt;height:12.95pt;z-index:251707392;visibility:visible;mso-wrap-style:square;mso-width-percent:0;mso-height-percent:0;mso-wrap-distance-left:9pt;mso-wrap-distance-top:0;mso-wrap-distance-right:9pt;mso-wrap-distance-bottom:0;mso-position-horizontal:absolute;mso-position-horizontal-relative:text;mso-position-vertical:absolute;mso-position-vertical-relative:text;mso-width-percent:0;mso-height-percent:0;mso-width-relative:margin;mso-height-relative:margin;v-text-anchor:middle" arcsize="10923f" o:gfxdata="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" fillcolor="#4f81bd [3204]" stroked="f" strokeweight="2pt">
                 <v:textbox inset=",0,,0">
                   <w:txbxContent>
                     <w:p>
@@ -1222,514 +1876,14 @@
         <w:rPr>
           <w:rFonts w:ascii="Open Sans" w:hAnsi="Open Sans" w:cs="Open Sans"/>
           <w:noProof/>
-          <w:color w:val="4F81BD" w:themeColor="accent1"/>
+          <w:color w:val="9BBB59" w:themeColor="accent3"/>
           <w:szCs w:val="24"/>
           <w:lang w:val="en-US" w:eastAsia="en-US"/>
         </w:rPr>
         <mc:AlternateContent>
           <mc:Choice Requires="wps">
             <w:drawing>
-              <wp:anchor distT="0" distB="0" distL="114300" distR="114300" simplePos="0" relativeHeight="251683840" behindDoc="0" locked="0" layoutInCell="1" allowOverlap="1" wp14:anchorId="40F45C29" wp14:editId="79807658">
-                <wp:simplePos x="0" y="0"/>
-                <wp:positionH relativeFrom="column">
-                  <wp:posOffset>5133340</wp:posOffset>
-                </wp:positionH>
-                <wp:positionV relativeFrom="paragraph">
-                  <wp:posOffset>464820</wp:posOffset>
-                </wp:positionV>
-                <wp:extent cx="685800" cy="155575"/>
-                <wp:effectExtent l="0" t="0" r="0" b="0"/>
-                <wp:wrapNone/>
-                <wp:docPr id="17" name="Rectangle: Rounded Corners 17"/>
-                <wp:cNvGraphicFramePr/>
-                <a:graphic xmlns:a="http://schemas.openxmlformats.org/drawingml/2006/main">
-                  <a:graphicData uri="http://schemas.microsoft.com/office/word/2010/wordprocessingShape">
-                    <wps:wsp>
-                      <wps:cNvSpPr/>
-                      <wps:spPr>
-                        <a:xfrm>
-                          <a:off x="0" y="0"/>
-                          <a:ext cx="685800" cy="155575"/>
-                        </a:xfrm>
-                        <a:prstGeom prst="roundRect">
-                          <a:avLst/>
-                        </a:prstGeom>
-                        <a:solidFill>
-                          <a:schemeClr val="accent1"/>
-                        </a:solidFill>
-                        <a:ln>
-                          <a:noFill/>
-                        </a:ln>
-                      </wps:spPr>
-                      <wps:style>
-                        <a:lnRef idx="2">
-                          <a:schemeClr val="accent1">
-                            <a:shade val="50000"/>
-                          </a:schemeClr>
-                        </a:lnRef>
-                        <a:fillRef idx="1">
-                          <a:schemeClr val="accent1"/>
-                        </a:fillRef>
-                        <a:effectRef idx="0">
-                          <a:schemeClr val="accent1"/>
-                        </a:effectRef>
-                        <a:fontRef idx="minor">
-                          <a:schemeClr val="lt1"/>
-                        </a:fontRef>
-                      </wps:style>
-                      <wps:txbx>
-                        <w:txbxContent>
-                          <w:p>
-                            <w:pPr>
-                              <w:jc w:val="center"/>
-                              <w:rPr>
-                                <w:sz w:val="16"/>
-                                <w:lang w:val="fr-FR"/>
-                              </w:rPr>
-                            </w:pPr>
-                            <w:r>
-                              <w:rPr>
-                                <w:sz w:val="16"/>
-                                <w:lang w:val="fr-FR"/>
-                              </w:rPr>
-                              <w:t>RUN_TIME</w:t>
-                            </w:r>
-                          </w:p>
-                        </w:txbxContent>
-                      </wps:txbx>
-                      <wps:bodyPr rot="0" spcFirstLastPara="0" vertOverflow="overflow" horzOverflow="overflow" vert="horz" wrap="square" lIns="91440" tIns="0" rIns="91440" bIns="0" numCol="1" spcCol="0" rtlCol="0" fromWordArt="0" anchor="ctr" anchorCtr="0" forceAA="0" compatLnSpc="1">
-                        <a:prstTxWarp prst="textNoShape">
-                          <a:avLst/>
-                        </a:prstTxWarp>
-                        <a:noAutofit/>
-                      </wps:bodyPr>
-                    </wps:wsp>
-                  </a:graphicData>
-                </a:graphic>
-                <wp14:sizeRelH relativeFrom="margin">
-                  <wp14:pctWidth>0</wp14:pctWidth>
-                </wp14:sizeRelH>
-                <wp14:sizeRelV relativeFrom="margin">
-                  <wp14:pctHeight>0</wp14:pctHeight>
-                </wp14:sizeRelV>
-              </wp:anchor>
-            </w:drawing>
-          </mc:Choice>
-          <mc:Fallback>
-            <w:pict>
-              <v:roundrect w14:anchorId="40F45C29" id="Rectangle: Rounded Corners 17" o:spid="_x0000_s1034" style="position:absolute;left:0;text-align:left;margin-left:404.2pt;margin-top:36.6pt;width:54pt;height:12.25pt;z-index:251683840;visibility:visible;mso-wrap-style:square;mso-width-percent:0;mso-height-percent:0;mso-wrap-distance-left:9pt;mso-wrap-distance-top:0;mso-wrap-distance-right:9pt;mso-wrap-distance-bottom:0;mso-position-horizontal:absolute;mso-position-horizontal-relative:text;mso-position-vertical:absolute;mso-position-vertical-relative:text;mso-width-percent:0;mso-height-percent:0;mso-width-relative:margin;mso-height-relative:margin;v-text-anchor:middle" arcsize="10923f" o:gfxdata="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" fillcolor="#4f81bd [3204]" stroked="f" strokeweight="2pt">
-                <v:textbox inset=",0,,0">
-                  <w:txbxContent>
-                    <w:p>
-                      <w:pPr>
-                        <w:jc w:val="center"/>
-                        <w:rPr>
-                          <w:sz w:val="16"/>
-                          <w:lang w:val="fr-FR"/>
-                        </w:rPr>
-                      </w:pPr>
-                      <w:r>
-                        <w:rPr>
-                          <w:sz w:val="16"/>
-                          <w:lang w:val="fr-FR"/>
-                        </w:rPr>
-                        <w:t>RUN_TIME</w:t>
-                      </w:r>
-                    </w:p>
-                  </w:txbxContent>
-                </v:textbox>
-              </v:roundrect>
-            </w:pict>
-          </mc:Fallback>
-        </mc:AlternateContent>
-      </w:r>
-      <w:r>
-        <w:rPr>
-          <w:rFonts w:ascii="Open Sans" w:hAnsi="Open Sans" w:cs="Open Sans"/>
-          <w:noProof/>
-          <w:color w:val="9BBB59" w:themeColor="accent3"/>
-          <w:szCs w:val="24"/>
-          <w:lang w:val="en-US" w:eastAsia="en-US"/>
-        </w:rPr>
-        <mc:AlternateContent>
-          <mc:Choice Requires="wps">
-            <w:drawing>
-              <wp:anchor distT="0" distB="0" distL="114300" distR="114300" simplePos="0" relativeHeight="251676672" behindDoc="0" locked="0" layoutInCell="1" allowOverlap="1" wp14:anchorId="1FDF5ED3" wp14:editId="57457E1F">
-                <wp:simplePos x="0" y="0"/>
-                <wp:positionH relativeFrom="column">
-                  <wp:posOffset>4093210</wp:posOffset>
-                </wp:positionH>
-                <wp:positionV relativeFrom="paragraph">
-                  <wp:posOffset>464185</wp:posOffset>
-                </wp:positionV>
-                <wp:extent cx="982980" cy="155575"/>
-                <wp:effectExtent l="0" t="0" r="7620" b="0"/>
-                <wp:wrapNone/>
-                <wp:docPr id="12" name="Rectangle: Rounded Corners 12"/>
-                <wp:cNvGraphicFramePr/>
-                <a:graphic xmlns:a="http://schemas.openxmlformats.org/drawingml/2006/main">
-                  <a:graphicData uri="http://schemas.microsoft.com/office/word/2010/wordprocessingShape">
-                    <wps:wsp>
-                      <wps:cNvSpPr/>
-                      <wps:spPr>
-                        <a:xfrm>
-                          <a:off x="0" y="0"/>
-                          <a:ext cx="982980" cy="155575"/>
-                        </a:xfrm>
-                        <a:prstGeom prst="roundRect">
-                          <a:avLst/>
-                        </a:prstGeom>
-                        <a:solidFill>
-                          <a:schemeClr val="accent1"/>
-                        </a:solidFill>
-                        <a:ln>
-                          <a:noFill/>
-                        </a:ln>
-                      </wps:spPr>
-                      <wps:style>
-                        <a:lnRef idx="2">
-                          <a:schemeClr val="accent1">
-                            <a:shade val="50000"/>
-                          </a:schemeClr>
-                        </a:lnRef>
-                        <a:fillRef idx="1">
-                          <a:schemeClr val="accent1"/>
-                        </a:fillRef>
-                        <a:effectRef idx="0">
-                          <a:schemeClr val="accent1"/>
-                        </a:effectRef>
-                        <a:fontRef idx="minor">
-                          <a:schemeClr val="lt1"/>
-                        </a:fontRef>
-                      </wps:style>
-                      <wps:txbx>
-                        <w:txbxContent>
-                          <w:p>
-                            <w:pPr>
-                              <w:jc w:val="center"/>
-                              <w:rPr>
-                                <w:sz w:val="16"/>
-                                <w:lang w:val="fr-FR"/>
-                              </w:rPr>
-                            </w:pPr>
-                            <w:r>
-                              <w:rPr>
-                                <w:sz w:val="16"/>
-                                <w:lang w:val="fr-FR"/>
-                              </w:rPr>
-                              <w:t>TECHNICAL_DEBT</w:t>
-                            </w:r>
-                          </w:p>
-                        </w:txbxContent>
-                      </wps:txbx>
-                      <wps:bodyPr rot="0" spcFirstLastPara="0" vertOverflow="overflow" horzOverflow="overflow" vert="horz" wrap="square" lIns="91440" tIns="0" rIns="91440" bIns="0" numCol="1" spcCol="0" rtlCol="0" fromWordArt="0" anchor="ctr" anchorCtr="0" forceAA="0" compatLnSpc="1">
-                        <a:prstTxWarp prst="textNoShape">
-                          <a:avLst/>
-                        </a:prstTxWarp>
-                        <a:noAutofit/>
-                      </wps:bodyPr>
-                    </wps:wsp>
-                  </a:graphicData>
-                </a:graphic>
-                <wp14:sizeRelH relativeFrom="margin">
-                  <wp14:pctWidth>0</wp14:pctWidth>
-                </wp14:sizeRelH>
-                <wp14:sizeRelV relativeFrom="margin">
-                  <wp14:pctHeight>0</wp14:pctHeight>
-                </wp14:sizeRelV>
-              </wp:anchor>
-            </w:drawing>
-          </mc:Choice>
-          <mc:Fallback>
-            <w:pict>
-              <v:roundrect w14:anchorId="1FDF5ED3" id="Rectangle: Rounded Corners 12" o:spid="_x0000_s1035" style="position:absolute;left:0;text-align:left;margin-left:322.3pt;margin-top:36.55pt;width:77.4pt;height:12.25pt;z-index:251676672;visibility:visible;mso-wrap-style:square;mso-width-percent:0;mso-height-percent:0;mso-wrap-distance-left:9pt;mso-wrap-distance-top:0;mso-wrap-distance-right:9pt;mso-wrap-distance-bottom:0;mso-position-horizontal:absolute;mso-position-horizontal-relative:text;mso-position-vertical:absolute;mso-position-vertical-relative:text;mso-width-percent:0;mso-height-percent:0;mso-width-relative:margin;mso-height-relative:margin;v-text-anchor:middle" arcsize="10923f" o:gfxdata="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" fillcolor="#4f81bd [3204]" stroked="f" strokeweight="2pt">
-                <v:textbox inset=",0,,0">
-                  <w:txbxContent>
-                    <w:p>
-                      <w:pPr>
-                        <w:jc w:val="center"/>
-                        <w:rPr>
-                          <w:sz w:val="16"/>
-                          <w:lang w:val="fr-FR"/>
-                        </w:rPr>
-                      </w:pPr>
-                      <w:r>
-                        <w:rPr>
-                          <w:sz w:val="16"/>
-                          <w:lang w:val="fr-FR"/>
-                        </w:rPr>
-                        <w:t>TECHNICAL_DEBT</w:t>
-                      </w:r>
-                    </w:p>
-                  </w:txbxContent>
-                </v:textbox>
-              </v:roundrect>
-            </w:pict>
-          </mc:Fallback>
-        </mc:AlternateContent>
-      </w:r>
-      <w:r>
-        <w:rPr>
-          <w:rFonts w:ascii="Open Sans" w:hAnsi="Open Sans" w:cs="Open Sans"/>
-          <w:noProof/>
-          <w:color w:val="4F81BD" w:themeColor="accent1"/>
-          <w:szCs w:val="24"/>
-          <w:lang w:val="en-US" w:eastAsia="en-US"/>
-        </w:rPr>
-        <mc:AlternateContent>
-          <mc:Choice Requires="wps">
-            <w:drawing>
-              <wp:anchor distT="0" distB="0" distL="114300" distR="114300" simplePos="0" relativeHeight="251680768" behindDoc="0" locked="0" layoutInCell="1" allowOverlap="1" wp14:anchorId="4AEA8513" wp14:editId="22000218">
-                <wp:simplePos x="0" y="0"/>
-                <wp:positionH relativeFrom="column">
-                  <wp:posOffset>2926505</wp:posOffset>
-                </wp:positionH>
-                <wp:positionV relativeFrom="paragraph">
-                  <wp:posOffset>458470</wp:posOffset>
-                </wp:positionV>
-                <wp:extent cx="1115060" cy="163830"/>
-                <wp:effectExtent l="0" t="0" r="8890" b="7620"/>
-                <wp:wrapNone/>
-                <wp:docPr id="14" name="Rectangle: Rounded Corners 14"/>
-                <wp:cNvGraphicFramePr/>
-                <a:graphic xmlns:a="http://schemas.openxmlformats.org/drawingml/2006/main">
-                  <a:graphicData uri="http://schemas.microsoft.com/office/word/2010/wordprocessingShape">
-                    <wps:wsp>
-                      <wps:cNvSpPr/>
-                      <wps:spPr>
-                        <a:xfrm>
-                          <a:off x="0" y="0"/>
-                          <a:ext cx="1115060" cy="163830"/>
-                        </a:xfrm>
-                        <a:prstGeom prst="roundRect">
-                          <a:avLst/>
-                        </a:prstGeom>
-                        <a:solidFill>
-                          <a:schemeClr val="accent1"/>
-                        </a:solidFill>
-                        <a:ln>
-                          <a:noFill/>
-                        </a:ln>
-                      </wps:spPr>
-                      <wps:style>
-                        <a:lnRef idx="2">
-                          <a:schemeClr val="accent1">
-                            <a:shade val="50000"/>
-                          </a:schemeClr>
-                        </a:lnRef>
-                        <a:fillRef idx="1">
-                          <a:schemeClr val="accent1"/>
-                        </a:fillRef>
-                        <a:effectRef idx="0">
-                          <a:schemeClr val="accent1"/>
-                        </a:effectRef>
-                        <a:fontRef idx="minor">
-                          <a:schemeClr val="lt1"/>
-                        </a:fontRef>
-                      </wps:style>
-                      <wps:txbx>
-                        <w:txbxContent>
-                          <w:p>
-                            <w:pPr>
-                              <w:jc w:val="center"/>
-                              <w:rPr>
-                                <w:sz w:val="16"/>
-                                <w:lang w:val="fr-FR"/>
-                              </w:rPr>
-                            </w:pPr>
-                            <w:r>
-                              <w:rPr>
-                                <w:sz w:val="16"/>
-                                <w:lang w:val="fr-FR"/>
-                              </w:rPr>
-                              <w:t>CRITICAL_VIOLATION</w:t>
-                            </w:r>
-                          </w:p>
-                        </w:txbxContent>
-                      </wps:txbx>
-                      <wps:bodyPr rot="0" spcFirstLastPara="0" vertOverflow="overflow" horzOverflow="overflow" vert="horz" wrap="square" lIns="91440" tIns="0" rIns="91440" bIns="0" numCol="1" spcCol="0" rtlCol="0" fromWordArt="0" anchor="ctr" anchorCtr="0" forceAA="0" compatLnSpc="1">
-                        <a:prstTxWarp prst="textNoShape">
-                          <a:avLst/>
-                        </a:prstTxWarp>
-                        <a:noAutofit/>
-                      </wps:bodyPr>
-                    </wps:wsp>
-                  </a:graphicData>
-                </a:graphic>
-                <wp14:sizeRelH relativeFrom="margin">
-                  <wp14:pctWidth>0</wp14:pctWidth>
-                </wp14:sizeRelH>
-                <wp14:sizeRelV relativeFrom="margin">
-                  <wp14:pctHeight>0</wp14:pctHeight>
-                </wp14:sizeRelV>
-              </wp:anchor>
-            </w:drawing>
-          </mc:Choice>
-          <mc:Fallback>
-            <w:pict>
-              <v:roundrect w14:anchorId="4AEA8513" id="Rectangle: Rounded Corners 14" o:spid="_x0000_s1036" style="position:absolute;left:0;text-align:left;margin-left:230.45pt;margin-top:36.1pt;width:87.8pt;height:12.9pt;z-index:251680768;visibility:visible;mso-wrap-style:square;mso-width-percent:0;mso-height-percent:0;mso-wrap-distance-left:9pt;mso-wrap-distance-top:0;mso-wrap-distance-right:9pt;mso-wrap-distance-bottom:0;mso-position-horizontal:absolute;mso-position-horizontal-relative:text;mso-position-vertical:absolute;mso-position-vertical-relative:text;mso-width-percent:0;mso-height-percent:0;mso-width-relative:margin;mso-height-relative:margin;v-text-anchor:middle" arcsize="10923f" o:gfxdata="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" fillcolor="#4f81bd [3204]" stroked="f" strokeweight="2pt">
-                <v:textbox inset=",0,,0">
-                  <w:txbxContent>
-                    <w:p>
-                      <w:pPr>
-                        <w:jc w:val="center"/>
-                        <w:rPr>
-                          <w:sz w:val="16"/>
-                          <w:lang w:val="fr-FR"/>
-                        </w:rPr>
-                      </w:pPr>
-                      <w:r>
-                        <w:rPr>
-                          <w:sz w:val="16"/>
-                          <w:lang w:val="fr-FR"/>
-                        </w:rPr>
-                        <w:t>CRITICAL_VIOLATION</w:t>
-                      </w:r>
-                    </w:p>
-                  </w:txbxContent>
-                </v:textbox>
-              </v:roundrect>
-            </w:pict>
-          </mc:Fallback>
-        </mc:AlternateContent>
-      </w:r>
-      <w:r>
-        <w:rPr>
-          <w:rFonts w:ascii="Open Sans" w:hAnsi="Open Sans" w:cs="Open Sans"/>
-          <w:noProof/>
-          <w:color w:val="9BBB59" w:themeColor="accent3"/>
-          <w:szCs w:val="24"/>
-          <w:lang w:val="en-US" w:eastAsia="en-US"/>
-        </w:rPr>
-        <mc:AlternateContent>
-          <mc:Choice Requires="wps">
-            <w:drawing>
-              <wp:anchor distT="0" distB="0" distL="114300" distR="114300" simplePos="0" relativeHeight="251678720" behindDoc="0" locked="0" layoutInCell="1" allowOverlap="1" wp14:anchorId="360FA4D3" wp14:editId="113302D4">
-                <wp:simplePos x="0" y="0"/>
-                <wp:positionH relativeFrom="column">
-                  <wp:posOffset>2207865</wp:posOffset>
-                </wp:positionH>
-                <wp:positionV relativeFrom="paragraph">
-                  <wp:posOffset>464075</wp:posOffset>
-                </wp:positionV>
-                <wp:extent cx="685800" cy="155575"/>
-                <wp:effectExtent l="0" t="0" r="0" b="0"/>
-                <wp:wrapNone/>
-                <wp:docPr id="13" name="Rectangle: Rounded Corners 13"/>
-                <wp:cNvGraphicFramePr/>
-                <a:graphic xmlns:a="http://schemas.openxmlformats.org/drawingml/2006/main">
-                  <a:graphicData uri="http://schemas.microsoft.com/office/word/2010/wordprocessingShape">
-                    <wps:wsp>
-                      <wps:cNvSpPr/>
-                      <wps:spPr>
-                        <a:xfrm>
-                          <a:off x="0" y="0"/>
-                          <a:ext cx="685800" cy="155575"/>
-                        </a:xfrm>
-                        <a:prstGeom prst="roundRect">
-                          <a:avLst/>
-                        </a:prstGeom>
-                        <a:solidFill>
-                          <a:schemeClr val="accent1"/>
-                        </a:solidFill>
-                        <a:ln>
-                          <a:noFill/>
-                        </a:ln>
-                      </wps:spPr>
-                      <wps:style>
-                        <a:lnRef idx="2">
-                          <a:schemeClr val="accent1">
-                            <a:shade val="50000"/>
-                          </a:schemeClr>
-                        </a:lnRef>
-                        <a:fillRef idx="1">
-                          <a:schemeClr val="accent1"/>
-                        </a:fillRef>
-                        <a:effectRef idx="0">
-                          <a:schemeClr val="accent1"/>
-                        </a:effectRef>
-                        <a:fontRef idx="minor">
-                          <a:schemeClr val="lt1"/>
-                        </a:fontRef>
-                      </wps:style>
-                      <wps:txbx>
-                        <w:txbxContent>
-                          <w:p>
-                            <w:pPr>
-                              <w:jc w:val="center"/>
-                              <w:rPr>
-                                <w:sz w:val="16"/>
-                                <w:lang w:val="fr-FR"/>
-                              </w:rPr>
-                            </w:pPr>
-                            <w:r>
-                              <w:rPr>
-                                <w:sz w:val="16"/>
-                                <w:lang w:val="fr-FR"/>
-                              </w:rPr>
-                              <w:t>VIOLATION</w:t>
-                            </w:r>
-                          </w:p>
-                        </w:txbxContent>
-                      </wps:txbx>
-                      <wps:bodyPr rot="0" spcFirstLastPara="0" vertOverflow="overflow" horzOverflow="overflow" vert="horz" wrap="square" lIns="91440" tIns="0" rIns="91440" bIns="0" numCol="1" spcCol="0" rtlCol="0" fromWordArt="0" anchor="ctr" anchorCtr="0" forceAA="0" compatLnSpc="1">
-                        <a:prstTxWarp prst="textNoShape">
-                          <a:avLst/>
-                        </a:prstTxWarp>
-                        <a:noAutofit/>
-                      </wps:bodyPr>
-                    </wps:wsp>
-                  </a:graphicData>
-                </a:graphic>
-                <wp14:sizeRelH relativeFrom="margin">
-                  <wp14:pctWidth>0</wp14:pctWidth>
-                </wp14:sizeRelH>
-                <wp14:sizeRelV relativeFrom="margin">
-                  <wp14:pctHeight>0</wp14:pctHeight>
-                </wp14:sizeRelV>
-              </wp:anchor>
-            </w:drawing>
-          </mc:Choice>
-          <mc:Fallback>
-            <w:pict>
-              <v:roundrect w14:anchorId="360FA4D3" id="Rectangle: Rounded Corners 13" o:spid="_x0000_s1037" style="position:absolute;left:0;text-align:left;margin-left:173.85pt;margin-top:36.55pt;width:54pt;height:12.25pt;z-index:251678720;visibility:visible;mso-wrap-style:square;mso-width-percent:0;mso-height-percent:0;mso-wrap-distance-left:9pt;mso-wrap-distance-top:0;mso-wrap-distance-right:9pt;mso-wrap-distance-bottom:0;mso-position-horizontal:absolute;mso-position-horizontal-relative:text;mso-position-vertical:absolute;mso-position-vertical-relative:text;mso-width-percent:0;mso-height-percent:0;mso-width-relative:margin;mso-height-relative:margin;v-text-anchor:middle" arcsize="10923f" o:gfxdata="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" fillcolor="#4f81bd [3204]" stroked="f" strokeweight="2pt">
-                <v:textbox inset=",0,,0">
-                  <w:txbxContent>
-                    <w:p>
-                      <w:pPr>
-                        <w:jc w:val="center"/>
-                        <w:rPr>
-                          <w:sz w:val="16"/>
-                          <w:lang w:val="fr-FR"/>
-                        </w:rPr>
-                      </w:pPr>
-                      <w:r>
-                        <w:rPr>
-                          <w:sz w:val="16"/>
-                          <w:lang w:val="fr-FR"/>
-                        </w:rPr>
-                        <w:t>VIOLATION</w:t>
-                      </w:r>
-                    </w:p>
-                  </w:txbxContent>
-                </v:textbox>
-              </v:roundrect>
-            </w:pict>
-          </mc:Fallback>
-        </mc:AlternateContent>
-      </w:r>
-      <w:r>
-        <w:rPr>
-          <w:rFonts w:ascii="Open Sans" w:hAnsi="Open Sans" w:cs="Open Sans"/>
-          <w:noProof/>
-          <w:color w:val="9BBB59" w:themeColor="accent3"/>
-          <w:szCs w:val="24"/>
-          <w:lang w:val="en-US" w:eastAsia="en-US"/>
-        </w:rPr>
-        <mc:AlternateContent>
-          <mc:Choice Requires="wps">
-            <w:drawing>
-              <wp:anchor distT="0" distB="0" distL="114300" distR="114300" simplePos="0" relativeHeight="251667456" behindDoc="0" locked="0" layoutInCell="1" allowOverlap="1" wp14:anchorId="6CEA0242" wp14:editId="68658500">
+              <wp:anchor distT="0" distB="0" distL="114300" distR="114300" simplePos="0" relativeHeight="251667456" behindDoc="0" locked="0" layoutInCell="1" allowOverlap="1" wp14:anchorId="59FEEFC2" wp14:editId="2440DAE4">
                 <wp:simplePos x="0" y="0"/>
                 <wp:positionH relativeFrom="column">
                   <wp:posOffset>2200910</wp:posOffset>
@@ -1817,7 +1971,7 @@
           </mc:Choice>
           <mc:Fallback>
             <w:pict>
-              <v:roundrect w14:anchorId="6CEA0242" id="Rectangle: Rounded Corners 5" o:spid="_x0000_s1037" style="position:absolute;left:0;text-align:left;margin-left:173.3pt;margin-top:2pt;width:36pt;height:12.95pt;z-index:251667456;visibility:visible;mso-wrap-style:square;mso-width-percent:0;mso-height-percent:0;mso-wrap-distance-left:9pt;mso-wrap-distance-top:0;mso-wrap-distance-right:9pt;mso-wrap-distance-bottom:0;mso-position-horizontal:absolute;mso-position-horizontal-relative:text;mso-position-vertical:absolute;mso-position-vertical-relative:text;mso-width-percent:0;mso-height-percent:0;mso-width-relative:margin;mso-height-relative:margin;v-text-anchor:middle" arcsize="10923f" o:gfxdata="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" fillcolor="#4f81bd [3204]" stroked="f" strokeweight="2pt">
+              <v:roundrect w14:anchorId="59FEEFC2" id="Rectangle: Rounded Corners 5" o:spid="_x0000_s1039" style="position:absolute;left:0;text-align:left;margin-left:173.3pt;margin-top:2pt;width:36pt;height:12.95pt;z-index:251667456;visibility:visible;mso-wrap-style:square;mso-width-percent:0;mso-height-percent:0;mso-wrap-distance-left:9pt;mso-wrap-distance-top:0;mso-wrap-distance-right:9pt;mso-wrap-distance-bottom:0;mso-position-horizontal:absolute;mso-position-horizontal-relative:text;mso-position-vertical:absolute;mso-position-vertical-relative:text;mso-width-percent:0;mso-height-percent:0;mso-width-relative:margin;mso-height-relative:margin;v-text-anchor:middle" arcsize="10923f" o:gfxdata="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" fillcolor="#4f81bd [3204]" stroked="f" strokeweight="2pt">
                 <v:textbox inset=",0,,0">
                   <w:txbxContent>
                     <w:p>
@@ -1854,7 +2008,7 @@
         <mc:AlternateContent>
           <mc:Choice Requires="wps">
             <w:drawing>
-              <wp:anchor distT="0" distB="0" distL="114300" distR="114300" simplePos="0" relativeHeight="251668480" behindDoc="0" locked="0" layoutInCell="1" allowOverlap="1" wp14:anchorId="014F999A" wp14:editId="65C46842">
+              <wp:anchor distT="0" distB="0" distL="114300" distR="114300" simplePos="0" relativeHeight="251668480" behindDoc="0" locked="0" layoutInCell="1" allowOverlap="1" wp14:anchorId="671A2881" wp14:editId="7190C83C">
                 <wp:simplePos x="0" y="0"/>
                 <wp:positionH relativeFrom="column">
                   <wp:posOffset>2696845</wp:posOffset>
@@ -1942,7 +2096,7 @@
           </mc:Choice>
           <mc:Fallback>
             <w:pict>
-              <v:roundrect w14:anchorId="014F999A" id="Rectangle: Rounded Corners 6" o:spid="_x0000_s1038" style="position:absolute;left:0;text-align:left;margin-left:212.35pt;margin-top:1.9pt;width:75.35pt;height:12.95pt;z-index:251668480;visibility:visible;mso-wrap-style:square;mso-width-percent:0;mso-height-percent:0;mso-wrap-distance-left:9pt;mso-wrap-distance-top:0;mso-wrap-distance-right:9pt;mso-wrap-distance-bottom:0;mso-position-horizontal:absolute;mso-position-horizontal-relative:text;mso-position-vertical:absolute;mso-position-vertical-relative:text;mso-width-percent:0;mso-height-percent:0;mso-width-relative:margin;mso-height-relative:margin;v-text-anchor:middle" arcsize="10923f" o:gfxdata="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" fillcolor="#4f81bd [3204]" stroked="f" strokeweight="2pt">
+              <v:roundrect w14:anchorId="671A2881" id="Rectangle: Rounded Corners 6" o:spid="_x0000_s1040" style="position:absolute;left:0;text-align:left;margin-left:212.35pt;margin-top:1.9pt;width:75.35pt;height:12.95pt;z-index:251668480;visibility:visible;mso-wrap-style:square;mso-width-percent:0;mso-height-percent:0;mso-wrap-distance-left:9pt;mso-wrap-distance-top:0;mso-wrap-distance-right:9pt;mso-wrap-distance-bottom:0;mso-position-horizontal:absolute;mso-position-horizontal-relative:text;mso-position-vertical:absolute;mso-position-vertical-relative:text;mso-width-percent:0;mso-height-percent:0;mso-width-relative:margin;mso-height-relative:margin;v-text-anchor:middle" arcsize="10923f" o:gfxdata="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" fillcolor="#4f81bd [3204]" stroked="f" strokeweight="2pt">
                 <v:textbox inset=",0,,0">
                   <w:txbxContent>
                     <w:p>
@@ -1979,7 +2133,7 @@
         <mc:AlternateContent>
           <mc:Choice Requires="wps">
             <w:drawing>
-              <wp:anchor distT="0" distB="0" distL="114300" distR="114300" simplePos="0" relativeHeight="251669504" behindDoc="0" locked="0" layoutInCell="1" allowOverlap="1" wp14:anchorId="55463FDC" wp14:editId="030CB5F7">
+              <wp:anchor distT="0" distB="0" distL="114300" distR="114300" simplePos="0" relativeHeight="251669504" behindDoc="0" locked="0" layoutInCell="1" allowOverlap="1" wp14:anchorId="5A5E8ACD" wp14:editId="77FFAE9D">
                 <wp:simplePos x="0" y="0"/>
                 <wp:positionH relativeFrom="column">
                   <wp:posOffset>3703955</wp:posOffset>
@@ -2067,7 +2221,7 @@
           </mc:Choice>
           <mc:Fallback>
             <w:pict>
-              <v:roundrect w14:anchorId="55463FDC" id="Rectangle: Rounded Corners 7" o:spid="_x0000_s1039" style="position:absolute;left:0;text-align:left;margin-left:291.65pt;margin-top:1.9pt;width:86.9pt;height:12.95pt;z-index:251669504;visibility:visible;mso-wrap-style:square;mso-width-percent:0;mso-height-percent:0;mso-wrap-distance-left:9pt;mso-wrap-distance-top:0;mso-wrap-distance-right:9pt;mso-wrap-distance-bottom:0;mso-position-horizontal:absolute;mso-position-horizontal-relative:text;mso-position-vertical:absolute;mso-position-vertical-relative:text;mso-width-percent:0;mso-height-percent:0;mso-width-relative:margin;mso-height-relative:margin;v-text-anchor:middle" arcsize="10923f" o:gfxdata="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" fillcolor="#4f81bd [3204]" stroked="f" strokeweight="2pt">
+              <v:roundrect w14:anchorId="5A5E8ACD" id="Rectangle: Rounded Corners 7" o:spid="_x0000_s1041" style="position:absolute;left:0;text-align:left;margin-left:291.65pt;margin-top:1.9pt;width:86.9pt;height:12.95pt;z-index:251669504;visibility:visible;mso-wrap-style:square;mso-width-percent:0;mso-height-percent:0;mso-wrap-distance-left:9pt;mso-wrap-distance-top:0;mso-wrap-distance-right:9pt;mso-wrap-distance-bottom:0;mso-position-horizontal:absolute;mso-position-horizontal-relative:text;mso-position-vertical:absolute;mso-position-vertical-relative:text;mso-width-percent:0;mso-height-percent:0;mso-width-relative:margin;mso-height-relative:margin;v-text-anchor:middle" arcsize="10923f" o:gfxdata="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" fillcolor="#4f81bd [3204]" stroked="f" strokeweight="2pt">
                 <v:textbox inset=",0,,0">
                   <w:txbxContent>
                     <w:p>
@@ -2104,7 +2258,7 @@
         <mc:AlternateContent>
           <mc:Choice Requires="wps">
             <w:drawing>
-              <wp:anchor distT="0" distB="0" distL="114300" distR="114300" simplePos="0" relativeHeight="251670528" behindDoc="0" locked="0" layoutInCell="1" allowOverlap="1" wp14:anchorId="2D260F3C" wp14:editId="282335A8">
+              <wp:anchor distT="0" distB="0" distL="114300" distR="114300" simplePos="0" relativeHeight="251670528" behindDoc="0" locked="0" layoutInCell="1" allowOverlap="1" wp14:anchorId="26DABC91" wp14:editId="3080C026">
                 <wp:simplePos x="0" y="0"/>
                 <wp:positionH relativeFrom="column">
                   <wp:posOffset>4853940</wp:posOffset>
@@ -2192,7 +2346,7 @@
           </mc:Choice>
           <mc:Fallback>
             <w:pict>
-              <v:roundrect w14:anchorId="2D260F3C" id="Rectangle: Rounded Corners 8" o:spid="_x0000_s1040" style="position:absolute;left:0;text-align:left;margin-left:382.2pt;margin-top:1.9pt;width:91.65pt;height:12.95pt;z-index:251670528;visibility:visible;mso-wrap-style:square;mso-width-percent:0;mso-height-percent:0;mso-wrap-distance-left:9pt;mso-wrap-distance-top:0;mso-wrap-distance-right:9pt;mso-wrap-distance-bottom:0;mso-position-horizontal:absolute;mso-position-horizontal-relative:text;mso-position-vertical:absolute;mso-position-vertical-relative:text;mso-width-percent:0;mso-height-percent:0;mso-width-relative:margin;mso-height-relative:margin;v-text-anchor:middle" arcsize="10923f" o:gfxdata="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" fillcolor="#4f81bd [3204]" stroked="f" strokeweight="2pt">
+              <v:roundrect w14:anchorId="26DABC91" id="Rectangle: Rounded Corners 8" o:spid="_x0000_s1042" style="position:absolute;left:0;text-align:left;margin-left:382.2pt;margin-top:1.9pt;width:91.65pt;height:12.95pt;z-index:251670528;visibility:visible;mso-wrap-style:square;mso-width-percent:0;mso-height-percent:0;mso-wrap-distance-left:9pt;mso-wrap-distance-top:0;mso-wrap-distance-right:9pt;mso-wrap-distance-bottom:0;mso-position-horizontal:absolute;mso-position-horizontal-relative:text;mso-position-vertical:absolute;mso-position-vertical-relative:text;mso-width-percent:0;mso-height-percent:0;mso-width-relative:margin;mso-height-relative:margin;v-text-anchor:middle" arcsize="10923f" o:gfxdata="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" fillcolor="#4f81bd [3204]" stroked="f" strokeweight="2pt">
                 <v:textbox inset=",0,,0">
                   <w:txbxContent>
                     <w:p>
@@ -2229,7 +2383,7 @@
         <mc:AlternateContent>
           <mc:Choice Requires="wps">
             <w:drawing>
-              <wp:anchor distT="0" distB="0" distL="114300" distR="114300" simplePos="0" relativeHeight="251672576" behindDoc="0" locked="0" layoutInCell="1" allowOverlap="1" wp14:anchorId="23DC57FB" wp14:editId="5727ED9B">
+              <wp:anchor distT="0" distB="0" distL="114300" distR="114300" simplePos="0" relativeHeight="251672576" behindDoc="0" locked="0" layoutInCell="1" allowOverlap="1" wp14:anchorId="5658317E" wp14:editId="106F97C0">
                 <wp:simplePos x="0" y="0"/>
                 <wp:positionH relativeFrom="column">
                   <wp:posOffset>2199005</wp:posOffset>
@@ -2317,7 +2471,7 @@
           </mc:Choice>
           <mc:Fallback>
             <w:pict>
-              <v:roundrect w14:anchorId="23DC57FB" id="Rectangle: Rounded Corners 9" o:spid="_x0000_s1041" style="position:absolute;left:0;text-align:left;margin-left:173.15pt;margin-top:18.95pt;width:1in;height:12.95pt;z-index:251672576;visibility:visible;mso-wrap-style:square;mso-width-percent:0;mso-height-percent:0;mso-wrap-distance-left:9pt;mso-wrap-distance-top:0;mso-wrap-distance-right:9pt;mso-wrap-distance-bottom:0;mso-position-horizontal:absolute;mso-position-horizontal-relative:text;mso-position-vertical:absolute;mso-position-vertical-relative:text;mso-width-percent:0;mso-height-percent:0;mso-width-relative:margin;mso-height-relative:margin;v-text-anchor:middle" arcsize="10923f" o:gfxdata="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" fillcolor="#4f81bd [3204]" stroked="f" strokeweight="2pt">
+              <v:roundrect w14:anchorId="5658317E" id="Rectangle: Rounded Corners 9" o:spid="_x0000_s1043" style="position:absolute;left:0;text-align:left;margin-left:173.15pt;margin-top:18.95pt;width:1in;height:12.95pt;z-index:251672576;visibility:visible;mso-wrap-style:square;mso-width-percent:0;mso-height-percent:0;mso-wrap-distance-left:9pt;mso-wrap-distance-top:0;mso-wrap-distance-right:9pt;mso-wrap-distance-bottom:0;mso-position-horizontal:absolute;mso-position-horizontal-relative:text;mso-position-vertical:absolute;mso-position-vertical-relative:text;mso-width-percent:0;mso-height-percent:0;mso-width-relative:margin;mso-height-relative:margin;v-text-anchor:middle" arcsize="10923f" o:gfxdata="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" fillcolor="#4f81bd [3204]" stroked="f" strokeweight="2pt">
                 <v:textbox inset=",0,,0">
                   <w:txbxContent>
                     <w:p>
@@ -2348,7 +2502,7 @@
           <w:rFonts w:ascii="Open Sans" w:hAnsi="Open Sans" w:cs="Open Sans"/>
           <w:color w:val="4F81BD" w:themeColor="accent1"/>
           <w:szCs w:val="24"/>
-          <w:lang w:val="fr-FR"/>
+          <w:lang w:val="en-US"/>
         </w:rPr>
         <w:t>METRICS</w:t>
       </w:r>
@@ -2357,7 +2511,7 @@
           <w:rFonts w:ascii="Open Sans" w:hAnsi="Open Sans" w:cs="Open Sans"/>
           <w:color w:val="4F81BD" w:themeColor="accent1"/>
           <w:szCs w:val="24"/>
-          <w:lang w:val="fr-FR"/>
+          <w:lang w:val="en-US"/>
         </w:rPr>
         <w:br/>
       </w:r>
@@ -2366,7 +2520,7 @@
           <w:rFonts w:ascii="Open Sans" w:hAnsi="Open Sans" w:cs="Open Sans"/>
           <w:color w:val="4F81BD" w:themeColor="accent1"/>
           <w:szCs w:val="24"/>
-          <w:lang w:val="fr-FR"/>
+          <w:lang w:val="en-US"/>
         </w:rPr>
         <w:br/>
       </w:r>
@@ -2375,7 +2529,7 @@
           <w:rFonts w:ascii="Open Sans" w:hAnsi="Open Sans" w:cs="Open Sans"/>
           <w:color w:val="4F81BD" w:themeColor="accent1"/>
           <w:szCs w:val="24"/>
-          <w:lang w:val="fr-FR"/>
+          <w:lang w:val="en-US"/>
         </w:rPr>
         <w:br/>
       </w:r>
@@ -2402,7 +2556,7 @@
         <mc:AlternateContent>
           <mc:Choice Requires="wps">
             <w:drawing>
-              <wp:anchor distT="0" distB="0" distL="114300" distR="114300" simplePos="0" relativeHeight="251687936" behindDoc="0" locked="0" layoutInCell="1" allowOverlap="1" wp14:anchorId="2669ADE2" wp14:editId="3F408DB9">
+              <wp:anchor distT="0" distB="0" distL="114300" distR="114300" simplePos="0" relativeHeight="251687936" behindDoc="0" locked="0" layoutInCell="1" allowOverlap="1" wp14:anchorId="241D6696" wp14:editId="16F5470F">
                 <wp:simplePos x="0" y="0"/>
                 <wp:positionH relativeFrom="column">
                   <wp:posOffset>2925816</wp:posOffset>
@@ -2490,7 +2644,7 @@
           </mc:Choice>
           <mc:Fallback>
             <w:pict>
-              <v:roundrect w14:anchorId="2669ADE2" id="Rectangle: Rounded Corners 19" o:spid="_x0000_s1042" style="position:absolute;left:0;text-align:left;margin-left:230.4pt;margin-top:1.5pt;width:39.6pt;height:12.25pt;z-index:251687936;visibility:visible;mso-wrap-style:square;mso-width-percent:0;mso-height-percent:0;mso-wrap-distance-left:9pt;mso-wrap-distance-top:0;mso-wrap-distance-right:9pt;mso-wrap-distance-bottom:0;mso-position-horizontal:absolute;mso-position-horizontal-relative:text;mso-position-vertical:absolute;mso-position-vertical-relative:text;mso-width-percent:0;mso-height-percent:0;mso-width-relative:margin;mso-height-relative:margin;v-text-anchor:middle" arcsize="10923f" o:gfxdata="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" fillcolor="#f79646 [3209]" stroked="f" strokeweight="2pt">
+              <v:roundrect w14:anchorId="241D6696" id="Rectangle: Rounded Corners 19" o:spid="_x0000_s1044" style="position:absolute;left:0;text-align:left;margin-left:230.4pt;margin-top:1.5pt;width:39.6pt;height:12.25pt;z-index:251687936;visibility:visible;mso-wrap-style:square;mso-width-percent:0;mso-height-percent:0;mso-wrap-distance-left:9pt;mso-wrap-distance-top:0;mso-wrap-distance-right:9pt;mso-wrap-distance-bottom:0;mso-position-horizontal:absolute;mso-position-horizontal-relative:text;mso-position-vertical:absolute;mso-position-vertical-relative:text;mso-width-percent:0;mso-height-percent:0;mso-width-relative:margin;mso-height-relative:margin;v-text-anchor:middle" arcsize="10923f" o:gfxdata="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" fillcolor="#f79646 [3209]" stroked="f" strokeweight="2pt">
                 <v:textbox inset=",0,,0">
                   <w:txbxContent>
                     <w:p>
@@ -2527,7 +2681,7 @@
         <mc:AlternateContent>
           <mc:Choice Requires="wps">
             <w:drawing>
-              <wp:anchor distT="0" distB="0" distL="114300" distR="114300" simplePos="0" relativeHeight="251685888" behindDoc="0" locked="0" layoutInCell="1" allowOverlap="1" wp14:anchorId="3E9E99C4" wp14:editId="657DD0F6">
+              <wp:anchor distT="0" distB="0" distL="114300" distR="114300" simplePos="0" relativeHeight="251685888" behindDoc="0" locked="0" layoutInCell="1" allowOverlap="1" wp14:anchorId="5AB3D7A0" wp14:editId="4063F269">
                 <wp:simplePos x="0" y="0"/>
                 <wp:positionH relativeFrom="column">
                   <wp:posOffset>2207895</wp:posOffset>
@@ -2615,7 +2769,7 @@
           </mc:Choice>
           <mc:Fallback>
             <w:pict>
-              <v:roundrect w14:anchorId="3E9E99C4" id="Rectangle: Rounded Corners 18" o:spid="_x0000_s1043" style="position:absolute;left:0;text-align:left;margin-left:173.85pt;margin-top:1.45pt;width:54pt;height:12.25pt;z-index:251685888;visibility:visible;mso-wrap-style:square;mso-width-percent:0;mso-height-percent:0;mso-wrap-distance-left:9pt;mso-wrap-distance-top:0;mso-wrap-distance-right:9pt;mso-wrap-distance-bottom:0;mso-position-horizontal:absolute;mso-position-horizontal-relative:text;mso-position-vertical:absolute;mso-position-vertical-relative:text;mso-width-percent:0;mso-height-percent:0;mso-width-relative:margin;mso-height-relative:margin;v-text-anchor:middle" arcsize="10923f" o:gfxdata="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" fillcolor="#f79646 [3209]" stroked="f" strokeweight="2pt">
+              <v:roundrect w14:anchorId="5AB3D7A0" id="Rectangle: Rounded Corners 18" o:spid="_x0000_s1045" style="position:absolute;left:0;text-align:left;margin-left:173.85pt;margin-top:1.45pt;width:54pt;height:12.25pt;z-index:251685888;visibility:visible;mso-wrap-style:square;mso-width-percent:0;mso-height-percent:0;mso-wrap-distance-left:9pt;mso-wrap-distance-top:0;mso-wrap-distance-right:9pt;mso-wrap-distance-bottom:0;mso-position-horizontal:absolute;mso-position-horizontal-relative:text;mso-position-vertical:absolute;mso-position-vertical-relative:text;mso-width-percent:0;mso-height-percent:0;mso-width-relative:margin;mso-height-relative:margin;v-text-anchor:middle" arcsize="10923f" o:gfxdata="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" fillcolor="#f79646 [3209]" stroked="f" strokeweight="2pt">
                 <v:textbox inset=",0,,0">
                   <w:txbxContent>
                     <w:p>
@@ -2682,7 +2836,7 @@
         <mc:AlternateContent>
           <mc:Choice Requires="wps">
             <w:drawing>
-              <wp:anchor distT="0" distB="0" distL="114300" distR="114300" simplePos="0" relativeHeight="251691008" behindDoc="0" locked="0" layoutInCell="1" allowOverlap="1" wp14:anchorId="60B8F787" wp14:editId="32FCF1E7">
+              <wp:anchor distT="0" distB="0" distL="114300" distR="114300" simplePos="0" relativeHeight="251691008" behindDoc="0" locked="0" layoutInCell="1" allowOverlap="1" wp14:anchorId="55578574" wp14:editId="19A78EC8">
                 <wp:simplePos x="0" y="0"/>
                 <wp:positionH relativeFrom="column">
                   <wp:posOffset>2916926</wp:posOffset>
@@ -2770,7 +2924,7 @@
           </mc:Choice>
           <mc:Fallback>
             <w:pict>
-              <v:roundrect w14:anchorId="60B8F787" id="Rectangle: Rounded Corners 21" o:spid="_x0000_s1044" style="position:absolute;left:0;text-align:left;margin-left:229.7pt;margin-top:2.15pt;width:39.6pt;height:12.25pt;z-index:251691008;visibility:visible;mso-wrap-style:square;mso-width-percent:0;mso-height-percent:0;mso-wrap-distance-left:9pt;mso-wrap-distance-top:0;mso-wrap-distance-right:9pt;mso-wrap-distance-bottom:0;mso-position-horizontal:absolute;mso-position-horizontal-relative:text;mso-position-vertical:absolute;mso-position-vertical-relative:text;mso-width-percent:0;mso-height-percent:0;mso-width-relative:margin;mso-height-relative:margin;v-text-anchor:middle" arcsize="10923f" o:gfxdata="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" fillcolor="#8064a2 [3207]" stroked="f" strokeweight="2pt">
+              <v:roundrect w14:anchorId="55578574" id="Rectangle: Rounded Corners 21" o:spid="_x0000_s1046" style="position:absolute;left:0;text-align:left;margin-left:229.7pt;margin-top:2.15pt;width:39.6pt;height:12.25pt;z-index:251691008;visibility:visible;mso-wrap-style:square;mso-width-percent:0;mso-height-percent:0;mso-wrap-distance-left:9pt;mso-wrap-distance-top:0;mso-wrap-distance-right:9pt;mso-wrap-distance-bottom:0;mso-position-horizontal:absolute;mso-position-horizontal-relative:text;mso-position-vertical:absolute;mso-position-vertical-relative:text;mso-width-percent:0;mso-height-percent:0;mso-width-relative:margin;mso-height-relative:margin;v-text-anchor:middle" arcsize="10923f" o:gfxdata="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" fillcolor="#8064a2 [3207]" stroked="f" strokeweight="2pt">
                 <v:textbox inset=",0,,0">
                   <w:txbxContent>
                     <w:p>
@@ -2807,7 +2961,7 @@
         <mc:AlternateContent>
           <mc:Choice Requires="wps">
             <w:drawing>
-              <wp:anchor distT="0" distB="0" distL="114300" distR="114300" simplePos="0" relativeHeight="251689984" behindDoc="0" locked="0" layoutInCell="1" allowOverlap="1" wp14:anchorId="2022688E" wp14:editId="6311E334">
+              <wp:anchor distT="0" distB="0" distL="114300" distR="114300" simplePos="0" relativeHeight="251689984" behindDoc="0" locked="0" layoutInCell="1" allowOverlap="1" wp14:anchorId="4C1D47C0" wp14:editId="1A567A54">
                 <wp:simplePos x="0" y="0"/>
                 <wp:positionH relativeFrom="column">
                   <wp:posOffset>2199376</wp:posOffset>
@@ -2895,7 +3049,7 @@
           </mc:Choice>
           <mc:Fallback>
             <w:pict>
-              <v:roundrect w14:anchorId="2022688E" id="Rectangle: Rounded Corners 20" o:spid="_x0000_s1045" style="position:absolute;left:0;text-align:left;margin-left:173.2pt;margin-top:2.15pt;width:54pt;height:12.25pt;z-index:251689984;visibility:visible;mso-wrap-style:square;mso-width-percent:0;mso-height-percent:0;mso-wrap-distance-left:9pt;mso-wrap-distance-top:0;mso-wrap-distance-right:9pt;mso-wrap-distance-bottom:0;mso-position-horizontal:absolute;mso-position-horizontal-relative:text;mso-position-vertical:absolute;mso-position-vertical-relative:text;mso-width-percent:0;mso-height-percent:0;mso-width-relative:margin;mso-height-relative:margin;v-text-anchor:middle" arcsize="10923f" o:gfxdata="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" fillcolor="#8064a2 [3207]" stroked="f" strokeweight="2pt">
+              <v:roundrect w14:anchorId="4C1D47C0" id="Rectangle: Rounded Corners 20" o:spid="_x0000_s1047" style="position:absolute;left:0;text-align:left;margin-left:173.2pt;margin-top:2.15pt;width:54pt;height:12.25pt;z-index:251689984;visibility:visible;mso-wrap-style:square;mso-width-percent:0;mso-height-percent:0;mso-wrap-distance-left:9pt;mso-wrap-distance-top:0;mso-wrap-distance-right:9pt;mso-wrap-distance-bottom:0;mso-position-horizontal:absolute;mso-position-horizontal-relative:text;mso-position-vertical:absolute;mso-position-vertical-relative:text;mso-width-percent:0;mso-height-percent:0;mso-width-relative:margin;mso-height-relative:margin;v-text-anchor:middle" arcsize="10923f" o:gfxdata="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" fillcolor="#8064a2 [3207]" stroked="f" strokeweight="2pt">
                 <v:textbox inset=",0,,0">
                   <w:txbxContent>
                     <w:p>
@@ -2962,7 +3116,7 @@
         <mc:AlternateContent>
           <mc:Choice Requires="wps">
             <w:drawing>
-              <wp:anchor distT="0" distB="0" distL="114300" distR="114300" simplePos="0" relativeHeight="251694080" behindDoc="0" locked="0" layoutInCell="1" allowOverlap="1" wp14:anchorId="59A4C407" wp14:editId="21012879">
+              <wp:anchor distT="0" distB="0" distL="114300" distR="114300" simplePos="0" relativeHeight="251694080" behindDoc="0" locked="0" layoutInCell="1" allowOverlap="1" wp14:anchorId="029F995F" wp14:editId="3FCB9579">
                 <wp:simplePos x="0" y="0"/>
                 <wp:positionH relativeFrom="column">
                   <wp:posOffset>4154805</wp:posOffset>
@@ -3050,7 +3204,7 @@
           </mc:Choice>
           <mc:Fallback>
             <w:pict>
-              <v:roundrect w14:anchorId="59A4C407" id="Rectangle: Rounded Corners 23" o:spid="_x0000_s1046" style="position:absolute;left:0;text-align:left;margin-left:327.15pt;margin-top:1.85pt;width:39.6pt;height:12.25pt;z-index:251694080;visibility:visible;mso-wrap-style:square;mso-width-percent:0;mso-height-percent:0;mso-wrap-distance-left:9pt;mso-wrap-distance-top:0;mso-wrap-distance-right:9pt;mso-wrap-distance-bottom:0;mso-position-horizontal:absolute;mso-position-horizontal-relative:text;mso-position-vertical:absolute;mso-position-vertical-relative:text;mso-width-percent:0;mso-height-percent:0;mso-width-relative:margin;mso-height-relative:margin;v-text-anchor:middle" arcsize="10923f" o:gfxdata="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" fillcolor="#4bacc6 [3208]" stroked="f" strokeweight="2pt">
+              <v:roundrect w14:anchorId="029F995F" id="Rectangle: Rounded Corners 23" o:spid="_x0000_s1048" style="position:absolute;left:0;text-align:left;margin-left:327.15pt;margin-top:1.85pt;width:39.6pt;height:12.25pt;z-index:251694080;visibility:visible;mso-wrap-style:square;mso-width-percent:0;mso-height-percent:0;mso-wrap-distance-left:9pt;mso-wrap-distance-top:0;mso-wrap-distance-right:9pt;mso-wrap-distance-bottom:0;mso-position-horizontal:absolute;mso-position-horizontal-relative:text;mso-position-vertical:absolute;mso-position-vertical-relative:text;mso-width-percent:0;mso-height-percent:0;mso-width-relative:margin;mso-height-relative:margin;v-text-anchor:middle" arcsize="10923f" o:gfxdata="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" fillcolor="#4bacc6 [3208]" stroked="f" strokeweight="2pt">
                 <v:textbox inset=",0,,0">
                   <w:txbxContent>
                     <w:p>
@@ -3087,7 +3241,7 @@
         <mc:AlternateContent>
           <mc:Choice Requires="wps">
             <w:drawing>
-              <wp:anchor distT="0" distB="0" distL="114300" distR="114300" simplePos="0" relativeHeight="251698176" behindDoc="0" locked="0" layoutInCell="1" allowOverlap="1" wp14:anchorId="13AF140A" wp14:editId="3EA074F0">
+              <wp:anchor distT="0" distB="0" distL="114300" distR="114300" simplePos="0" relativeHeight="251698176" behindDoc="0" locked="0" layoutInCell="1" allowOverlap="1" wp14:anchorId="00321323" wp14:editId="1C14D778">
                 <wp:simplePos x="0" y="0"/>
                 <wp:positionH relativeFrom="column">
                   <wp:posOffset>3444875</wp:posOffset>
@@ -3175,7 +3329,7 @@
           </mc:Choice>
           <mc:Fallback>
             <w:pict>
-              <v:roundrect w14:anchorId="13AF140A" id="Rectangle: Rounded Corners 25" o:spid="_x0000_s1047" style="position:absolute;left:0;text-align:left;margin-left:271.25pt;margin-top:1.85pt;width:52.95pt;height:12.25pt;z-index:251698176;visibility:visible;mso-wrap-style:square;mso-width-percent:0;mso-height-percent:0;mso-wrap-distance-left:9pt;mso-wrap-distance-top:0;mso-wrap-distance-right:9pt;mso-wrap-distance-bottom:0;mso-position-horizontal:absolute;mso-position-horizontal-relative:text;mso-position-vertical:absolute;mso-position-vertical-relative:text;mso-width-percent:0;mso-height-percent:0;mso-width-relative:margin;mso-height-relative:margin;v-text-anchor:middle" arcsize="10923f" o:gfxdata="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" fillcolor="#4bacc6 [3208]" stroked="f" strokeweight="2pt">
+              <v:roundrect w14:anchorId="00321323" id="Rectangle: Rounded Corners 25" o:spid="_x0000_s1049" style="position:absolute;left:0;text-align:left;margin-left:271.25pt;margin-top:1.85pt;width:52.95pt;height:12.25pt;z-index:251698176;visibility:visible;mso-wrap-style:square;mso-width-percent:0;mso-height-percent:0;mso-wrap-distance-left:9pt;mso-wrap-distance-top:0;mso-wrap-distance-right:9pt;mso-wrap-distance-bottom:0;mso-position-horizontal:absolute;mso-position-horizontal-relative:text;mso-position-vertical:absolute;mso-position-vertical-relative:text;mso-width-percent:0;mso-height-percent:0;mso-width-relative:margin;mso-height-relative:margin;v-text-anchor:middle" arcsize="10923f" o:gfxdata="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" fillcolor="#4bacc6 [3208]" stroked="f" strokeweight="2pt">
                 <v:textbox inset=",0,,0">
                   <w:txbxContent>
                     <w:p>
@@ -3212,7 +3366,7 @@
         <mc:AlternateContent>
           <mc:Choice Requires="wps">
             <w:drawing>
-              <wp:anchor distT="0" distB="0" distL="114300" distR="114300" simplePos="0" relativeHeight="251696128" behindDoc="0" locked="0" layoutInCell="1" allowOverlap="1" wp14:anchorId="63D6C32D" wp14:editId="410A87B0">
+              <wp:anchor distT="0" distB="0" distL="114300" distR="114300" simplePos="0" relativeHeight="251696128" behindDoc="0" locked="0" layoutInCell="1" allowOverlap="1" wp14:anchorId="669AE172" wp14:editId="5EC7CC3F">
                 <wp:simplePos x="0" y="0"/>
                 <wp:positionH relativeFrom="column">
                   <wp:posOffset>2821305</wp:posOffset>
@@ -3300,7 +3454,7 @@
           </mc:Choice>
           <mc:Fallback>
             <w:pict>
-              <v:roundrect w14:anchorId="63D6C32D" id="Rectangle: Rounded Corners 24" o:spid="_x0000_s1048" style="position:absolute;left:0;text-align:left;margin-left:222.15pt;margin-top:1.85pt;width:46.8pt;height:12.25pt;z-index:251696128;visibility:visible;mso-wrap-style:square;mso-width-percent:0;mso-height-percent:0;mso-wrap-distance-left:9pt;mso-wrap-distance-top:0;mso-wrap-distance-right:9pt;mso-wrap-distance-bottom:0;mso-position-horizontal:absolute;mso-position-horizontal-relative:text;mso-position-vertical:absolute;mso-position-vertical-relative:text;mso-width-percent:0;mso-height-percent:0;mso-width-relative:margin;mso-height-relative:margin;v-text-anchor:middle" arcsize="10923f" o:gfxdata="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" fillcolor="#4bacc6 [3208]" stroked="f" strokeweight="2pt">
+              <v:roundrect w14:anchorId="669AE172" id="Rectangle: Rounded Corners 24" o:spid="_x0000_s1050" style="position:absolute;left:0;text-align:left;margin-left:222.15pt;margin-top:1.85pt;width:46.8pt;height:12.25pt;z-index:251696128;visibility:visible;mso-wrap-style:square;mso-width-percent:0;mso-height-percent:0;mso-wrap-distance-left:9pt;mso-wrap-distance-top:0;mso-wrap-distance-right:9pt;mso-wrap-distance-bottom:0;mso-position-horizontal:absolute;mso-position-horizontal-relative:text;mso-position-vertical:absolute;mso-position-vertical-relative:text;mso-width-percent:0;mso-height-percent:0;mso-width-relative:margin;mso-height-relative:margin;v-text-anchor:middle" arcsize="10923f" o:gfxdata="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" fillcolor="#4bacc6 [3208]" stroked="f" strokeweight="2pt">
                 <v:textbox inset=",0,,0">
                   <w:txbxContent>
                     <w:p>
@@ -3337,7 +3491,7 @@
         <mc:AlternateContent>
           <mc:Choice Requires="wps">
             <w:drawing>
-              <wp:anchor distT="0" distB="0" distL="114300" distR="114300" simplePos="0" relativeHeight="251693056" behindDoc="0" locked="0" layoutInCell="1" allowOverlap="1" wp14:anchorId="14BCBE0B" wp14:editId="27D373EE">
+              <wp:anchor distT="0" distB="0" distL="114300" distR="114300" simplePos="0" relativeHeight="251693056" behindDoc="0" locked="0" layoutInCell="1" allowOverlap="1" wp14:anchorId="31F37410" wp14:editId="63B86838">
                 <wp:simplePos x="0" y="0"/>
                 <wp:positionH relativeFrom="column">
                   <wp:posOffset>2185670</wp:posOffset>
@@ -3425,7 +3579,7 @@
           </mc:Choice>
           <mc:Fallback>
             <w:pict>
-              <v:roundrect w14:anchorId="14BCBE0B" id="Rectangle: Rounded Corners 22" o:spid="_x0000_s1049" style="position:absolute;left:0;text-align:left;margin-left:172.1pt;margin-top:1.85pt;width:46.8pt;height:12.25pt;z-index:251693056;visibility:visible;mso-wrap-style:square;mso-width-percent:0;mso-height-percent:0;mso-wrap-distance-left:9pt;mso-wrap-distance-top:0;mso-wrap-distance-right:9pt;mso-wrap-distance-bottom:0;mso-position-horizontal:absolute;mso-position-horizontal-relative:text;mso-position-vertical:absolute;mso-position-vertical-relative:text;mso-width-percent:0;mso-height-percent:0;mso-width-relative:margin;mso-height-relative:margin;v-text-anchor:middle" arcsize="10923f" o:gfxdata="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" fillcolor="#4bacc6 [3208]" stroked="f" strokeweight="2pt">
+              <v:roundrect w14:anchorId="31F37410" id="Rectangle: Rounded Corners 22" o:spid="_x0000_s1051" style="position:absolute;left:0;text-align:left;margin-left:172.1pt;margin-top:1.85pt;width:46.8pt;height:12.25pt;z-index:251693056;visibility:visible;mso-wrap-style:square;mso-width-percent:0;mso-height-percent:0;mso-wrap-distance-left:9pt;mso-wrap-distance-top:0;mso-wrap-distance-right:9pt;mso-wrap-distance-bottom:0;mso-position-horizontal:absolute;mso-position-horizontal-relative:text;mso-position-vertical:absolute;mso-position-vertical-relative:text;mso-width-percent:0;mso-height-percent:0;mso-width-relative:margin;mso-height-relative:margin;v-text-anchor:middle" arcsize="10923f" o:gfxdata="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" fillcolor="#4bacc6 [3208]" stroked="f" strokeweight="2pt">
                 <v:textbox inset=",0,,0">
                   <w:txbxContent>
                     <w:p>
@@ -3500,7 +3654,7 @@
         <mc:AlternateContent>
           <mc:Choice Requires="wps">
             <w:drawing>
-              <wp:anchor distT="0" distB="0" distL="114300" distR="114300" simplePos="0" relativeHeight="251700224" behindDoc="0" locked="0" layoutInCell="1" allowOverlap="1" wp14:anchorId="6424C31A" wp14:editId="715DB514">
+              <wp:anchor distT="0" distB="0" distL="114300" distR="114300" simplePos="0" relativeHeight="251700224" behindDoc="0" locked="0" layoutInCell="1" allowOverlap="1" wp14:anchorId="34832774" wp14:editId="268D5154">
                 <wp:simplePos x="0" y="0"/>
                 <wp:positionH relativeFrom="column">
                   <wp:posOffset>2194560</wp:posOffset>
@@ -3588,7 +3742,7 @@
           </mc:Choice>
           <mc:Fallback>
             <w:pict>
-              <v:roundrect w14:anchorId="6424C31A" id="Rectangle: Rounded Corners 26" o:spid="_x0000_s1050" style="position:absolute;left:0;text-align:left;margin-left:172.8pt;margin-top:1.4pt;width:46.8pt;height:12.25pt;z-index:251700224;visibility:visible;mso-wrap-style:square;mso-width-percent:0;mso-height-percent:0;mso-wrap-distance-left:9pt;mso-wrap-distance-top:0;mso-wrap-distance-right:9pt;mso-wrap-distance-bottom:0;mso-position-horizontal:absolute;mso-position-horizontal-relative:text;mso-position-vertical:absolute;mso-position-vertical-relative:text;mso-width-percent:0;mso-height-percent:0;mso-width-relative:margin;mso-height-relative:margin;v-text-anchor:middle" arcsize="10923f" o:gfxdata="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" fillcolor="red" stroked="f" strokeweight="2pt">
+              <v:roundrect w14:anchorId="34832774" id="Rectangle: Rounded Corners 26" o:spid="_x0000_s1052" style="position:absolute;left:0;text-align:left;margin-left:172.8pt;margin-top:1.4pt;width:46.8pt;height:12.25pt;z-index:251700224;visibility:visible;mso-wrap-style:square;mso-width-percent:0;mso-height-percent:0;mso-wrap-distance-left:9pt;mso-wrap-distance-top:0;mso-wrap-distance-right:9pt;mso-wrap-distance-bottom:0;mso-position-horizontal:absolute;mso-position-horizontal-relative:text;mso-position-vertical:absolute;mso-position-vertical-relative:text;mso-width-percent:0;mso-height-percent:0;mso-width-relative:margin;mso-height-relative:margin;v-text-anchor:middle" arcsize="10923f" o:gfxdata="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" fillcolor="red" stroked="f" strokeweight="2pt">
                 <v:textbox inset=",0,,0">
                   <w:txbxContent>
                     <w:p>
@@ -3625,7 +3779,7 @@
         <mc:AlternateContent>
           <mc:Choice Requires="wps">
             <w:drawing>
-              <wp:anchor distT="0" distB="0" distL="114300" distR="114300" simplePos="0" relativeHeight="251701248" behindDoc="0" locked="0" layoutInCell="1" allowOverlap="1" wp14:anchorId="08C67255" wp14:editId="401CD63C">
+              <wp:anchor distT="0" distB="0" distL="114300" distR="114300" simplePos="0" relativeHeight="251701248" behindDoc="0" locked="0" layoutInCell="1" allowOverlap="1" wp14:anchorId="1675C23C" wp14:editId="3EA92C8C">
                 <wp:simplePos x="0" y="0"/>
                 <wp:positionH relativeFrom="column">
                   <wp:posOffset>4163060</wp:posOffset>
@@ -3713,7 +3867,7 @@
           </mc:Choice>
           <mc:Fallback>
             <w:pict>
-              <v:roundrect w14:anchorId="08C67255" id="Rectangle: Rounded Corners 27" o:spid="_x0000_s1051" style="position:absolute;left:0;text-align:left;margin-left:327.8pt;margin-top:1.4pt;width:39.6pt;height:12.25pt;z-index:251701248;visibility:visible;mso-wrap-style:square;mso-width-percent:0;mso-height-percent:0;mso-wrap-distance-left:9pt;mso-wrap-distance-top:0;mso-wrap-distance-right:9pt;mso-wrap-distance-bottom:0;mso-position-horizontal:absolute;mso-position-horizontal-relative:text;mso-position-vertical:absolute;mso-position-vertical-relative:text;mso-width-percent:0;mso-height-percent:0;mso-width-relative:margin;mso-height-relative:margin;v-text-anchor:middle" arcsize="10923f" o:gfxdata="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" fillcolor="red" stroked="f" strokeweight="2pt">
+              <v:roundrect w14:anchorId="1675C23C" id="Rectangle: Rounded Corners 27" o:spid="_x0000_s1053" style="position:absolute;left:0;text-align:left;margin-left:327.8pt;margin-top:1.4pt;width:39.6pt;height:12.25pt;z-index:251701248;visibility:visible;mso-wrap-style:square;mso-width-percent:0;mso-height-percent:0;mso-wrap-distance-left:9pt;mso-wrap-distance-top:0;mso-wrap-distance-right:9pt;mso-wrap-distance-bottom:0;mso-position-horizontal:absolute;mso-position-horizontal-relative:text;mso-position-vertical:absolute;mso-position-vertical-relative:text;mso-width-percent:0;mso-height-percent:0;mso-width-relative:margin;mso-height-relative:margin;v-text-anchor:middle" arcsize="10923f" o:gfxdata="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" fillcolor="red" stroked="f" strokeweight="2pt">
                 <v:textbox inset=",0,,0">
                   <w:txbxContent>
                     <w:p>
@@ -3750,7 +3904,7 @@
         <mc:AlternateContent>
           <mc:Choice Requires="wps">
             <w:drawing>
-              <wp:anchor distT="0" distB="0" distL="114300" distR="114300" simplePos="0" relativeHeight="251702272" behindDoc="0" locked="0" layoutInCell="1" allowOverlap="1" wp14:anchorId="79756D55" wp14:editId="28F05C3A">
+              <wp:anchor distT="0" distB="0" distL="114300" distR="114300" simplePos="0" relativeHeight="251702272" behindDoc="0" locked="0" layoutInCell="1" allowOverlap="1" wp14:anchorId="7B1ECBE6" wp14:editId="67813CF9">
                 <wp:simplePos x="0" y="0"/>
                 <wp:positionH relativeFrom="column">
                   <wp:posOffset>2829560</wp:posOffset>
@@ -3838,7 +3992,7 @@
           </mc:Choice>
           <mc:Fallback>
             <w:pict>
-              <v:roundrect w14:anchorId="79756D55" id="Rectangle: Rounded Corners 28" o:spid="_x0000_s1052" style="position:absolute;left:0;text-align:left;margin-left:222.8pt;margin-top:1.4pt;width:46.8pt;height:12.25pt;z-index:251702272;visibility:visible;mso-wrap-style:square;mso-width-percent:0;mso-height-percent:0;mso-wrap-distance-left:9pt;mso-wrap-distance-top:0;mso-wrap-distance-right:9pt;mso-wrap-distance-bottom:0;mso-position-horizontal:absolute;mso-position-horizontal-relative:text;mso-position-vertical:absolute;mso-position-vertical-relative:text;mso-width-percent:0;mso-height-percent:0;mso-width-relative:margin;mso-height-relative:margin;v-text-anchor:middle" arcsize="10923f" o:gfxdata="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" fillcolor="red" stroked="f" strokeweight="2pt">
+              <v:roundrect w14:anchorId="7B1ECBE6" id="Rectangle: Rounded Corners 28" o:spid="_x0000_s1054" style="position:absolute;left:0;text-align:left;margin-left:222.8pt;margin-top:1.4pt;width:46.8pt;height:12.25pt;z-index:251702272;visibility:visible;mso-wrap-style:square;mso-width-percent:0;mso-height-percent:0;mso-wrap-distance-left:9pt;mso-wrap-distance-top:0;mso-wrap-distance-right:9pt;mso-wrap-distance-bottom:0;mso-position-horizontal:absolute;mso-position-horizontal-relative:text;mso-position-vertical:absolute;mso-position-vertical-relative:text;mso-width-percent:0;mso-height-percent:0;mso-width-relative:margin;mso-height-relative:margin;v-text-anchor:middle" arcsize="10923f" o:gfxdata="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" fillcolor="red" stroked="f" strokeweight="2pt">
                 <v:textbox inset=",0,,0">
                   <w:txbxContent>
                     <w:p>
@@ -3875,7 +4029,7 @@
         <mc:AlternateContent>
           <mc:Choice Requires="wps">
             <w:drawing>
-              <wp:anchor distT="0" distB="0" distL="114300" distR="114300" simplePos="0" relativeHeight="251703296" behindDoc="0" locked="0" layoutInCell="1" allowOverlap="1" wp14:anchorId="5F516F44" wp14:editId="52266C87">
+              <wp:anchor distT="0" distB="0" distL="114300" distR="114300" simplePos="0" relativeHeight="251703296" behindDoc="0" locked="0" layoutInCell="1" allowOverlap="1" wp14:anchorId="640D1790" wp14:editId="654DD9DC">
                 <wp:simplePos x="0" y="0"/>
                 <wp:positionH relativeFrom="column">
                   <wp:posOffset>3453130</wp:posOffset>
@@ -3963,7 +4117,7 @@
           </mc:Choice>
           <mc:Fallback>
             <w:pict>
-              <v:roundrect w14:anchorId="5F516F44" id="Rectangle: Rounded Corners 29" o:spid="_x0000_s1053" style="position:absolute;left:0;text-align:left;margin-left:271.9pt;margin-top:1.4pt;width:52.95pt;height:12.25pt;z-index:251703296;visibility:visible;mso-wrap-style:square;mso-width-percent:0;mso-height-percent:0;mso-wrap-distance-left:9pt;mso-wrap-distance-top:0;mso-wrap-distance-right:9pt;mso-wrap-distance-bottom:0;mso-position-horizontal:absolute;mso-position-horizontal-relative:text;mso-position-vertical:absolute;mso-position-vertical-relative:text;mso-width-percent:0;mso-height-percent:0;mso-width-relative:margin;mso-height-relative:margin;v-text-anchor:middle" arcsize="10923f" o:gfxdata="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" fillcolor="red" stroked="f" strokeweight="2pt">
+              <v:roundrect w14:anchorId="640D1790" id="Rectangle: Rounded Corners 29" o:spid="_x0000_s1055" style="position:absolute;left:0;text-align:left;margin-left:271.9pt;margin-top:1.4pt;width:52.95pt;height:12.25pt;z-index:251703296;visibility:visible;mso-wrap-style:square;mso-width-percent:0;mso-height-percent:0;mso-wrap-distance-left:9pt;mso-wrap-distance-top:0;mso-wrap-distance-right:9pt;mso-wrap-distance-bottom:0;mso-position-horizontal:absolute;mso-position-horizontal-relative:text;mso-position-vertical:absolute;mso-position-vertical-relative:text;mso-width-percent:0;mso-height-percent:0;mso-width-relative:margin;mso-height-relative:margin;v-text-anchor:middle" arcsize="10923f" o:gfxdata="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" fillcolor="red" stroked="f" strokeweight="2pt">
                 <v:textbox inset=",0,,0">
                   <w:txbxContent>
                     <w:p>
@@ -3997,8 +4151,6 @@
         </w:rPr>
         <w:t>CRITICAL_</w:t>
       </w:r>
-      <w:bookmarkStart w:id="0" w:name="_GoBack"/>
-      <w:bookmarkEnd w:id="0"/>
       <w:r>
         <w:rPr>
           <w:rFonts w:ascii="Open Sans" w:hAnsi="Open Sans" w:cs="Open Sans"/>
@@ -4039,7 +4191,25 @@
           <w:sz w:val="20"/>
           <w:szCs w:val="24"/>
         </w:rPr>
-        <w:t xml:space="preserve"> id from quality model (eg page</w:t>
+        <w:t xml:space="preserve"> id from quality model (</w:t>
+      </w:r>
+      <w:proofErr w:type="spellStart"/>
+      <w:r>
+        <w:rPr>
+          <w:rFonts w:ascii="Open Sans" w:hAnsi="Open Sans" w:cs="Open Sans"/>
+          <w:sz w:val="20"/>
+          <w:szCs w:val="24"/>
+        </w:rPr>
+        <w:t>eg</w:t>
+      </w:r>
+      <w:proofErr w:type="spellEnd"/>
+      <w:r>
+        <w:rPr>
+          <w:rFonts w:ascii="Open Sans" w:hAnsi="Open Sans" w:cs="Open Sans"/>
+          <w:sz w:val="20"/>
+          <w:szCs w:val="24"/>
+        </w:rPr>
+        <w:t xml:space="preserve"> page</w:t>
       </w:r>
       <w:r>
         <w:rPr>
@@ -4064,6 +4234,52 @@
           <w:szCs w:val="24"/>
         </w:rPr>
         <w:t>)</w:t>
+      </w:r>
+    </w:p>
+    <w:p>
+      <w:pPr>
+        <w:pStyle w:val="functionnalTab"/>
+        <w:rPr>
+          <w:rFonts w:ascii="Open Sans" w:hAnsi="Open Sans" w:cs="Open Sans"/>
+          <w:sz w:val="20"/>
+          <w:szCs w:val="24"/>
+        </w:rPr>
+      </w:pPr>
+    </w:p>
+    <w:p>
+      <w:pPr>
+        <w:pStyle w:val="functionnalTab"/>
+        <w:rPr>
+          <w:rFonts w:ascii="Open Sans" w:hAnsi="Open Sans" w:cs="Open Sans"/>
+          <w:sz w:val="20"/>
+          <w:szCs w:val="24"/>
+        </w:rPr>
+      </w:pPr>
+      <w:r>
+        <w:rPr>
+          <w:rFonts w:ascii="Open Sans" w:hAnsi="Open Sans" w:cs="Open Sans"/>
+          <w:sz w:val="20"/>
+          <w:szCs w:val="24"/>
+        </w:rPr>
+        <w:t xml:space="preserve">** The selection of metrics by standard quality tag name should only be used for an application where the extension “Standard Quality Rules” is installed. If not, no metrics will be </w:t>
+      </w:r>
+      <w:proofErr w:type="gramStart"/>
+      <w:r>
+        <w:rPr>
+          <w:rFonts w:ascii="Open Sans" w:hAnsi="Open Sans" w:cs="Open Sans"/>
+          <w:sz w:val="20"/>
+          <w:szCs w:val="24"/>
+        </w:rPr>
+        <w:t>selected</w:t>
+      </w:r>
+      <w:proofErr w:type="gramEnd"/>
+      <w:r>
+        <w:rPr>
+          <w:rFonts w:ascii="Open Sans" w:hAnsi="Open Sans" w:cs="Open Sans"/>
+          <w:sz w:val="20"/>
+          <w:szCs w:val="24"/>
+        </w:rPr>
+        <w:t xml:space="preserve"> and graph will be empty.</w:t>
       </w:r>
     </w:p>
     <w:p>
@@ -5137,13 +5353,23 @@
           <w:szCs w:val="24"/>
         </w:rPr>
       </w:pPr>
+      <w:proofErr w:type="gramStart"/>
       <w:r>
         <w:rPr>
           <w:rFonts w:ascii="Open Sans" w:hAnsi="Open Sans" w:cs="Open Sans"/>
           <w:sz w:val="20"/>
           <w:szCs w:val="24"/>
         </w:rPr>
-        <w:t>TABLE;GENERIC_TABLE;COL1=</w:t>
+        <w:t>TABLE;GENERIC</w:t>
+      </w:r>
+      <w:proofErr w:type="gramEnd"/>
+      <w:r>
+        <w:rPr>
+          <w:rFonts w:ascii="Open Sans" w:hAnsi="Open Sans" w:cs="Open Sans"/>
+          <w:sz w:val="20"/>
+          <w:szCs w:val="24"/>
+        </w:rPr>
+        <w:t>_TABLE;COL1=</w:t>
       </w:r>
       <w:r>
         <w:rPr>
@@ -5371,6 +5597,7 @@
         </w:rPr>
         <w:t xml:space="preserve">here </w:t>
       </w:r>
+      <w:proofErr w:type="gramStart"/>
       <w:r>
         <w:rPr>
           <w:rFonts w:ascii="Open Sans" w:hAnsi="Open Sans" w:cs="Open Sans"/>
@@ -5378,7 +5605,17 @@
           <w:sz w:val="20"/>
           <w:szCs w:val="24"/>
         </w:rPr>
-        <w:t xml:space="preserve">A,B,C </w:t>
+        <w:t>A,B</w:t>
+      </w:r>
+      <w:proofErr w:type="gramEnd"/>
+      <w:r>
+        <w:rPr>
+          <w:rFonts w:ascii="Open Sans" w:hAnsi="Open Sans" w:cs="Open Sans"/>
+          <w:color w:val="FF0000"/>
+          <w:sz w:val="20"/>
+          <w:szCs w:val="24"/>
+        </w:rPr>
+        <w:t xml:space="preserve">,C </w:t>
       </w:r>
       <w:r>
         <w:rPr>
@@ -5452,6 +5689,55 @@
         </w:rPr>
         <w:t>is one or multiple tags of the axis</w:t>
       </w:r>
+    </w:p>
+    <w:p>
+      <w:pPr>
+        <w:pStyle w:val="functionnalTab"/>
+        <w:rPr>
+          <w:rFonts w:ascii="Open Sans" w:hAnsi="Open Sans" w:cs="Open Sans"/>
+          <w:sz w:val="20"/>
+          <w:szCs w:val="24"/>
+        </w:rPr>
+      </w:pPr>
+    </w:p>
+    <w:p>
+      <w:pPr>
+        <w:pStyle w:val="functionnalTab"/>
+        <w:rPr>
+          <w:rFonts w:ascii="Open Sans" w:hAnsi="Open Sans" w:cs="Open Sans"/>
+          <w:color w:val="4F81BD" w:themeColor="accent1"/>
+          <w:sz w:val="20"/>
+          <w:szCs w:val="24"/>
+        </w:rPr>
+      </w:pPr>
+    </w:p>
+    <w:p>
+      <w:pPr>
+        <w:rPr>
+          <w:rFonts w:ascii="Open Sans" w:eastAsia="Corbel" w:hAnsi="Open Sans" w:cs="Open Sans"/>
+          <w:sz w:val="20"/>
+          <w:szCs w:val="24"/>
+          <w:lang w:val="en-GB" w:eastAsia="en-GB"/>
+        </w:rPr>
+      </w:pPr>
+      <w:r>
+        <w:rPr>
+          <w:rFonts w:ascii="Open Sans" w:hAnsi="Open Sans" w:cs="Open Sans"/>
+          <w:sz w:val="20"/>
+          <w:szCs w:val="24"/>
+        </w:rPr>
+        <w:br w:type="page"/>
+      </w:r>
+    </w:p>
+    <w:p>
+      <w:pPr>
+        <w:pStyle w:val="functionnalTab"/>
+        <w:rPr>
+          <w:rFonts w:ascii="Open Sans" w:hAnsi="Open Sans" w:cs="Open Sans"/>
+          <w:sz w:val="20"/>
+          <w:szCs w:val="24"/>
+        </w:rPr>
+      </w:pPr>
     </w:p>
     <w:p>
       <w:pPr>
@@ -5493,12 +5779,21 @@
           <w:szCs w:val="24"/>
         </w:rPr>
       </w:pPr>
+      <w:proofErr w:type="gramStart"/>
       <w:r>
         <w:rPr>
           <w:rFonts w:ascii="Open Sans" w:hAnsi="Open Sans" w:cs="Open Sans"/>
           <w:szCs w:val="24"/>
         </w:rPr>
-        <w:t>GRAPH;GENERIC_GRAPH;COL1=SNAPSHOTS,ROW1=METRICS,METRICS=HEALTH_FACTOR,SNAPSHOTS=CURRENT|PREVIOUS</w:t>
+        <w:t>GRAPH;GENERIC</w:t>
+      </w:r>
+      <w:proofErr w:type="gramEnd"/>
+      <w:r>
+        <w:rPr>
+          <w:rFonts w:ascii="Open Sans" w:hAnsi="Open Sans" w:cs="Open Sans"/>
+          <w:szCs w:val="24"/>
+        </w:rPr>
+        <w:t>_GRAPH;COL1=SNAPSHOTS,ROW1=METRICS,METRICS=HEALTH_FACTOR,SNAPSHOTS=CURRENT|PREVIOUS</w:t>
       </w:r>
     </w:p>
     <w:p>
@@ -5532,7 +5827,7 @@
           <w:noProof/>
         </w:rPr>
         <w:drawing>
-          <wp:inline distT="0" distB="0" distL="0" distR="0" wp14:anchorId="74F48974" wp14:editId="0953B24C">
+          <wp:inline distT="0" distB="0" distL="0" distR="0" wp14:anchorId="76ABB1FF" wp14:editId="33D8851D">
             <wp:extent cx="5972810" cy="3887470"/>
             <wp:effectExtent l="0" t="0" r="8890" b="17780"/>
             <wp:docPr id="16" name="Chart 16" descr="GRAPH;GENERIC_GRAPH;COL1=SNAPSHOTS,ROW1=METRICS,METRICS=HEALTH_FACTOR,SNAPSHOTS=CURRENT|PREVIOUS"/>
@@ -5653,6 +5948,7 @@
           <w:lang w:val="en-US"/>
         </w:rPr>
       </w:pPr>
+      <w:proofErr w:type="gramStart"/>
       <w:r>
         <w:rPr>
           <w:rFonts w:ascii="Open Sans" w:hAnsi="Open Sans" w:cs="Open Sans"/>
@@ -5667,7 +5963,16 @@
           <w:szCs w:val="24"/>
           <w:lang w:val="en-US"/>
         </w:rPr>
-        <w:t>RAPH;GENERIC_GRAPH;COL1=METRICS,ROW1=MODULES,METRICS=HEALTH_FACTOR</w:t>
+        <w:t>RAPH;GENERIC</w:t>
+      </w:r>
+      <w:proofErr w:type="gramEnd"/>
+      <w:r>
+        <w:rPr>
+          <w:rFonts w:ascii="Open Sans" w:hAnsi="Open Sans" w:cs="Open Sans"/>
+          <w:szCs w:val="24"/>
+          <w:lang w:val="en-US"/>
+        </w:rPr>
+        <w:t>_GRAPH;COL1=METRICS,ROW1=MODULES,METRICS=HEALTH_FACTOR</w:t>
       </w:r>
     </w:p>
     <w:p>
@@ -5693,7 +5998,7 @@
           <w:noProof/>
         </w:rPr>
         <w:drawing>
-          <wp:inline distT="0" distB="0" distL="0" distR="0" wp14:anchorId="4F3E4536" wp14:editId="76415E0C">
+          <wp:inline distT="0" distB="0" distL="0" distR="0" wp14:anchorId="14777E95" wp14:editId="473FD3D3">
             <wp:extent cx="5972810" cy="4102100"/>
             <wp:effectExtent l="0" t="0" r="8890" b="12700"/>
             <wp:docPr id="30" name="Chart 30" descr="GRAPH;GENERIC_GRAPH;COL1=METRICS,ROW1=MODULES,METRICS=HEALTH_FACTOR"/>
@@ -5851,13 +6156,23 @@
           <w:lang w:val="en-US"/>
         </w:rPr>
       </w:pPr>
+      <w:proofErr w:type="gramStart"/>
       <w:r>
         <w:rPr>
           <w:rFonts w:ascii="Open Sans" w:hAnsi="Open Sans" w:cs="Open Sans"/>
           <w:szCs w:val="24"/>
           <w:lang w:val="en-US"/>
         </w:rPr>
-        <w:t>GRAPH;GENERIC_GRAPH;COL1=CRITICAL_VIOLATIONS,ROW1=MODULES,MODULES=ALL,CRITICAL_VIOLATIONS=ALL,METRICS=60017;</w:t>
+        <w:t>GRAPH;GENERIC</w:t>
+      </w:r>
+      <w:proofErr w:type="gramEnd"/>
+      <w:r>
+        <w:rPr>
+          <w:rFonts w:ascii="Open Sans" w:hAnsi="Open Sans" w:cs="Open Sans"/>
+          <w:szCs w:val="24"/>
+          <w:lang w:val="en-US"/>
+        </w:rPr>
+        <w:t>_GRAPH;COL1=CRITICAL_VIOLATIONS,ROW1=MODULES,MODULES=ALL,CRITICAL_VIOLATIONS=ALL,METRICS=60017;</w:t>
       </w:r>
     </w:p>
     <w:p>
@@ -5894,7 +6209,7 @@
           <w:noProof/>
         </w:rPr>
         <w:drawing>
-          <wp:inline distT="0" distB="0" distL="0" distR="0" wp14:anchorId="50AB9A93" wp14:editId="4147F906">
+          <wp:inline distT="0" distB="0" distL="0" distR="0" wp14:anchorId="76AE1A3E" wp14:editId="1031BF80">
             <wp:extent cx="5972810" cy="2703195"/>
             <wp:effectExtent l="0" t="0" r="8890" b="1905"/>
             <wp:docPr id="35" name="Chart 35" descr="GRAPH;GENERIC_GRAPH;COL1=CRITICAL_VIOLATIONS,ROW1=MODULES,MODULES=ALL,CRITICAL_VIOLATIONS=ALL,METRICS=60017;"/>
@@ -5939,14 +6254,6 @@
           <w:lang w:val="en-GB"/>
         </w:rPr>
       </w:pPr>
-    </w:p>
-    <w:p>
-      <w:pPr>
-        <w:rPr>
-          <w:rFonts w:ascii="Open Sans" w:hAnsi="Open Sans" w:cs="Open Sans"/>
-          <w:lang w:val="en-GB"/>
-        </w:rPr>
-      </w:pPr>
       <w:r>
         <w:rPr>
           <w:rFonts w:ascii="Open Sans" w:hAnsi="Open Sans" w:cs="Open Sans"/>
@@ -5958,14 +6265,6 @@
     <w:p>
       <w:pPr>
         <w:pStyle w:val="functionnalTab"/>
-        <w:rPr>
-          <w:rFonts w:ascii="Open Sans" w:hAnsi="Open Sans" w:cs="Open Sans"/>
-          <w:color w:val="4F81BD" w:themeColor="accent1"/>
-          <w:sz w:val="28"/>
-          <w:szCs w:val="24"/>
-        </w:rPr>
-      </w:pPr>
-      <w:r>
         <w:rPr>
           <w:rFonts w:ascii="Open Sans" w:hAnsi="Open Sans" w:cs="Open Sans"/>
           <w:b/>
@@ -5975,8 +6274,43 @@
           <w:szCs w:val="24"/>
           <w:lang w:val="en-US"/>
         </w:rPr>
+      </w:pPr>
+      <w:r>
+        <w:rPr>
+          <w:rFonts w:ascii="Open Sans" w:hAnsi="Open Sans" w:cs="Open Sans"/>
+          <w:b/>
+          <w:bCs/>
+          <w:color w:val="4F81BD" w:themeColor="accent1"/>
+          <w:sz w:val="32"/>
+          <w:szCs w:val="24"/>
+          <w:lang w:val="en-US"/>
+        </w:rPr>
         <w:lastRenderedPageBreak/>
-        <w:t>Stacked Bar – sample 2</w:t>
+        <w:t>Stacked Bar</w:t>
+      </w:r>
+      <w:r>
+        <w:rPr>
+          <w:rFonts w:ascii="Open Sans" w:hAnsi="Open Sans" w:cs="Open Sans"/>
+          <w:b/>
+          <w:bCs/>
+          <w:color w:val="4F81BD" w:themeColor="accent1"/>
+          <w:sz w:val="32"/>
+          <w:szCs w:val="24"/>
+          <w:lang w:val="en-US"/>
+        </w:rPr>
+        <w:t xml:space="preserve"> sample with Standard </w:t>
+      </w:r>
+      <w:r>
+        <w:rPr>
+          <w:rFonts w:ascii="Open Sans" w:hAnsi="Open Sans" w:cs="Open Sans"/>
+          <w:b/>
+          <w:bCs/>
+          <w:color w:val="4F81BD" w:themeColor="accent1"/>
+          <w:sz w:val="32"/>
+          <w:szCs w:val="24"/>
+          <w:lang w:val="en-US"/>
+        </w:rPr>
+        <w:t>Quality Rules</w:t>
       </w:r>
     </w:p>
     <w:p>
@@ -5988,13 +6322,55 @@
           <w:lang w:val="en-US"/>
         </w:rPr>
       </w:pPr>
+      <w:proofErr w:type="gramStart"/>
       <w:r>
         <w:rPr>
           <w:rFonts w:ascii="Open Sans" w:hAnsi="Open Sans" w:cs="Open Sans"/>
           <w:szCs w:val="24"/>
           <w:lang w:val="en-US"/>
         </w:rPr>
-        <w:t>GRAPH;GENERIC_GRAPH;COL1=CRITICAL_VIOLATIONS,ROW1=METRICS,METRICS=HEALTH_FACTOR,CRITICAL_VIOLATIONS=ADDED|REMOVED</w:t>
+        <w:t>GRAPH;GENERIC</w:t>
+      </w:r>
+      <w:proofErr w:type="gramEnd"/>
+      <w:r>
+        <w:rPr>
+          <w:rFonts w:ascii="Open Sans" w:hAnsi="Open Sans" w:cs="Open Sans"/>
+          <w:szCs w:val="24"/>
+          <w:lang w:val="en-US"/>
+        </w:rPr>
+        <w:t>_GRAPH;COL1=VIOLATIONS,ROW1=M</w:t>
+      </w:r>
+      <w:r>
+        <w:rPr>
+          <w:rFonts w:ascii="Open Sans" w:hAnsi="Open Sans" w:cs="Open Sans"/>
+          <w:szCs w:val="24"/>
+          <w:lang w:val="en-US"/>
+        </w:rPr>
+        <w:t>ETRIC</w:t>
+      </w:r>
+      <w:r>
+        <w:rPr>
+          <w:rFonts w:ascii="Open Sans" w:hAnsi="Open Sans" w:cs="Open Sans"/>
+          <w:szCs w:val="24"/>
+          <w:lang w:val="en-US"/>
+        </w:rPr>
+        <w:t>S,VIOLATIONS=ALL,METRICS=</w:t>
+      </w:r>
+      <w:r>
+        <w:rPr>
+          <w:rFonts w:ascii="Open Sans" w:hAnsi="Open Sans" w:cs="Open Sans"/>
+          <w:szCs w:val="24"/>
+          <w:lang w:val="en-US"/>
+        </w:rPr>
+        <w:t>CWE</w:t>
+      </w:r>
+      <w:r>
+        <w:rPr>
+          <w:rFonts w:ascii="Open Sans" w:hAnsi="Open Sans" w:cs="Open Sans"/>
+          <w:szCs w:val="24"/>
+          <w:lang w:val="en-US"/>
+        </w:rPr>
+        <w:t>;</w:t>
       </w:r>
     </w:p>
     <w:p>
@@ -6006,6 +6382,32 @@
           <w:lang w:val="en-US"/>
         </w:rPr>
       </w:pPr>
+      <w:r>
+        <w:rPr>
+          <w:rFonts w:ascii="Open Sans" w:hAnsi="Open Sans" w:cs="Open Sans"/>
+          <w:sz w:val="20"/>
+          <w:szCs w:val="24"/>
+        </w:rPr>
+        <w:t xml:space="preserve">The selection of metrics by standard quality tag name should only be used for an application where the extension “Standard Quality Rules” is installed. If not, no metrics will be selected and </w:t>
+      </w:r>
+      <w:r>
+        <w:rPr>
+          <w:rFonts w:ascii="Open Sans" w:hAnsi="Open Sans" w:cs="Open Sans"/>
+          <w:sz w:val="20"/>
+          <w:szCs w:val="24"/>
+        </w:rPr>
+        <w:t>graph</w:t>
+      </w:r>
+      <w:bookmarkStart w:id="0" w:name="_GoBack"/>
+      <w:bookmarkEnd w:id="0"/>
+      <w:r>
+        <w:rPr>
+          <w:rFonts w:ascii="Open Sans" w:hAnsi="Open Sans" w:cs="Open Sans"/>
+          <w:sz w:val="20"/>
+          <w:szCs w:val="24"/>
+        </w:rPr>
+        <w:t xml:space="preserve"> will be empty.</w:t>
+      </w:r>
     </w:p>
     <w:p>
       <w:pPr>
@@ -6014,6 +6416,7 @@
           <w:rFonts w:ascii="Open Sans" w:hAnsi="Open Sans" w:cs="Open Sans"/>
           <w:b/>
           <w:szCs w:val="24"/>
+          <w:lang w:val="en-US"/>
         </w:rPr>
       </w:pPr>
     </w:p>
@@ -6030,10 +6433,10 @@
           <w:noProof/>
         </w:rPr>
         <w:drawing>
-          <wp:inline distT="0" distB="0" distL="0" distR="0" wp14:anchorId="53ED291E" wp14:editId="51ED3EEB">
-            <wp:extent cx="5972810" cy="3067050"/>
-            <wp:effectExtent l="0" t="0" r="8890" b="0"/>
-            <wp:docPr id="36" name="Chart 36" descr="GRAPH;GENERIC_GRAPH;COL1=CRITICAL_VIOLATIONS,ROW1=METRICS,METRICS=HEALTH_FACTOR,CRITICAL_VIOLATIONS=ADDED|REMOVED"/>
+          <wp:inline distT="0" distB="0" distL="0" distR="0" wp14:anchorId="5F1D105C" wp14:editId="6F42749B">
+            <wp:extent cx="5972810" cy="2703195"/>
+            <wp:effectExtent l="0" t="0" r="8890" b="1905"/>
+            <wp:docPr id="33" name="Chart 33" descr="GRAPH;GENERIC_GRAPH;COL1=VIOLATIONS,ROW1=METRICS,VIOLATIONS=ALL,METRICS=CWE;"/>
             <wp:cNvGraphicFramePr/>
             <a:graphic xmlns:a="http://schemas.openxmlformats.org/drawingml/2006/main">
               <a:graphicData uri="http://schemas.openxmlformats.org/drawingml/2006/chart">
@@ -6051,6 +6454,14 @@
           <w:lang w:val="en-GB"/>
         </w:rPr>
       </w:pPr>
+    </w:p>
+    <w:p>
+      <w:pPr>
+        <w:rPr>
+          <w:rFonts w:ascii="Open Sans" w:hAnsi="Open Sans" w:cs="Open Sans"/>
+          <w:lang w:val="en-GB"/>
+        </w:rPr>
+      </w:pPr>
       <w:r>
         <w:rPr>
           <w:rFonts w:ascii="Open Sans" w:hAnsi="Open Sans" w:cs="Open Sans"/>
@@ -6062,6 +6473,14 @@
     <w:p>
       <w:pPr>
         <w:pStyle w:val="functionnalTab"/>
+        <w:rPr>
+          <w:rFonts w:ascii="Open Sans" w:hAnsi="Open Sans" w:cs="Open Sans"/>
+          <w:color w:val="4F81BD" w:themeColor="accent1"/>
+          <w:sz w:val="28"/>
+          <w:szCs w:val="24"/>
+        </w:rPr>
+      </w:pPr>
+      <w:r>
         <w:rPr>
           <w:rFonts w:ascii="Open Sans" w:hAnsi="Open Sans" w:cs="Open Sans"/>
           <w:b/>
@@ -6071,19 +6490,8 @@
           <w:szCs w:val="24"/>
           <w:lang w:val="en-US"/>
         </w:rPr>
-      </w:pPr>
-      <w:r>
-        <w:rPr>
-          <w:rFonts w:ascii="Open Sans" w:hAnsi="Open Sans" w:cs="Open Sans"/>
-          <w:b/>
-          <w:bCs/>
-          <w:color w:val="4F81BD" w:themeColor="accent1"/>
-          <w:sz w:val="32"/>
-          <w:szCs w:val="24"/>
-          <w:lang w:val="en-US"/>
-        </w:rPr>
         <w:lastRenderedPageBreak/>
-        <w:t>Radar chart</w:t>
+        <w:t>Stacked Bar – sample 2</w:t>
       </w:r>
     </w:p>
     <w:p>
@@ -6095,13 +6503,23 @@
           <w:lang w:val="en-US"/>
         </w:rPr>
       </w:pPr>
+      <w:proofErr w:type="gramStart"/>
       <w:r>
         <w:rPr>
           <w:rFonts w:ascii="Open Sans" w:hAnsi="Open Sans" w:cs="Open Sans"/>
           <w:szCs w:val="24"/>
           <w:lang w:val="en-US"/>
         </w:rPr>
-        <w:t>GRAPH;GENERIC_GRAPH;COL1=SNAPSHOTS,ROW1=METRICS,METRICS=60013|60014|60016,SNAPSHOTS=CURRENT|PREVIOUS</w:t>
+        <w:t>GRAPH;GENERIC</w:t>
+      </w:r>
+      <w:proofErr w:type="gramEnd"/>
+      <w:r>
+        <w:rPr>
+          <w:rFonts w:ascii="Open Sans" w:hAnsi="Open Sans" w:cs="Open Sans"/>
+          <w:szCs w:val="24"/>
+          <w:lang w:val="en-US"/>
+        </w:rPr>
+        <w:t>_GRAPH;COL1=CRITICAL_VIOLATIONS,ROW1=METRICS,METRICS=HEALTH_FACTOR,CRITICAL_VIOLATIONS=ADDED|REMOVED</w:t>
       </w:r>
     </w:p>
     <w:p>
@@ -6116,6 +6534,16 @@
     </w:p>
     <w:p>
       <w:pPr>
+        <w:pStyle w:val="functionnalTab"/>
+        <w:rPr>
+          <w:rFonts w:ascii="Open Sans" w:hAnsi="Open Sans" w:cs="Open Sans"/>
+          <w:b/>
+          <w:szCs w:val="24"/>
+        </w:rPr>
+      </w:pPr>
+    </w:p>
+    <w:p>
+      <w:pPr>
         <w:rPr>
           <w:rFonts w:ascii="Open Sans" w:hAnsi="Open Sans" w:cs="Open Sans"/>
           <w:lang w:val="en-GB"/>
@@ -6123,13 +6551,14 @@
       </w:pPr>
       <w:r>
         <w:rPr>
+          <w:rFonts w:ascii="Open Sans" w:hAnsi="Open Sans" w:cs="Open Sans"/>
           <w:noProof/>
         </w:rPr>
         <w:drawing>
-          <wp:inline distT="0" distB="0" distL="0" distR="0" wp14:anchorId="0E063202" wp14:editId="3F2D8EBB">
-            <wp:extent cx="4181475" cy="2997835"/>
-            <wp:effectExtent l="0" t="0" r="9525" b="12065"/>
-            <wp:docPr id="39" name="Chart 39" descr="GRAPH;GENERIC_GRAPH;COL1=SNAPSHOTS,ROW1=METRICS,METRICS=60013|60014|60016,SNAPSHOTS=CURRENT|PREVIOUS"/>
+          <wp:inline distT="0" distB="0" distL="0" distR="0" wp14:anchorId="5F8C5875" wp14:editId="262A5ADF">
+            <wp:extent cx="5972810" cy="3067050"/>
+            <wp:effectExtent l="0" t="0" r="8890" b="0"/>
+            <wp:docPr id="36" name="Chart 36" descr="GRAPH;GENERIC_GRAPH;COL1=CRITICAL_VIOLATIONS,ROW1=METRICS,METRICS=HEALTH_FACTOR,CRITICAL_VIOLATIONS=ADDED|REMOVED"/>
             <wp:cNvGraphicFramePr/>
             <a:graphic xmlns:a="http://schemas.openxmlformats.org/drawingml/2006/main">
               <a:graphicData uri="http://schemas.openxmlformats.org/drawingml/2006/chart">
@@ -6152,11 +6581,76 @@
           <w:rFonts w:ascii="Open Sans" w:hAnsi="Open Sans" w:cs="Open Sans"/>
           <w:lang w:val="en-GB"/>
         </w:rPr>
-        <w:t>GRAPH;GENERIC_GRAPH;COL1=SNAPSHOTS,ROW1=METRICS,METRICS=66033|66031|66032,SNAPSHOTS=CURRENT|PREVIOUS</w:t>
+        <w:br w:type="page"/>
       </w:r>
     </w:p>
     <w:p>
       <w:pPr>
+        <w:pStyle w:val="functionnalTab"/>
+        <w:rPr>
+          <w:rFonts w:ascii="Open Sans" w:hAnsi="Open Sans" w:cs="Open Sans"/>
+          <w:b/>
+          <w:bCs/>
+          <w:color w:val="4F81BD" w:themeColor="accent1"/>
+          <w:sz w:val="32"/>
+          <w:szCs w:val="24"/>
+          <w:lang w:val="en-US"/>
+        </w:rPr>
+      </w:pPr>
+      <w:r>
+        <w:rPr>
+          <w:rFonts w:ascii="Open Sans" w:hAnsi="Open Sans" w:cs="Open Sans"/>
+          <w:b/>
+          <w:bCs/>
+          <w:color w:val="4F81BD" w:themeColor="accent1"/>
+          <w:sz w:val="32"/>
+          <w:szCs w:val="24"/>
+          <w:lang w:val="en-US"/>
+        </w:rPr>
+        <w:lastRenderedPageBreak/>
+        <w:t>Radar chart</w:t>
+      </w:r>
+    </w:p>
+    <w:p>
+      <w:pPr>
+        <w:pStyle w:val="functionnalTab"/>
+        <w:rPr>
+          <w:rFonts w:ascii="Open Sans" w:hAnsi="Open Sans" w:cs="Open Sans"/>
+          <w:szCs w:val="24"/>
+          <w:lang w:val="en-US"/>
+        </w:rPr>
+      </w:pPr>
+      <w:proofErr w:type="gramStart"/>
+      <w:r>
+        <w:rPr>
+          <w:rFonts w:ascii="Open Sans" w:hAnsi="Open Sans" w:cs="Open Sans"/>
+          <w:szCs w:val="24"/>
+          <w:lang w:val="en-US"/>
+        </w:rPr>
+        <w:t>GRAPH;GENERIC</w:t>
+      </w:r>
+      <w:proofErr w:type="gramEnd"/>
+      <w:r>
+        <w:rPr>
+          <w:rFonts w:ascii="Open Sans" w:hAnsi="Open Sans" w:cs="Open Sans"/>
+          <w:szCs w:val="24"/>
+          <w:lang w:val="en-US"/>
+        </w:rPr>
+        <w:t>_GRAPH;COL1=SNAPSHOTS,ROW1=METRICS,METRICS=60013|60014|60016,SNAPSHOTS=CURRENT|PREVIOUS</w:t>
+      </w:r>
+    </w:p>
+    <w:p>
+      <w:pPr>
+        <w:pStyle w:val="functionnalTab"/>
+        <w:rPr>
+          <w:rFonts w:ascii="Open Sans" w:hAnsi="Open Sans" w:cs="Open Sans"/>
+          <w:szCs w:val="24"/>
+          <w:lang w:val="en-US"/>
+        </w:rPr>
+      </w:pPr>
+    </w:p>
+    <w:p>
+      <w:pPr>
         <w:rPr>
           <w:rFonts w:ascii="Open Sans" w:hAnsi="Open Sans" w:cs="Open Sans"/>
           <w:lang w:val="en-GB"/>
@@ -6164,14 +6658,13 @@
       </w:pPr>
       <w:r>
         <w:rPr>
-          <w:rFonts w:ascii="Open Sans" w:hAnsi="Open Sans" w:cs="Open Sans"/>
           <w:noProof/>
         </w:rPr>
         <w:drawing>
-          <wp:inline distT="0" distB="0" distL="0" distR="0" wp14:anchorId="4A7F4049" wp14:editId="287FF8A4">
-            <wp:extent cx="4181475" cy="3274060"/>
-            <wp:effectExtent l="0" t="0" r="9525" b="2540"/>
-            <wp:docPr id="40" name="Chart 40" descr="GRAPH;GENERIC_GRAPH;COL1=SNAPSHOTS,ROW1=METRICS,METRICS=66033|66031|66032,SNAPSHOTS=CURRENT|PREVIOUS"/>
+          <wp:inline distT="0" distB="0" distL="0" distR="0" wp14:anchorId="41ECD2BC" wp14:editId="355D5934">
+            <wp:extent cx="4181475" cy="2997835"/>
+            <wp:effectExtent l="0" t="0" r="9525" b="12065"/>
+            <wp:docPr id="39" name="Chart 39" descr="GRAPH;GENERIC_GRAPH;COL1=SNAPSHOTS,ROW1=METRICS,METRICS=60013|60014|60016,SNAPSHOTS=CURRENT|PREVIOUS"/>
             <wp:cNvGraphicFramePr/>
             <a:graphic xmlns:a="http://schemas.openxmlformats.org/drawingml/2006/main">
               <a:graphicData uri="http://schemas.openxmlformats.org/drawingml/2006/chart">
@@ -6189,93 +6682,40 @@
           <w:lang w:val="en-GB"/>
         </w:rPr>
       </w:pPr>
+      <w:proofErr w:type="gramStart"/>
       <w:r>
         <w:rPr>
           <w:rFonts w:ascii="Open Sans" w:hAnsi="Open Sans" w:cs="Open Sans"/>
           <w:lang w:val="en-GB"/>
         </w:rPr>
-        <w:br w:type="page"/>
+        <w:t>GRAPH;GENERIC</w:t>
+      </w:r>
+      <w:proofErr w:type="gramEnd"/>
+      <w:r>
+        <w:rPr>
+          <w:rFonts w:ascii="Open Sans" w:hAnsi="Open Sans" w:cs="Open Sans"/>
+          <w:lang w:val="en-GB"/>
+        </w:rPr>
+        <w:t>_GRAPH;COL1=SNAPSHOTS,ROW1=METRICS,METRICS=66033|66031|66032,SNAPSHOTS=CURRENT|PREVIOUS</w:t>
       </w:r>
     </w:p>
     <w:p>
       <w:pPr>
-        <w:pStyle w:val="functionnalTab"/>
-        <w:rPr>
-          <w:rFonts w:ascii="Open Sans" w:hAnsi="Open Sans" w:cs="Open Sans"/>
-          <w:b/>
-          <w:bCs/>
-          <w:color w:val="4F81BD" w:themeColor="accent1"/>
-          <w:sz w:val="32"/>
-          <w:szCs w:val="24"/>
-          <w:lang w:val="en-US"/>
+        <w:rPr>
+          <w:rFonts w:ascii="Open Sans" w:hAnsi="Open Sans" w:cs="Open Sans"/>
+          <w:lang w:val="en-GB"/>
         </w:rPr>
       </w:pPr>
       <w:r>
         <w:rPr>
           <w:rFonts w:ascii="Open Sans" w:hAnsi="Open Sans" w:cs="Open Sans"/>
-          <w:b/>
-          <w:bCs/>
-          <w:color w:val="4F81BD" w:themeColor="accent1"/>
-          <w:sz w:val="32"/>
-          <w:szCs w:val="24"/>
-          <w:lang w:val="en-US"/>
-        </w:rPr>
-        <w:lastRenderedPageBreak/>
-        <w:t>Pie chart</w:t>
-      </w:r>
-    </w:p>
-    <w:p>
-      <w:pPr>
-        <w:pStyle w:val="functionnalTab"/>
-        <w:rPr>
-          <w:rFonts w:ascii="Open Sans" w:hAnsi="Open Sans" w:cs="Open Sans"/>
-          <w:szCs w:val="24"/>
-          <w:lang w:val="en-US"/>
-        </w:rPr>
-      </w:pPr>
-      <w:r>
-        <w:rPr>
-          <w:rFonts w:ascii="Open Sans" w:hAnsi="Open Sans" w:cs="Open Sans"/>
-          <w:szCs w:val="24"/>
-          <w:lang w:val="en-US"/>
-        </w:rPr>
-        <w:t>GRAPH;GENERIC_GRAPH;ROW1=TECHNOLOGIES,COL1=METRICS,TECHNOLOGIES=ALL,METRICS=10151</w:t>
-      </w:r>
-    </w:p>
-    <w:p>
-      <w:pPr>
-        <w:pStyle w:val="functionnalTab"/>
-        <w:rPr>
-          <w:rFonts w:ascii="Open Sans" w:hAnsi="Open Sans" w:cs="Open Sans"/>
-          <w:szCs w:val="24"/>
-        </w:rPr>
-      </w:pPr>
-    </w:p>
-    <w:p>
-      <w:pPr>
-        <w:rPr>
-          <w:rFonts w:ascii="Open Sans" w:hAnsi="Open Sans" w:cs="Open Sans"/>
-          <w:lang w:val="en-GB"/>
-        </w:rPr>
-      </w:pPr>
-    </w:p>
-    <w:p>
-      <w:pPr>
-        <w:rPr>
-          <w:rFonts w:ascii="Open Sans" w:hAnsi="Open Sans" w:cs="Open Sans"/>
-          <w:lang w:val="en-GB"/>
-        </w:rPr>
-      </w:pPr>
-      <w:r>
-        <w:rPr>
-          <w:rFonts w:ascii="Open Sans" w:hAnsi="Open Sans" w:cs="Open Sans"/>
           <w:noProof/>
         </w:rPr>
         <w:drawing>
-          <wp:inline distT="0" distB="0" distL="0" distR="0" wp14:anchorId="545AA1B9" wp14:editId="414D31E9">
-            <wp:extent cx="4200525" cy="3219450"/>
-            <wp:effectExtent l="0" t="0" r="9525" b="0"/>
-            <wp:docPr id="41" name="Chart 41" descr="GRAPH;GENERIC_GRAPH;ROW1=TECHNOLOGIES,COL1=METRICS,TECHNOLOGIES=ALL,METRICS=10151"/>
+          <wp:inline distT="0" distB="0" distL="0" distR="0" wp14:anchorId="5933F0BD" wp14:editId="38A75C20">
+            <wp:extent cx="4181475" cy="3274060"/>
+            <wp:effectExtent l="0" t="0" r="9525" b="2540"/>
+            <wp:docPr id="40" name="Chart 40" descr="GRAPH;GENERIC_GRAPH;COL1=SNAPSHOTS,ROW1=METRICS,METRICS=66033|66031|66032,SNAPSHOTS=CURRENT|PREVIOUS"/>
             <wp:cNvGraphicFramePr/>
             <a:graphic xmlns:a="http://schemas.openxmlformats.org/drawingml/2006/main">
               <a:graphicData uri="http://schemas.openxmlformats.org/drawingml/2006/chart">
@@ -6298,30 +6738,153 @@
           <w:rFonts w:ascii="Open Sans" w:hAnsi="Open Sans" w:cs="Open Sans"/>
           <w:lang w:val="en-GB"/>
         </w:rPr>
-        <w:t>GRAPH;GENERIC_GRAPH;ROW1=MODULES,COL1=METRICS,MODULES=ALL,METRICS=10151</w:t>
+        <w:br w:type="page"/>
       </w:r>
     </w:p>
     <w:p>
       <w:pPr>
+        <w:pStyle w:val="functionnalTab"/>
+        <w:rPr>
+          <w:rFonts w:ascii="Open Sans" w:hAnsi="Open Sans" w:cs="Open Sans"/>
+          <w:b/>
+          <w:bCs/>
+          <w:color w:val="4F81BD" w:themeColor="accent1"/>
+          <w:sz w:val="32"/>
+          <w:szCs w:val="24"/>
+          <w:lang w:val="en-US"/>
+        </w:rPr>
+      </w:pPr>
+      <w:r>
+        <w:rPr>
+          <w:rFonts w:ascii="Open Sans" w:hAnsi="Open Sans" w:cs="Open Sans"/>
+          <w:b/>
+          <w:bCs/>
+          <w:color w:val="4F81BD" w:themeColor="accent1"/>
+          <w:sz w:val="32"/>
+          <w:szCs w:val="24"/>
+          <w:lang w:val="en-US"/>
+        </w:rPr>
+        <w:lastRenderedPageBreak/>
+        <w:t>Pie chart</w:t>
+      </w:r>
+    </w:p>
+    <w:p>
+      <w:pPr>
+        <w:pStyle w:val="functionnalTab"/>
+        <w:rPr>
+          <w:rFonts w:ascii="Open Sans" w:hAnsi="Open Sans" w:cs="Open Sans"/>
+          <w:szCs w:val="24"/>
+          <w:lang w:val="en-US"/>
+        </w:rPr>
+      </w:pPr>
+      <w:proofErr w:type="gramStart"/>
+      <w:r>
+        <w:rPr>
+          <w:rFonts w:ascii="Open Sans" w:hAnsi="Open Sans" w:cs="Open Sans"/>
+          <w:szCs w:val="24"/>
+          <w:lang w:val="en-US"/>
+        </w:rPr>
+        <w:t>GRAPH;GENERIC</w:t>
+      </w:r>
+      <w:proofErr w:type="gramEnd"/>
+      <w:r>
+        <w:rPr>
+          <w:rFonts w:ascii="Open Sans" w:hAnsi="Open Sans" w:cs="Open Sans"/>
+          <w:szCs w:val="24"/>
+          <w:lang w:val="en-US"/>
+        </w:rPr>
+        <w:t>_GRAPH;ROW1=TECHNOLOGIES,COL1=METRICS,TECHNOLOGIES=ALL,METRICS=10151</w:t>
+      </w:r>
+    </w:p>
+    <w:p>
+      <w:pPr>
+        <w:pStyle w:val="functionnalTab"/>
+        <w:rPr>
+          <w:rFonts w:ascii="Open Sans" w:hAnsi="Open Sans" w:cs="Open Sans"/>
+          <w:szCs w:val="24"/>
+        </w:rPr>
+      </w:pPr>
+    </w:p>
+    <w:p>
+      <w:pPr>
         <w:rPr>
           <w:rFonts w:ascii="Open Sans" w:hAnsi="Open Sans" w:cs="Open Sans"/>
           <w:lang w:val="en-GB"/>
         </w:rPr>
       </w:pPr>
+    </w:p>
+    <w:p>
+      <w:pPr>
+        <w:rPr>
+          <w:rFonts w:ascii="Open Sans" w:hAnsi="Open Sans" w:cs="Open Sans"/>
+          <w:lang w:val="en-GB"/>
+        </w:rPr>
+      </w:pPr>
       <w:r>
         <w:rPr>
           <w:rFonts w:ascii="Open Sans" w:hAnsi="Open Sans" w:cs="Open Sans"/>
           <w:noProof/>
         </w:rPr>
         <w:drawing>
-          <wp:inline distT="0" distB="0" distL="0" distR="0" wp14:anchorId="76ADDCF6" wp14:editId="0E6F3512">
+          <wp:inline distT="0" distB="0" distL="0" distR="0" wp14:anchorId="07860CD2" wp14:editId="3CA69BEC">
+            <wp:extent cx="4200525" cy="3219450"/>
+            <wp:effectExtent l="0" t="0" r="9525" b="0"/>
+            <wp:docPr id="41" name="Chart 41" descr="GRAPH;GENERIC_GRAPH;ROW1=TECHNOLOGIES,COL1=METRICS,TECHNOLOGIES=ALL,METRICS=10151"/>
+            <wp:cNvGraphicFramePr/>
+            <a:graphic xmlns:a="http://schemas.openxmlformats.org/drawingml/2006/main">
+              <a:graphicData uri="http://schemas.openxmlformats.org/drawingml/2006/chart">
+                <c:chart xmlns:c="http://schemas.openxmlformats.org/drawingml/2006/chart" xmlns:r="http://schemas.openxmlformats.org/officeDocument/2006/relationships" r:id="rId13"/>
+              </a:graphicData>
+            </a:graphic>
+          </wp:inline>
+        </w:drawing>
+      </w:r>
+    </w:p>
+    <w:p>
+      <w:pPr>
+        <w:rPr>
+          <w:rFonts w:ascii="Open Sans" w:hAnsi="Open Sans" w:cs="Open Sans"/>
+          <w:lang w:val="en-GB"/>
+        </w:rPr>
+      </w:pPr>
+      <w:proofErr w:type="gramStart"/>
+      <w:r>
+        <w:rPr>
+          <w:rFonts w:ascii="Open Sans" w:hAnsi="Open Sans" w:cs="Open Sans"/>
+          <w:lang w:val="en-GB"/>
+        </w:rPr>
+        <w:t>GRAPH;GENERIC</w:t>
+      </w:r>
+      <w:proofErr w:type="gramEnd"/>
+      <w:r>
+        <w:rPr>
+          <w:rFonts w:ascii="Open Sans" w:hAnsi="Open Sans" w:cs="Open Sans"/>
+          <w:lang w:val="en-GB"/>
+        </w:rPr>
+        <w:t>_GRAPH;ROW1=MODULES,COL1=METRICS,MODULES=ALL,METRICS=10151</w:t>
+      </w:r>
+    </w:p>
+    <w:p>
+      <w:pPr>
+        <w:rPr>
+          <w:rFonts w:ascii="Open Sans" w:hAnsi="Open Sans" w:cs="Open Sans"/>
+          <w:lang w:val="en-GB"/>
+        </w:rPr>
+      </w:pPr>
+      <w:r>
+        <w:rPr>
+          <w:rFonts w:ascii="Open Sans" w:hAnsi="Open Sans" w:cs="Open Sans"/>
+          <w:noProof/>
+        </w:rPr>
+        <w:drawing>
+          <wp:inline distT="0" distB="0" distL="0" distR="0" wp14:anchorId="5EB87916" wp14:editId="660A1E5A">
             <wp:extent cx="4705350" cy="2990850"/>
             <wp:effectExtent l="0" t="0" r="0" b="0"/>
             <wp:docPr id="43" name="Chart 43" descr="GRAPH;GENERIC_GRAPH;ROW1=MODULES,COL1=METRICS,MODULES=ALL,METRICS=10151"/>
             <wp:cNvGraphicFramePr/>
             <a:graphic xmlns:a="http://schemas.openxmlformats.org/drawingml/2006/main">
               <a:graphicData uri="http://schemas.openxmlformats.org/drawingml/2006/chart">
-                <c:chart xmlns:c="http://schemas.openxmlformats.org/drawingml/2006/chart" xmlns:r="http://schemas.openxmlformats.org/officeDocument/2006/relationships" r:id="rId13"/>
+                <c:chart xmlns:c="http://schemas.openxmlformats.org/drawingml/2006/chart" xmlns:r="http://schemas.openxmlformats.org/officeDocument/2006/relationships" r:id="rId14"/>
               </a:graphicData>
             </a:graphic>
           </wp:inline>
@@ -8223,6 +8786,7 @@
     <w:lsdException w:name="HTML Sample" w:semiHidden="1" w:unhideWhenUsed="1"/>
     <w:lsdException w:name="HTML Typewriter" w:semiHidden="1" w:unhideWhenUsed="1"/>
     <w:lsdException w:name="HTML Variable" w:semiHidden="1" w:unhideWhenUsed="1"/>
+    <w:lsdException w:name="Normal Table" w:semiHidden="1" w:unhideWhenUsed="1"/>
     <w:lsdException w:name="annotation subject" w:semiHidden="1" w:unhideWhenUsed="1"/>
     <w:lsdException w:name="No List" w:semiHidden="1" w:unhideWhenUsed="1"/>
     <w:lsdException w:name="Outline List 1" w:semiHidden="1" w:unhideWhenUsed="1"/>
@@ -8269,8 +8833,10 @@
     <w:lsdException w:name="Table Subtle 2" w:semiHidden="1" w:unhideWhenUsed="1"/>
     <w:lsdException w:name="Table Web 1" w:semiHidden="1" w:unhideWhenUsed="1"/>
     <w:lsdException w:name="Table Web 2" w:semiHidden="1" w:unhideWhenUsed="1"/>
+    <w:lsdException w:name="Table Web 3" w:semiHidden="1" w:unhideWhenUsed="1"/>
     <w:lsdException w:name="Balloon Text" w:semiHidden="1" w:unhideWhenUsed="1"/>
     <w:lsdException w:name="Table Grid" w:uiPriority="59"/>
+    <w:lsdException w:name="Table Theme" w:semiHidden="1" w:unhideWhenUsed="1"/>
     <w:lsdException w:name="Placeholder Text" w:semiHidden="1"/>
     <w:lsdException w:name="No Spacing" w:uiPriority="1" w:qFormat="1"/>
     <w:lsdException w:name="Light Shading" w:uiPriority="60"/>
@@ -10896,7 +11462,13 @@
               <a:rPr lang="fr-FR" sz="1100" b="1" dirty="0">
                 <a:effectLst/>
               </a:rPr>
-              <a:t>ADDED AND REMOVED CRITICAL VIOLATIONS BY HEALTH FACTOR</a:t>
+              <a:t>ADDED AND REMOVED VIOLATIONS BY</a:t>
+            </a:r>
+            <a:r>
+              <a:rPr lang="fr-FR" sz="1100" b="1" baseline="0" dirty="0">
+                <a:effectLst/>
+              </a:rPr>
+              <a:t> CWE METRICS</a:t>
             </a:r>
             <a:endParaRPr lang="en-US" sz="1100" b="1" dirty="0">
               <a:effectLst/>
@@ -10938,7 +11510,7 @@
       <c:layout/>
       <c:barChart>
         <c:barDir val="bar"/>
-        <c:grouping val="stacked"/>
+        <c:grouping val="clustered"/>
         <c:varyColors val="0"/>
         <c:ser>
           <c:idx val="0"/>
@@ -10949,7 +11521,7 @@
               <c:strCache>
                 <c:ptCount val="1"/>
                 <c:pt idx="0">
-                  <c:v>Added</c:v>
+                  <c:v>Total</c:v>
                 </c:pt>
               </c:strCache>
             </c:strRef>
@@ -10966,54 +11538,48 @@
           <c:invertIfNegative val="0"/>
           <c:cat>
             <c:strRef>
-              <c:f>Sheet1!$A$2:$A$6</c:f>
+              <c:f>Sheet1!$A$2:$A$5</c:f>
               <c:strCache>
-                <c:ptCount val="5"/>
+                <c:ptCount val="4"/>
                 <c:pt idx="0">
-                  <c:v>Robustness</c:v>
+                  <c:v>CWE-90</c:v>
                 </c:pt>
                 <c:pt idx="1">
-                  <c:v>Efficiency</c:v>
+                  <c:v>CWE-78</c:v>
                 </c:pt>
                 <c:pt idx="2">
-                  <c:v>Security</c:v>
+                  <c:v>CWE-798</c:v>
                 </c:pt>
                 <c:pt idx="3">
-                  <c:v>Changeability</c:v>
-                </c:pt>
-                <c:pt idx="4">
-                  <c:v>Transferability</c:v>
+                  <c:v>CWE-501</c:v>
                 </c:pt>
               </c:strCache>
             </c:strRef>
           </c:cat>
           <c:val>
             <c:numRef>
-              <c:f>Sheet1!$B$2:$B$6</c:f>
+              <c:f>Sheet1!$B$2:$B$5</c:f>
               <c:numCache>
                 <c:formatCode>General</c:formatCode>
-                <c:ptCount val="5"/>
+                <c:ptCount val="4"/>
                 <c:pt idx="0">
-                  <c:v>10</c:v>
+                  <c:v>30</c:v>
                 </c:pt>
                 <c:pt idx="1">
-                  <c:v>10</c:v>
+                  <c:v>30</c:v>
                 </c:pt>
                 <c:pt idx="2">
-                  <c:v>10</c:v>
+                  <c:v>30</c:v>
                 </c:pt>
                 <c:pt idx="3">
-                  <c:v>10</c:v>
-                </c:pt>
-                <c:pt idx="4">
-                  <c:v>10</c:v>
+                  <c:v>30</c:v>
                 </c:pt>
               </c:numCache>
             </c:numRef>
           </c:val>
           <c:extLst>
             <c:ext xmlns:c16="http://schemas.microsoft.com/office/drawing/2014/chart" uri="{C3380CC4-5D6E-409C-BE32-E72D297353CC}">
-              <c16:uniqueId val="{00000000-51BF-4530-8868-8889D5C56158}"/>
+              <c16:uniqueId val="{00000000-8169-458B-8E5C-A83C59EDBB2D}"/>
             </c:ext>
           </c:extLst>
         </c:ser>
@@ -11026,7 +11592,7 @@
               <c:strCache>
                 <c:ptCount val="1"/>
                 <c:pt idx="0">
-                  <c:v>Removed</c:v>
+                  <c:v>Added</c:v>
                 </c:pt>
               </c:strCache>
             </c:strRef>
@@ -11043,33 +11609,30 @@
           <c:invertIfNegative val="0"/>
           <c:cat>
             <c:strRef>
-              <c:f>Sheet1!$A$2:$A$6</c:f>
+              <c:f>Sheet1!$A$2:$A$5</c:f>
               <c:strCache>
-                <c:ptCount val="5"/>
+                <c:ptCount val="4"/>
                 <c:pt idx="0">
-                  <c:v>Robustness</c:v>
+                  <c:v>CWE-90</c:v>
                 </c:pt>
                 <c:pt idx="1">
-                  <c:v>Efficiency</c:v>
+                  <c:v>CWE-78</c:v>
                 </c:pt>
                 <c:pt idx="2">
-                  <c:v>Security</c:v>
+                  <c:v>CWE-798</c:v>
                 </c:pt>
                 <c:pt idx="3">
-                  <c:v>Changeability</c:v>
-                </c:pt>
-                <c:pt idx="4">
-                  <c:v>Transferability</c:v>
+                  <c:v>CWE-501</c:v>
                 </c:pt>
               </c:strCache>
             </c:strRef>
           </c:cat>
           <c:val>
             <c:numRef>
-              <c:f>Sheet1!$C$2:$C$6</c:f>
+              <c:f>Sheet1!$C$2:$C$5</c:f>
               <c:numCache>
                 <c:formatCode>General</c:formatCode>
-                <c:ptCount val="5"/>
+                <c:ptCount val="4"/>
                 <c:pt idx="0">
                   <c:v>10</c:v>
                 </c:pt>
@@ -11080,9 +11643,6 @@
                   <c:v>10</c:v>
                 </c:pt>
                 <c:pt idx="3">
-                  <c:v>10</c:v>
-                </c:pt>
-                <c:pt idx="4">
                   <c:v>10</c:v>
                 </c:pt>
               </c:numCache>
@@ -11090,7 +11650,78 @@
           </c:val>
           <c:extLst>
             <c:ext xmlns:c16="http://schemas.microsoft.com/office/drawing/2014/chart" uri="{C3380CC4-5D6E-409C-BE32-E72D297353CC}">
-              <c16:uniqueId val="{00000001-51BF-4530-8868-8889D5C56158}"/>
+              <c16:uniqueId val="{00000001-8169-458B-8E5C-A83C59EDBB2D}"/>
+            </c:ext>
+          </c:extLst>
+        </c:ser>
+        <c:ser>
+          <c:idx val="2"/>
+          <c:order val="2"/>
+          <c:tx>
+            <c:strRef>
+              <c:f>Sheet1!$D$1</c:f>
+              <c:strCache>
+                <c:ptCount val="1"/>
+                <c:pt idx="0">
+                  <c:v>Removed</c:v>
+                </c:pt>
+              </c:strCache>
+            </c:strRef>
+          </c:tx>
+          <c:spPr>
+            <a:solidFill>
+              <a:schemeClr val="accent3"/>
+            </a:solidFill>
+            <a:ln>
+              <a:noFill/>
+            </a:ln>
+            <a:effectLst/>
+          </c:spPr>
+          <c:invertIfNegative val="0"/>
+          <c:cat>
+            <c:strRef>
+              <c:f>Sheet1!$A$2:$A$5</c:f>
+              <c:strCache>
+                <c:ptCount val="4"/>
+                <c:pt idx="0">
+                  <c:v>CWE-90</c:v>
+                </c:pt>
+                <c:pt idx="1">
+                  <c:v>CWE-78</c:v>
+                </c:pt>
+                <c:pt idx="2">
+                  <c:v>CWE-798</c:v>
+                </c:pt>
+                <c:pt idx="3">
+                  <c:v>CWE-501</c:v>
+                </c:pt>
+              </c:strCache>
+            </c:strRef>
+          </c:cat>
+          <c:val>
+            <c:numRef>
+              <c:f>Sheet1!$D$2:$D$5</c:f>
+              <c:numCache>
+                <c:formatCode>General</c:formatCode>
+                <c:ptCount val="4"/>
+                <c:pt idx="0">
+                  <c:v>10</c:v>
+                </c:pt>
+                <c:pt idx="1">
+                  <c:v>10</c:v>
+                </c:pt>
+                <c:pt idx="2">
+                  <c:v>10</c:v>
+                </c:pt>
+                <c:pt idx="3">
+                  <c:v>10</c:v>
+                </c:pt>
+              </c:numCache>
+            </c:numRef>
+          </c:val>
+          <c:extLst>
+            <c:ext xmlns:c16="http://schemas.microsoft.com/office/drawing/2014/chart" uri="{C3380CC4-5D6E-409C-BE32-E72D297353CC}">
+              <c16:uniqueId val="{00000002-8169-458B-8E5C-A83C59EDBB2D}"/>
             </c:ext>
           </c:extLst>
         </c:ser>
@@ -11103,7 +11734,6 @@
           <c:showBubbleSize val="0"/>
         </c:dLbls>
         <c:gapWidth val="219"/>
-        <c:overlap val="100"/>
         <c:axId val="461299216"/>
         <c:axId val="461299544"/>
       </c:barChart>
@@ -11309,6 +11939,435 @@
           <a:lstStyle/>
           <a:p>
             <a:pPr>
+              <a:defRPr sz="1100" b="1" i="0" u="none" strike="noStrike" kern="1200" spc="0" baseline="0">
+                <a:solidFill>
+                  <a:schemeClr val="tx1">
+                    <a:lumMod val="65000"/>
+                    <a:lumOff val="35000"/>
+                  </a:schemeClr>
+                </a:solidFill>
+                <a:latin typeface="+mn-lt"/>
+                <a:ea typeface="+mn-ea"/>
+                <a:cs typeface="+mn-cs"/>
+              </a:defRPr>
+            </a:pPr>
+            <a:r>
+              <a:rPr lang="fr-FR" sz="1100" b="1" dirty="0">
+                <a:effectLst/>
+              </a:rPr>
+              <a:t>ADDED AND REMOVED CRITICAL VIOLATIONS BY HEALTH FACTOR</a:t>
+            </a:r>
+            <a:endParaRPr lang="en-US" sz="1100" b="1" dirty="0">
+              <a:effectLst/>
+            </a:endParaRPr>
+          </a:p>
+        </c:rich>
+      </c:tx>
+      <c:overlay val="0"/>
+      <c:spPr>
+        <a:noFill/>
+        <a:ln>
+          <a:noFill/>
+        </a:ln>
+        <a:effectLst/>
+      </c:spPr>
+      <c:txPr>
+        <a:bodyPr rot="0" spcFirstLastPara="1" vertOverflow="ellipsis" vert="horz" wrap="square" anchor="ctr" anchorCtr="1"/>
+        <a:lstStyle/>
+        <a:p>
+          <a:pPr>
+            <a:defRPr sz="1100" b="1" i="0" u="none" strike="noStrike" kern="1200" spc="0" baseline="0">
+              <a:solidFill>
+                <a:schemeClr val="tx1">
+                  <a:lumMod val="65000"/>
+                  <a:lumOff val="35000"/>
+                </a:schemeClr>
+              </a:solidFill>
+              <a:latin typeface="+mn-lt"/>
+              <a:ea typeface="+mn-ea"/>
+              <a:cs typeface="+mn-cs"/>
+            </a:defRPr>
+          </a:pPr>
+          <a:endParaRPr lang="en-US"/>
+        </a:p>
+      </c:txPr>
+    </c:title>
+    <c:autoTitleDeleted val="0"/>
+    <c:plotArea>
+      <c:layout/>
+      <c:barChart>
+        <c:barDir val="bar"/>
+        <c:grouping val="stacked"/>
+        <c:varyColors val="0"/>
+        <c:ser>
+          <c:idx val="0"/>
+          <c:order val="0"/>
+          <c:tx>
+            <c:strRef>
+              <c:f>Sheet1!$B$1</c:f>
+              <c:strCache>
+                <c:ptCount val="1"/>
+                <c:pt idx="0">
+                  <c:v>Added</c:v>
+                </c:pt>
+              </c:strCache>
+            </c:strRef>
+          </c:tx>
+          <c:spPr>
+            <a:solidFill>
+              <a:schemeClr val="accent1"/>
+            </a:solidFill>
+            <a:ln>
+              <a:noFill/>
+            </a:ln>
+            <a:effectLst/>
+          </c:spPr>
+          <c:invertIfNegative val="0"/>
+          <c:cat>
+            <c:strRef>
+              <c:f>Sheet1!$A$2:$A$6</c:f>
+              <c:strCache>
+                <c:ptCount val="5"/>
+                <c:pt idx="0">
+                  <c:v>Robustness</c:v>
+                </c:pt>
+                <c:pt idx="1">
+                  <c:v>Efficiency</c:v>
+                </c:pt>
+                <c:pt idx="2">
+                  <c:v>Security</c:v>
+                </c:pt>
+                <c:pt idx="3">
+                  <c:v>Changeability</c:v>
+                </c:pt>
+                <c:pt idx="4">
+                  <c:v>Transferability</c:v>
+                </c:pt>
+              </c:strCache>
+            </c:strRef>
+          </c:cat>
+          <c:val>
+            <c:numRef>
+              <c:f>Sheet1!$B$2:$B$6</c:f>
+              <c:numCache>
+                <c:formatCode>General</c:formatCode>
+                <c:ptCount val="5"/>
+                <c:pt idx="0">
+                  <c:v>10</c:v>
+                </c:pt>
+                <c:pt idx="1">
+                  <c:v>10</c:v>
+                </c:pt>
+                <c:pt idx="2">
+                  <c:v>10</c:v>
+                </c:pt>
+                <c:pt idx="3">
+                  <c:v>10</c:v>
+                </c:pt>
+                <c:pt idx="4">
+                  <c:v>10</c:v>
+                </c:pt>
+              </c:numCache>
+            </c:numRef>
+          </c:val>
+          <c:extLst>
+            <c:ext xmlns:c16="http://schemas.microsoft.com/office/drawing/2014/chart" uri="{C3380CC4-5D6E-409C-BE32-E72D297353CC}">
+              <c16:uniqueId val="{00000000-51BF-4530-8868-8889D5C56158}"/>
+            </c:ext>
+          </c:extLst>
+        </c:ser>
+        <c:ser>
+          <c:idx val="1"/>
+          <c:order val="1"/>
+          <c:tx>
+            <c:strRef>
+              <c:f>Sheet1!$C$1</c:f>
+              <c:strCache>
+                <c:ptCount val="1"/>
+                <c:pt idx="0">
+                  <c:v>Removed</c:v>
+                </c:pt>
+              </c:strCache>
+            </c:strRef>
+          </c:tx>
+          <c:spPr>
+            <a:solidFill>
+              <a:schemeClr val="accent2"/>
+            </a:solidFill>
+            <a:ln>
+              <a:noFill/>
+            </a:ln>
+            <a:effectLst/>
+          </c:spPr>
+          <c:invertIfNegative val="0"/>
+          <c:cat>
+            <c:strRef>
+              <c:f>Sheet1!$A$2:$A$6</c:f>
+              <c:strCache>
+                <c:ptCount val="5"/>
+                <c:pt idx="0">
+                  <c:v>Robustness</c:v>
+                </c:pt>
+                <c:pt idx="1">
+                  <c:v>Efficiency</c:v>
+                </c:pt>
+                <c:pt idx="2">
+                  <c:v>Security</c:v>
+                </c:pt>
+                <c:pt idx="3">
+                  <c:v>Changeability</c:v>
+                </c:pt>
+                <c:pt idx="4">
+                  <c:v>Transferability</c:v>
+                </c:pt>
+              </c:strCache>
+            </c:strRef>
+          </c:cat>
+          <c:val>
+            <c:numRef>
+              <c:f>Sheet1!$C$2:$C$6</c:f>
+              <c:numCache>
+                <c:formatCode>General</c:formatCode>
+                <c:ptCount val="5"/>
+                <c:pt idx="0">
+                  <c:v>10</c:v>
+                </c:pt>
+                <c:pt idx="1">
+                  <c:v>10</c:v>
+                </c:pt>
+                <c:pt idx="2">
+                  <c:v>10</c:v>
+                </c:pt>
+                <c:pt idx="3">
+                  <c:v>10</c:v>
+                </c:pt>
+                <c:pt idx="4">
+                  <c:v>10</c:v>
+                </c:pt>
+              </c:numCache>
+            </c:numRef>
+          </c:val>
+          <c:extLst>
+            <c:ext xmlns:c16="http://schemas.microsoft.com/office/drawing/2014/chart" uri="{C3380CC4-5D6E-409C-BE32-E72D297353CC}">
+              <c16:uniqueId val="{00000001-51BF-4530-8868-8889D5C56158}"/>
+            </c:ext>
+          </c:extLst>
+        </c:ser>
+        <c:dLbls>
+          <c:showLegendKey val="0"/>
+          <c:showVal val="0"/>
+          <c:showCatName val="0"/>
+          <c:showSerName val="0"/>
+          <c:showPercent val="0"/>
+          <c:showBubbleSize val="0"/>
+        </c:dLbls>
+        <c:gapWidth val="219"/>
+        <c:overlap val="100"/>
+        <c:axId val="461299216"/>
+        <c:axId val="461299544"/>
+      </c:barChart>
+      <c:catAx>
+        <c:axId val="461299216"/>
+        <c:scaling>
+          <c:orientation val="minMax"/>
+        </c:scaling>
+        <c:delete val="0"/>
+        <c:axPos val="l"/>
+        <c:numFmt formatCode="General" sourceLinked="1"/>
+        <c:majorTickMark val="none"/>
+        <c:minorTickMark val="none"/>
+        <c:tickLblPos val="nextTo"/>
+        <c:spPr>
+          <a:noFill/>
+          <a:ln w="9525" cap="flat" cmpd="sng" algn="ctr">
+            <a:solidFill>
+              <a:schemeClr val="tx1">
+                <a:lumMod val="15000"/>
+                <a:lumOff val="85000"/>
+              </a:schemeClr>
+            </a:solidFill>
+            <a:round/>
+          </a:ln>
+          <a:effectLst/>
+        </c:spPr>
+        <c:txPr>
+          <a:bodyPr rot="-60000000" spcFirstLastPara="1" vertOverflow="ellipsis" vert="horz" wrap="square" anchor="ctr" anchorCtr="1"/>
+          <a:lstStyle/>
+          <a:p>
+            <a:pPr>
+              <a:defRPr sz="1197" b="0" i="0" u="none" strike="noStrike" kern="1200" baseline="0">
+                <a:solidFill>
+                  <a:schemeClr val="tx1">
+                    <a:lumMod val="65000"/>
+                    <a:lumOff val="35000"/>
+                  </a:schemeClr>
+                </a:solidFill>
+                <a:latin typeface="+mn-lt"/>
+                <a:ea typeface="+mn-ea"/>
+                <a:cs typeface="+mn-cs"/>
+              </a:defRPr>
+            </a:pPr>
+            <a:endParaRPr lang="en-US"/>
+          </a:p>
+        </c:txPr>
+        <c:crossAx val="461299544"/>
+        <c:crosses val="autoZero"/>
+        <c:auto val="1"/>
+        <c:lblAlgn val="ctr"/>
+        <c:lblOffset val="100"/>
+        <c:noMultiLvlLbl val="0"/>
+      </c:catAx>
+      <c:valAx>
+        <c:axId val="461299544"/>
+        <c:scaling>
+          <c:orientation val="minMax"/>
+        </c:scaling>
+        <c:delete val="0"/>
+        <c:axPos val="b"/>
+        <c:majorGridlines>
+          <c:spPr>
+            <a:ln w="9525" cap="flat" cmpd="sng" algn="ctr">
+              <a:solidFill>
+                <a:schemeClr val="tx1">
+                  <a:lumMod val="15000"/>
+                  <a:lumOff val="85000"/>
+                </a:schemeClr>
+              </a:solidFill>
+              <a:round/>
+            </a:ln>
+            <a:effectLst/>
+          </c:spPr>
+        </c:majorGridlines>
+        <c:numFmt formatCode="General" sourceLinked="1"/>
+        <c:majorTickMark val="none"/>
+        <c:minorTickMark val="none"/>
+        <c:tickLblPos val="nextTo"/>
+        <c:spPr>
+          <a:noFill/>
+          <a:ln>
+            <a:noFill/>
+          </a:ln>
+          <a:effectLst/>
+        </c:spPr>
+        <c:txPr>
+          <a:bodyPr rot="-60000000" spcFirstLastPara="1" vertOverflow="ellipsis" vert="horz" wrap="square" anchor="ctr" anchorCtr="1"/>
+          <a:lstStyle/>
+          <a:p>
+            <a:pPr>
+              <a:defRPr sz="1197" b="0" i="0" u="none" strike="noStrike" kern="1200" baseline="0">
+                <a:solidFill>
+                  <a:schemeClr val="tx1">
+                    <a:lumMod val="65000"/>
+                    <a:lumOff val="35000"/>
+                  </a:schemeClr>
+                </a:solidFill>
+                <a:latin typeface="+mn-lt"/>
+                <a:ea typeface="+mn-ea"/>
+                <a:cs typeface="+mn-cs"/>
+              </a:defRPr>
+            </a:pPr>
+            <a:endParaRPr lang="en-US"/>
+          </a:p>
+        </c:txPr>
+        <c:crossAx val="461299216"/>
+        <c:crosses val="autoZero"/>
+        <c:crossBetween val="between"/>
+      </c:valAx>
+      <c:spPr>
+        <a:noFill/>
+        <a:ln>
+          <a:noFill/>
+        </a:ln>
+        <a:effectLst/>
+      </c:spPr>
+    </c:plotArea>
+    <c:legend>
+      <c:legendPos val="b"/>
+      <c:overlay val="0"/>
+      <c:spPr>
+        <a:noFill/>
+        <a:ln>
+          <a:noFill/>
+        </a:ln>
+        <a:effectLst/>
+      </c:spPr>
+      <c:txPr>
+        <a:bodyPr rot="0" spcFirstLastPara="1" vertOverflow="ellipsis" vert="horz" wrap="square" anchor="ctr" anchorCtr="1"/>
+        <a:lstStyle/>
+        <a:p>
+          <a:pPr>
+            <a:defRPr sz="1197" b="0" i="0" u="none" strike="noStrike" kern="1200" baseline="0">
+              <a:solidFill>
+                <a:schemeClr val="tx1">
+                  <a:lumMod val="65000"/>
+                  <a:lumOff val="35000"/>
+                </a:schemeClr>
+              </a:solidFill>
+              <a:latin typeface="+mn-lt"/>
+              <a:ea typeface="+mn-ea"/>
+              <a:cs typeface="+mn-cs"/>
+            </a:defRPr>
+          </a:pPr>
+          <a:endParaRPr lang="en-US"/>
+        </a:p>
+      </c:txPr>
+    </c:legend>
+    <c:plotVisOnly val="1"/>
+    <c:dispBlanksAs val="gap"/>
+    <c:showDLblsOverMax val="0"/>
+  </c:chart>
+  <c:spPr>
+    <a:solidFill>
+      <a:schemeClr val="bg1"/>
+    </a:solidFill>
+    <a:ln w="9525" cap="flat" cmpd="sng" algn="ctr">
+      <a:solidFill>
+        <a:schemeClr val="tx1">
+          <a:lumMod val="15000"/>
+          <a:lumOff val="85000"/>
+        </a:schemeClr>
+      </a:solidFill>
+      <a:round/>
+    </a:ln>
+    <a:effectLst/>
+  </c:spPr>
+  <c:txPr>
+    <a:bodyPr/>
+    <a:lstStyle/>
+    <a:p>
+      <a:pPr>
+        <a:defRPr/>
+      </a:pPr>
+      <a:endParaRPr lang="en-US"/>
+    </a:p>
+  </c:txPr>
+  <c:externalData r:id="rId3">
+    <c:autoUpdate val="0"/>
+  </c:externalData>
+</c:chartSpace>
+</file>
+
+<file path=word/charts/chart6.xml><?xml version="1.0" encoding="utf-8"?>
+<c:chartSpace xmlns:c="http://schemas.openxmlformats.org/drawingml/2006/chart" xmlns:a="http://schemas.openxmlformats.org/drawingml/2006/main" xmlns:r="http://schemas.openxmlformats.org/officeDocument/2006/relationships" xmlns:c16r2="http://schemas.microsoft.com/office/drawing/2015/06/chart">
+  <c:date1904 val="0"/>
+  <c:lang val="en-US"/>
+  <c:roundedCorners val="0"/>
+  <mc:AlternateContent xmlns:mc="http://schemas.openxmlformats.org/markup-compatibility/2006">
+    <mc:Choice xmlns:c14="http://schemas.microsoft.com/office/drawing/2007/8/2/chart" Requires="c14">
+      <c14:style val="102"/>
+    </mc:Choice>
+    <mc:Fallback>
+      <c:style val="2"/>
+    </mc:Fallback>
+  </mc:AlternateContent>
+  <c:chart>
+    <c:title>
+      <c:tx>
+        <c:rich>
+          <a:bodyPr rot="0" spcFirstLastPara="1" vertOverflow="ellipsis" vert="horz" wrap="square" anchor="ctr" anchorCtr="1"/>
+          <a:lstStyle/>
+          <a:p>
+            <a:pPr>
               <a:defRPr sz="1200" b="1" i="0" u="none" strike="noStrike" kern="1200" spc="0" baseline="0">
                 <a:solidFill>
                   <a:schemeClr val="tx1">
@@ -11719,7 +12778,7 @@
 </c:chartSpace>
 </file>
 
-<file path=word/charts/chart6.xml><?xml version="1.0" encoding="utf-8"?>
+<file path=word/charts/chart7.xml><?xml version="1.0" encoding="utf-8"?>
 <c:chartSpace xmlns:c="http://schemas.openxmlformats.org/drawingml/2006/chart" xmlns:a="http://schemas.openxmlformats.org/drawingml/2006/main" xmlns:r="http://schemas.openxmlformats.org/officeDocument/2006/relationships" xmlns:c16r2="http://schemas.microsoft.com/office/drawing/2015/06/chart">
   <c:date1904 val="0"/>
   <c:lang val="en-US"/>
@@ -12158,7 +13217,7 @@
 </c:chartSpace>
 </file>
 
-<file path=word/charts/chart7.xml><?xml version="1.0" encoding="utf-8"?>
+<file path=word/charts/chart8.xml><?xml version="1.0" encoding="utf-8"?>
 <c:chartSpace xmlns:c="http://schemas.openxmlformats.org/drawingml/2006/chart" xmlns:a="http://schemas.openxmlformats.org/drawingml/2006/main" xmlns:r="http://schemas.openxmlformats.org/officeDocument/2006/relationships" xmlns:c16r2="http://schemas.microsoft.com/office/drawing/2015/06/chart">
   <c:date1904 val="0"/>
   <c:lang val="en-US"/>
@@ -12719,7 +13778,7 @@
 </c:chartSpace>
 </file>
 
-<file path=word/charts/chart8.xml><?xml version="1.0" encoding="utf-8"?>
+<file path=word/charts/chart9.xml><?xml version="1.0" encoding="utf-8"?>
 <c:chartSpace xmlns:c="http://schemas.openxmlformats.org/drawingml/2006/chart" xmlns:a="http://schemas.openxmlformats.org/drawingml/2006/main" xmlns:r="http://schemas.openxmlformats.org/officeDocument/2006/relationships" xmlns:c16r2="http://schemas.microsoft.com/office/drawing/2015/06/chart">
   <c:date1904 val="0"/>
   <c:lang val="en-US"/>
@@ -14138,6 +15197,46 @@
 </cs:colorStyle>
 </file>
 
+<file path=word/charts/colors9.xml><?xml version="1.0" encoding="utf-8"?>
+<cs:colorStyle xmlns:cs="http://schemas.microsoft.com/office/drawing/2012/chartStyle" xmlns:a="http://schemas.openxmlformats.org/drawingml/2006/main" meth="cycle" id="10">
+  <a:schemeClr val="accent1"/>
+  <a:schemeClr val="accent2"/>
+  <a:schemeClr val="accent3"/>
+  <a:schemeClr val="accent4"/>
+  <a:schemeClr val="accent5"/>
+  <a:schemeClr val="accent6"/>
+  <cs:variation/>
+  <cs:variation>
+    <a:lumMod val="60000"/>
+  </cs:variation>
+  <cs:variation>
+    <a:lumMod val="80000"/>
+    <a:lumOff val="20000"/>
+  </cs:variation>
+  <cs:variation>
+    <a:lumMod val="80000"/>
+  </cs:variation>
+  <cs:variation>
+    <a:lumMod val="60000"/>
+    <a:lumOff val="40000"/>
+  </cs:variation>
+  <cs:variation>
+    <a:lumMod val="50000"/>
+  </cs:variation>
+  <cs:variation>
+    <a:lumMod val="70000"/>
+    <a:lumOff val="30000"/>
+  </cs:variation>
+  <cs:variation>
+    <a:lumMod val="70000"/>
+  </cs:variation>
+  <cs:variation>
+    <a:lumMod val="50000"/>
+    <a:lumOff val="50000"/>
+  </cs:variation>
+</cs:colorStyle>
+</file>
+
 <file path=word/charts/style1.xml><?xml version="1.0" encoding="utf-8"?>
 <cs:chartStyle xmlns:cs="http://schemas.microsoft.com/office/drawing/2012/chartStyle" xmlns:a="http://schemas.openxmlformats.org/drawingml/2006/main" id="201">
   <cs:axisTitle>
@@ -16151,7 +17250,7 @@
 </file>
 
 <file path=word/charts/style5.xml><?xml version="1.0" encoding="utf-8"?>
-<cs:chartStyle xmlns:cs="http://schemas.microsoft.com/office/drawing/2012/chartStyle" xmlns:a="http://schemas.openxmlformats.org/drawingml/2006/main" id="317">
+<cs:chartStyle xmlns:cs="http://schemas.microsoft.com/office/drawing/2012/chartStyle" xmlns:a="http://schemas.openxmlformats.org/drawingml/2006/main" id="201">
   <cs:axisTitle>
     <cs:lnRef idx="0"/>
     <cs:fillRef idx="0"/>
@@ -16355,6 +17454,509 @@
     <cs:fillRef idx="0"/>
     <cs:effectRef idx="0"/>
     <cs:fontRef idx="minor">
+      <a:schemeClr val="dk1"/>
+    </cs:fontRef>
+    <cs:spPr>
+      <a:solidFill>
+        <a:schemeClr val="dk1">
+          <a:lumMod val="65000"/>
+          <a:lumOff val="35000"/>
+        </a:schemeClr>
+      </a:solidFill>
+      <a:ln w="9525">
+        <a:solidFill>
+          <a:schemeClr val="tx1">
+            <a:lumMod val="65000"/>
+            <a:lumOff val="35000"/>
+          </a:schemeClr>
+        </a:solidFill>
+      </a:ln>
+    </cs:spPr>
+  </cs:downBar>
+  <cs:dropLine>
+    <cs:lnRef idx="0"/>
+    <cs:fillRef idx="0"/>
+    <cs:effectRef idx="0"/>
+    <cs:fontRef idx="minor">
+      <a:schemeClr val="tx1"/>
+    </cs:fontRef>
+    <cs:spPr>
+      <a:ln w="9525" cap="flat" cmpd="sng" algn="ctr">
+        <a:solidFill>
+          <a:schemeClr val="tx1">
+            <a:lumMod val="35000"/>
+            <a:lumOff val="65000"/>
+          </a:schemeClr>
+        </a:solidFill>
+        <a:round/>
+      </a:ln>
+    </cs:spPr>
+  </cs:dropLine>
+  <cs:errorBar>
+    <cs:lnRef idx="0"/>
+    <cs:fillRef idx="0"/>
+    <cs:effectRef idx="0"/>
+    <cs:fontRef idx="minor">
+      <a:schemeClr val="tx1"/>
+    </cs:fontRef>
+    <cs:spPr>
+      <a:ln w="9525" cap="flat" cmpd="sng" algn="ctr">
+        <a:solidFill>
+          <a:schemeClr val="tx1">
+            <a:lumMod val="65000"/>
+            <a:lumOff val="35000"/>
+          </a:schemeClr>
+        </a:solidFill>
+        <a:round/>
+      </a:ln>
+    </cs:spPr>
+  </cs:errorBar>
+  <cs:floor>
+    <cs:lnRef idx="0"/>
+    <cs:fillRef idx="0"/>
+    <cs:effectRef idx="0"/>
+    <cs:fontRef idx="minor">
+      <a:schemeClr val="tx1"/>
+    </cs:fontRef>
+    <cs:spPr>
+      <a:noFill/>
+      <a:ln>
+        <a:noFill/>
+      </a:ln>
+    </cs:spPr>
+  </cs:floor>
+  <cs:gridlineMajor>
+    <cs:lnRef idx="0"/>
+    <cs:fillRef idx="0"/>
+    <cs:effectRef idx="0"/>
+    <cs:fontRef idx="minor">
+      <a:schemeClr val="tx1"/>
+    </cs:fontRef>
+    <cs:spPr>
+      <a:ln w="9525" cap="flat" cmpd="sng" algn="ctr">
+        <a:solidFill>
+          <a:schemeClr val="tx1">
+            <a:lumMod val="15000"/>
+            <a:lumOff val="85000"/>
+          </a:schemeClr>
+        </a:solidFill>
+        <a:round/>
+      </a:ln>
+    </cs:spPr>
+  </cs:gridlineMajor>
+  <cs:gridlineMinor>
+    <cs:lnRef idx="0"/>
+    <cs:fillRef idx="0"/>
+    <cs:effectRef idx="0"/>
+    <cs:fontRef idx="minor">
+      <a:schemeClr val="tx1"/>
+    </cs:fontRef>
+    <cs:spPr>
+      <a:ln w="9525" cap="flat" cmpd="sng" algn="ctr">
+        <a:solidFill>
+          <a:schemeClr val="tx1">
+            <a:lumMod val="5000"/>
+            <a:lumOff val="95000"/>
+          </a:schemeClr>
+        </a:solidFill>
+        <a:round/>
+      </a:ln>
+    </cs:spPr>
+  </cs:gridlineMinor>
+  <cs:hiLoLine>
+    <cs:lnRef idx="0"/>
+    <cs:fillRef idx="0"/>
+    <cs:effectRef idx="0"/>
+    <cs:fontRef idx="minor">
+      <a:schemeClr val="tx1"/>
+    </cs:fontRef>
+    <cs:spPr>
+      <a:ln w="9525" cap="flat" cmpd="sng" algn="ctr">
+        <a:solidFill>
+          <a:schemeClr val="tx1">
+            <a:lumMod val="75000"/>
+            <a:lumOff val="25000"/>
+          </a:schemeClr>
+        </a:solidFill>
+        <a:round/>
+      </a:ln>
+    </cs:spPr>
+  </cs:hiLoLine>
+  <cs:leaderLine>
+    <cs:lnRef idx="0"/>
+    <cs:fillRef idx="0"/>
+    <cs:effectRef idx="0"/>
+    <cs:fontRef idx="minor">
+      <a:schemeClr val="tx1"/>
+    </cs:fontRef>
+    <cs:spPr>
+      <a:ln w="9525" cap="flat" cmpd="sng" algn="ctr">
+        <a:solidFill>
+          <a:schemeClr val="tx1">
+            <a:lumMod val="35000"/>
+            <a:lumOff val="65000"/>
+          </a:schemeClr>
+        </a:solidFill>
+        <a:round/>
+      </a:ln>
+    </cs:spPr>
+  </cs:leaderLine>
+  <cs:legend>
+    <cs:lnRef idx="0"/>
+    <cs:fillRef idx="0"/>
+    <cs:effectRef idx="0"/>
+    <cs:fontRef idx="minor">
+      <a:schemeClr val="tx1">
+        <a:lumMod val="65000"/>
+        <a:lumOff val="35000"/>
+      </a:schemeClr>
+    </cs:fontRef>
+    <cs:defRPr sz="1197" kern="1200"/>
+  </cs:legend>
+  <cs:plotArea mods="allowNoFillOverride allowNoLineOverride">
+    <cs:lnRef idx="0"/>
+    <cs:fillRef idx="0"/>
+    <cs:effectRef idx="0"/>
+    <cs:fontRef idx="minor">
+      <a:schemeClr val="tx1"/>
+    </cs:fontRef>
+  </cs:plotArea>
+  <cs:plotArea3D mods="allowNoFillOverride allowNoLineOverride">
+    <cs:lnRef idx="0"/>
+    <cs:fillRef idx="0"/>
+    <cs:effectRef idx="0"/>
+    <cs:fontRef idx="minor">
+      <a:schemeClr val="tx1"/>
+    </cs:fontRef>
+  </cs:plotArea3D>
+  <cs:seriesAxis>
+    <cs:lnRef idx="0"/>
+    <cs:fillRef idx="0"/>
+    <cs:effectRef idx="0"/>
+    <cs:fontRef idx="minor">
+      <a:schemeClr val="tx1">
+        <a:lumMod val="65000"/>
+        <a:lumOff val="35000"/>
+      </a:schemeClr>
+    </cs:fontRef>
+    <cs:defRPr sz="1197" kern="1200"/>
+  </cs:seriesAxis>
+  <cs:seriesLine>
+    <cs:lnRef idx="0"/>
+    <cs:fillRef idx="0"/>
+    <cs:effectRef idx="0"/>
+    <cs:fontRef idx="minor">
+      <a:schemeClr val="tx1"/>
+    </cs:fontRef>
+    <cs:spPr>
+      <a:ln w="9525" cap="flat" cmpd="sng" algn="ctr">
+        <a:solidFill>
+          <a:schemeClr val="tx1">
+            <a:lumMod val="35000"/>
+            <a:lumOff val="65000"/>
+          </a:schemeClr>
+        </a:solidFill>
+        <a:round/>
+      </a:ln>
+    </cs:spPr>
+  </cs:seriesLine>
+  <cs:title>
+    <cs:lnRef idx="0"/>
+    <cs:fillRef idx="0"/>
+    <cs:effectRef idx="0"/>
+    <cs:fontRef idx="minor">
+      <a:schemeClr val="tx1">
+        <a:lumMod val="65000"/>
+        <a:lumOff val="35000"/>
+      </a:schemeClr>
+    </cs:fontRef>
+    <cs:defRPr sz="1862" b="0" kern="1200" spc="0" baseline="0"/>
+  </cs:title>
+  <cs:trendline>
+    <cs:lnRef idx="0">
+      <cs:styleClr val="auto"/>
+    </cs:lnRef>
+    <cs:fillRef idx="0"/>
+    <cs:effectRef idx="0"/>
+    <cs:fontRef idx="minor">
+      <a:schemeClr val="tx1"/>
+    </cs:fontRef>
+    <cs:spPr>
+      <a:ln w="19050" cap="rnd">
+        <a:solidFill>
+          <a:schemeClr val="phClr"/>
+        </a:solidFill>
+        <a:prstDash val="sysDot"/>
+      </a:ln>
+    </cs:spPr>
+  </cs:trendline>
+  <cs:trendlineLabel>
+    <cs:lnRef idx="0"/>
+    <cs:fillRef idx="0"/>
+    <cs:effectRef idx="0"/>
+    <cs:fontRef idx="minor">
+      <a:schemeClr val="tx1">
+        <a:lumMod val="65000"/>
+        <a:lumOff val="35000"/>
+      </a:schemeClr>
+    </cs:fontRef>
+    <cs:defRPr sz="1197" kern="1200"/>
+  </cs:trendlineLabel>
+  <cs:upBar>
+    <cs:lnRef idx="0"/>
+    <cs:fillRef idx="0"/>
+    <cs:effectRef idx="0"/>
+    <cs:fontRef idx="minor">
+      <a:schemeClr val="dk1"/>
+    </cs:fontRef>
+    <cs:spPr>
+      <a:solidFill>
+        <a:schemeClr val="lt1"/>
+      </a:solidFill>
+      <a:ln w="9525">
+        <a:solidFill>
+          <a:schemeClr val="tx1">
+            <a:lumMod val="15000"/>
+            <a:lumOff val="85000"/>
+          </a:schemeClr>
+        </a:solidFill>
+      </a:ln>
+    </cs:spPr>
+  </cs:upBar>
+  <cs:valueAxis>
+    <cs:lnRef idx="0"/>
+    <cs:fillRef idx="0"/>
+    <cs:effectRef idx="0"/>
+    <cs:fontRef idx="minor">
+      <a:schemeClr val="tx1">
+        <a:lumMod val="65000"/>
+        <a:lumOff val="35000"/>
+      </a:schemeClr>
+    </cs:fontRef>
+    <cs:defRPr sz="1197" kern="1200"/>
+  </cs:valueAxis>
+  <cs:wall>
+    <cs:lnRef idx="0"/>
+    <cs:fillRef idx="0"/>
+    <cs:effectRef idx="0"/>
+    <cs:fontRef idx="minor">
+      <a:schemeClr val="tx1"/>
+    </cs:fontRef>
+    <cs:spPr>
+      <a:noFill/>
+      <a:ln>
+        <a:noFill/>
+      </a:ln>
+    </cs:spPr>
+  </cs:wall>
+</cs:chartStyle>
+</file>
+
+<file path=word/charts/style6.xml><?xml version="1.0" encoding="utf-8"?>
+<cs:chartStyle xmlns:cs="http://schemas.microsoft.com/office/drawing/2012/chartStyle" xmlns:a="http://schemas.openxmlformats.org/drawingml/2006/main" id="317">
+  <cs:axisTitle>
+    <cs:lnRef idx="0"/>
+    <cs:fillRef idx="0"/>
+    <cs:effectRef idx="0"/>
+    <cs:fontRef idx="minor">
+      <a:schemeClr val="tx1">
+        <a:lumMod val="65000"/>
+        <a:lumOff val="35000"/>
+      </a:schemeClr>
+    </cs:fontRef>
+    <cs:defRPr sz="1330" kern="1200"/>
+  </cs:axisTitle>
+  <cs:categoryAxis>
+    <cs:lnRef idx="0"/>
+    <cs:fillRef idx="0"/>
+    <cs:effectRef idx="0"/>
+    <cs:fontRef idx="minor">
+      <a:schemeClr val="tx1">
+        <a:lumMod val="65000"/>
+        <a:lumOff val="35000"/>
+      </a:schemeClr>
+    </cs:fontRef>
+    <cs:spPr>
+      <a:ln w="9525" cap="flat" cmpd="sng" algn="ctr">
+        <a:solidFill>
+          <a:schemeClr val="tx1">
+            <a:lumMod val="15000"/>
+            <a:lumOff val="85000"/>
+          </a:schemeClr>
+        </a:solidFill>
+        <a:round/>
+      </a:ln>
+    </cs:spPr>
+    <cs:defRPr sz="1197" kern="1200"/>
+  </cs:categoryAxis>
+  <cs:chartArea mods="allowNoFillOverride allowNoLineOverride">
+    <cs:lnRef idx="0"/>
+    <cs:fillRef idx="0"/>
+    <cs:effectRef idx="0"/>
+    <cs:fontRef idx="minor">
+      <a:schemeClr val="tx1"/>
+    </cs:fontRef>
+    <cs:spPr>
+      <a:solidFill>
+        <a:schemeClr val="bg1"/>
+      </a:solidFill>
+      <a:ln w="9525" cap="flat" cmpd="sng" algn="ctr">
+        <a:solidFill>
+          <a:schemeClr val="tx1">
+            <a:lumMod val="15000"/>
+            <a:lumOff val="85000"/>
+          </a:schemeClr>
+        </a:solidFill>
+        <a:round/>
+      </a:ln>
+    </cs:spPr>
+    <cs:defRPr sz="1330" kern="1200"/>
+  </cs:chartArea>
+  <cs:dataLabel>
+    <cs:lnRef idx="0"/>
+    <cs:fillRef idx="0"/>
+    <cs:effectRef idx="0"/>
+    <cs:fontRef idx="minor">
+      <a:schemeClr val="tx1">
+        <a:lumMod val="75000"/>
+        <a:lumOff val="25000"/>
+      </a:schemeClr>
+    </cs:fontRef>
+    <cs:defRPr sz="1197" kern="1200"/>
+  </cs:dataLabel>
+  <cs:dataLabelCallout>
+    <cs:lnRef idx="0"/>
+    <cs:fillRef idx="0"/>
+    <cs:effectRef idx="0"/>
+    <cs:fontRef idx="minor">
+      <a:schemeClr val="dk1">
+        <a:lumMod val="65000"/>
+        <a:lumOff val="35000"/>
+      </a:schemeClr>
+    </cs:fontRef>
+    <cs:spPr>
+      <a:solidFill>
+        <a:schemeClr val="lt1"/>
+      </a:solidFill>
+      <a:ln>
+        <a:solidFill>
+          <a:schemeClr val="dk1">
+            <a:lumMod val="25000"/>
+            <a:lumOff val="75000"/>
+          </a:schemeClr>
+        </a:solidFill>
+      </a:ln>
+    </cs:spPr>
+    <cs:defRPr sz="1197" kern="1200"/>
+    <cs:bodyPr rot="0" spcFirstLastPara="1" vertOverflow="clip" horzOverflow="clip" vert="horz" wrap="square" lIns="36576" tIns="18288" rIns="36576" bIns="18288" anchor="ctr" anchorCtr="1">
+      <a:spAutoFit/>
+    </cs:bodyPr>
+  </cs:dataLabelCallout>
+  <cs:dataPoint>
+    <cs:lnRef idx="0"/>
+    <cs:fillRef idx="1">
+      <cs:styleClr val="auto"/>
+    </cs:fillRef>
+    <cs:effectRef idx="0"/>
+    <cs:fontRef idx="minor">
+      <a:schemeClr val="tx1"/>
+    </cs:fontRef>
+  </cs:dataPoint>
+  <cs:dataPoint3D>
+    <cs:lnRef idx="0"/>
+    <cs:fillRef idx="1">
+      <cs:styleClr val="auto"/>
+    </cs:fillRef>
+    <cs:effectRef idx="0"/>
+    <cs:fontRef idx="minor">
+      <a:schemeClr val="tx1"/>
+    </cs:fontRef>
+  </cs:dataPoint3D>
+  <cs:dataPointLine>
+    <cs:lnRef idx="0">
+      <cs:styleClr val="auto"/>
+    </cs:lnRef>
+    <cs:fillRef idx="1"/>
+    <cs:effectRef idx="0"/>
+    <cs:fontRef idx="minor">
+      <a:schemeClr val="tx1"/>
+    </cs:fontRef>
+    <cs:spPr>
+      <a:ln w="28575" cap="rnd">
+        <a:solidFill>
+          <a:schemeClr val="phClr"/>
+        </a:solidFill>
+        <a:round/>
+      </a:ln>
+    </cs:spPr>
+  </cs:dataPointLine>
+  <cs:dataPointMarker>
+    <cs:lnRef idx="0">
+      <cs:styleClr val="auto"/>
+    </cs:lnRef>
+    <cs:fillRef idx="1">
+      <cs:styleClr val="auto"/>
+    </cs:fillRef>
+    <cs:effectRef idx="0"/>
+    <cs:fontRef idx="minor">
+      <a:schemeClr val="tx1"/>
+    </cs:fontRef>
+    <cs:spPr>
+      <a:ln w="9525">
+        <a:solidFill>
+          <a:schemeClr val="phClr"/>
+        </a:solidFill>
+      </a:ln>
+    </cs:spPr>
+  </cs:dataPointMarker>
+  <cs:dataPointMarkerLayout symbol="circle" size="5"/>
+  <cs:dataPointWireframe>
+    <cs:lnRef idx="0">
+      <cs:styleClr val="auto"/>
+    </cs:lnRef>
+    <cs:fillRef idx="1"/>
+    <cs:effectRef idx="0"/>
+    <cs:fontRef idx="minor">
+      <a:schemeClr val="tx1"/>
+    </cs:fontRef>
+    <cs:spPr>
+      <a:ln w="9525" cap="rnd">
+        <a:solidFill>
+          <a:schemeClr val="phClr"/>
+        </a:solidFill>
+        <a:round/>
+      </a:ln>
+    </cs:spPr>
+  </cs:dataPointWireframe>
+  <cs:dataTable>
+    <cs:lnRef idx="0"/>
+    <cs:fillRef idx="0"/>
+    <cs:effectRef idx="0"/>
+    <cs:fontRef idx="minor">
+      <a:schemeClr val="tx1">
+        <a:lumMod val="65000"/>
+        <a:lumOff val="35000"/>
+      </a:schemeClr>
+    </cs:fontRef>
+    <cs:spPr>
+      <a:noFill/>
+      <a:ln w="9525" cap="flat" cmpd="sng" algn="ctr">
+        <a:solidFill>
+          <a:schemeClr val="tx1">
+            <a:lumMod val="15000"/>
+            <a:lumOff val="85000"/>
+          </a:schemeClr>
+        </a:solidFill>
+        <a:round/>
+      </a:ln>
+    </cs:spPr>
+    <cs:defRPr sz="1197" kern="1200"/>
+  </cs:dataTable>
+  <cs:downBar>
+    <cs:lnRef idx="0"/>
+    <cs:fillRef idx="0"/>
+    <cs:effectRef idx="0"/>
+    <cs:fontRef idx="minor">
       <a:schemeClr val="tx1"/>
     </cs:fontRef>
     <cs:spPr>
@@ -16655,7 +18257,7 @@
 </cs:chartStyle>
 </file>
 
-<file path=word/charts/style6.xml><?xml version="1.0" encoding="utf-8"?>
+<file path=word/charts/style7.xml><?xml version="1.0" encoding="utf-8"?>
 <cs:chartStyle xmlns:cs="http://schemas.microsoft.com/office/drawing/2012/chartStyle" xmlns:a="http://schemas.openxmlformats.org/drawingml/2006/main" id="317">
   <cs:axisTitle>
     <cs:lnRef idx="0"/>
@@ -17160,7 +18762,7 @@
 </cs:chartStyle>
 </file>
 
-<file path=word/charts/style7.xml><?xml version="1.0" encoding="utf-8"?>
+<file path=word/charts/style8.xml><?xml version="1.0" encoding="utf-8"?>
 <cs:chartStyle xmlns:cs="http://schemas.microsoft.com/office/drawing/2012/chartStyle" xmlns:a="http://schemas.openxmlformats.org/drawingml/2006/main" id="258">
   <cs:axisTitle>
     <cs:lnRef idx="0"/>
@@ -17677,7 +19279,7 @@
 </cs:chartStyle>
 </file>
 
-<file path=word/charts/style8.xml><?xml version="1.0" encoding="utf-8"?>
+<file path=word/charts/style9.xml><?xml version="1.0" encoding="utf-8"?>
 <cs:chartStyle xmlns:cs="http://schemas.microsoft.com/office/drawing/2012/chartStyle" xmlns:a="http://schemas.openxmlformats.org/drawingml/2006/main" id="344">
   <cs:axisTitle>
     <cs:lnRef idx="0"/>
@@ -18469,7 +20071,7 @@
 </file>
 
 <file path=customXml/itemProps1.xml><?xml version="1.0" encoding="utf-8"?>
-<ds:datastoreItem xmlns:ds="http://schemas.openxmlformats.org/officeDocument/2006/customXml" ds:itemID="{CA139971-C8ED-4EA7-A01F-96FB73A56ACC}">
+<ds:datastoreItem xmlns:ds="http://schemas.openxmlformats.org/officeDocument/2006/customXml" ds:itemID="{7C82A6FA-9694-4BB2-B750-5483EA3680B0}">
   <ds:schemaRefs>
     <ds:schemaRef ds:uri="http://schemas.openxmlformats.org/officeDocument/2006/bibliography"/>
   </ds:schemaRefs>

</xml_diff>

<commit_message>
REPORTGEN-352 : Change title of a graph
</commit_message>
<xml_diff>
--- a/CastReporting.Reporting/TemplatesFiles/Generic Graph Definition.docx
+++ b/CastReporting.Reporting/TemplatesFiles/Generic Graph Definition.docx
@@ -825,7 +825,7 @@
           <w:rFonts w:ascii="Open Sans" w:hAnsi="Open Sans" w:cs="Open Sans"/>
           <w:color w:val="4F81BD" w:themeColor="accent1"/>
           <w:szCs w:val="24"/>
-          <w:lang w:val="en-US"/>
+          <w:lang w:val="fr-FR"/>
         </w:rPr>
       </w:pPr>
       <w:r>
@@ -2502,7 +2502,7 @@
           <w:rFonts w:ascii="Open Sans" w:hAnsi="Open Sans" w:cs="Open Sans"/>
           <w:color w:val="4F81BD" w:themeColor="accent1"/>
           <w:szCs w:val="24"/>
-          <w:lang w:val="en-US"/>
+          <w:lang w:val="fr-FR"/>
         </w:rPr>
         <w:t>METRICS</w:t>
       </w:r>
@@ -2511,7 +2511,7 @@
           <w:rFonts w:ascii="Open Sans" w:hAnsi="Open Sans" w:cs="Open Sans"/>
           <w:color w:val="4F81BD" w:themeColor="accent1"/>
           <w:szCs w:val="24"/>
-          <w:lang w:val="en-US"/>
+          <w:lang w:val="fr-FR"/>
         </w:rPr>
         <w:br/>
       </w:r>
@@ -2520,7 +2520,7 @@
           <w:rFonts w:ascii="Open Sans" w:hAnsi="Open Sans" w:cs="Open Sans"/>
           <w:color w:val="4F81BD" w:themeColor="accent1"/>
           <w:szCs w:val="24"/>
-          <w:lang w:val="en-US"/>
+          <w:lang w:val="fr-FR"/>
         </w:rPr>
         <w:br/>
       </w:r>
@@ -2529,7 +2529,7 @@
           <w:rFonts w:ascii="Open Sans" w:hAnsi="Open Sans" w:cs="Open Sans"/>
           <w:color w:val="4F81BD" w:themeColor="accent1"/>
           <w:szCs w:val="24"/>
-          <w:lang w:val="en-US"/>
+          <w:lang w:val="fr-FR"/>
         </w:rPr>
         <w:br/>
       </w:r>
@@ -4191,25 +4191,7 @@
           <w:sz w:val="20"/>
           <w:szCs w:val="24"/>
         </w:rPr>
-        <w:t xml:space="preserve"> id from quality model (</w:t>
-      </w:r>
-      <w:proofErr w:type="spellStart"/>
-      <w:r>
-        <w:rPr>
-          <w:rFonts w:ascii="Open Sans" w:hAnsi="Open Sans" w:cs="Open Sans"/>
-          <w:sz w:val="20"/>
-          <w:szCs w:val="24"/>
-        </w:rPr>
-        <w:t>eg</w:t>
-      </w:r>
-      <w:proofErr w:type="spellEnd"/>
-      <w:r>
-        <w:rPr>
-          <w:rFonts w:ascii="Open Sans" w:hAnsi="Open Sans" w:cs="Open Sans"/>
-          <w:sz w:val="20"/>
-          <w:szCs w:val="24"/>
-        </w:rPr>
-        <w:t xml:space="preserve"> page</w:t>
+        <w:t xml:space="preserve"> id from quality model (eg page</w:t>
       </w:r>
       <w:r>
         <w:rPr>
@@ -4261,25 +4243,7 @@
           <w:sz w:val="20"/>
           <w:szCs w:val="24"/>
         </w:rPr>
-        <w:t xml:space="preserve">** The selection of metrics by standard quality tag name should only be used for an application where the extension “Standard Quality Rules” is installed. If not, no metrics will be </w:t>
-      </w:r>
-      <w:proofErr w:type="gramStart"/>
-      <w:r>
-        <w:rPr>
-          <w:rFonts w:ascii="Open Sans" w:hAnsi="Open Sans" w:cs="Open Sans"/>
-          <w:sz w:val="20"/>
-          <w:szCs w:val="24"/>
-        </w:rPr>
-        <w:t>selected</w:t>
-      </w:r>
-      <w:proofErr w:type="gramEnd"/>
-      <w:r>
-        <w:rPr>
-          <w:rFonts w:ascii="Open Sans" w:hAnsi="Open Sans" w:cs="Open Sans"/>
-          <w:sz w:val="20"/>
-          <w:szCs w:val="24"/>
-        </w:rPr>
-        <w:t xml:space="preserve"> and graph will be empty.</w:t>
+        <w:t>** The selection of metrics by standard quality tag name should only be used for an application where the extension “Standard Quality Rules” is installed. If not, no metrics will be selected and graph will be empty.</w:t>
       </w:r>
     </w:p>
     <w:p>
@@ -5353,23 +5317,13 @@
           <w:szCs w:val="24"/>
         </w:rPr>
       </w:pPr>
-      <w:proofErr w:type="gramStart"/>
       <w:r>
         <w:rPr>
           <w:rFonts w:ascii="Open Sans" w:hAnsi="Open Sans" w:cs="Open Sans"/>
           <w:sz w:val="20"/>
           <w:szCs w:val="24"/>
         </w:rPr>
-        <w:t>TABLE;GENERIC</w:t>
-      </w:r>
-      <w:proofErr w:type="gramEnd"/>
-      <w:r>
-        <w:rPr>
-          <w:rFonts w:ascii="Open Sans" w:hAnsi="Open Sans" w:cs="Open Sans"/>
-          <w:sz w:val="20"/>
-          <w:szCs w:val="24"/>
-        </w:rPr>
-        <w:t>_TABLE;COL1=</w:t>
+        <w:t>TABLE;GENERIC_TABLE;COL1=</w:t>
       </w:r>
       <w:r>
         <w:rPr>
@@ -5597,7 +5551,6 @@
         </w:rPr>
         <w:t xml:space="preserve">here </w:t>
       </w:r>
-      <w:proofErr w:type="gramStart"/>
       <w:r>
         <w:rPr>
           <w:rFonts w:ascii="Open Sans" w:hAnsi="Open Sans" w:cs="Open Sans"/>
@@ -5605,17 +5558,7 @@
           <w:sz w:val="20"/>
           <w:szCs w:val="24"/>
         </w:rPr>
-        <w:t>A,B</w:t>
-      </w:r>
-      <w:proofErr w:type="gramEnd"/>
-      <w:r>
-        <w:rPr>
-          <w:rFonts w:ascii="Open Sans" w:hAnsi="Open Sans" w:cs="Open Sans"/>
-          <w:color w:val="FF0000"/>
-          <w:sz w:val="20"/>
-          <w:szCs w:val="24"/>
-        </w:rPr>
-        <w:t xml:space="preserve">,C </w:t>
+        <w:t xml:space="preserve">A,B,C </w:t>
       </w:r>
       <w:r>
         <w:rPr>
@@ -5779,21 +5722,12 @@
           <w:szCs w:val="24"/>
         </w:rPr>
       </w:pPr>
-      <w:proofErr w:type="gramStart"/>
       <w:r>
         <w:rPr>
           <w:rFonts w:ascii="Open Sans" w:hAnsi="Open Sans" w:cs="Open Sans"/>
           <w:szCs w:val="24"/>
         </w:rPr>
-        <w:t>GRAPH;GENERIC</w:t>
-      </w:r>
-      <w:proofErr w:type="gramEnd"/>
-      <w:r>
-        <w:rPr>
-          <w:rFonts w:ascii="Open Sans" w:hAnsi="Open Sans" w:cs="Open Sans"/>
-          <w:szCs w:val="24"/>
-        </w:rPr>
-        <w:t>_GRAPH;COL1=SNAPSHOTS,ROW1=METRICS,METRICS=HEALTH_FACTOR,SNAPSHOTS=CURRENT|PREVIOUS</w:t>
+        <w:t>GRAPH;GENERIC_GRAPH;COL1=SNAPSHOTS,ROW1=METRICS,METRICS=HEALTH_FACTOR,SNAPSHOTS=CURRENT|PREVIOUS</w:t>
       </w:r>
     </w:p>
     <w:p>
@@ -5948,7 +5882,6 @@
           <w:lang w:val="en-US"/>
         </w:rPr>
       </w:pPr>
-      <w:proofErr w:type="gramStart"/>
       <w:r>
         <w:rPr>
           <w:rFonts w:ascii="Open Sans" w:hAnsi="Open Sans" w:cs="Open Sans"/>
@@ -5963,16 +5896,7 @@
           <w:szCs w:val="24"/>
           <w:lang w:val="en-US"/>
         </w:rPr>
-        <w:t>RAPH;GENERIC</w:t>
-      </w:r>
-      <w:proofErr w:type="gramEnd"/>
-      <w:r>
-        <w:rPr>
-          <w:rFonts w:ascii="Open Sans" w:hAnsi="Open Sans" w:cs="Open Sans"/>
-          <w:szCs w:val="24"/>
-          <w:lang w:val="en-US"/>
-        </w:rPr>
-        <w:t>_GRAPH;COL1=METRICS,ROW1=MODULES,METRICS=HEALTH_FACTOR</w:t>
+        <w:t>RAPH;GENERIC_GRAPH;COL1=METRICS,ROW1=MODULES,METRICS=HEALTH_FACTOR</w:t>
       </w:r>
     </w:p>
     <w:p>
@@ -6156,23 +6080,13 @@
           <w:lang w:val="en-US"/>
         </w:rPr>
       </w:pPr>
-      <w:proofErr w:type="gramStart"/>
       <w:r>
         <w:rPr>
           <w:rFonts w:ascii="Open Sans" w:hAnsi="Open Sans" w:cs="Open Sans"/>
           <w:szCs w:val="24"/>
           <w:lang w:val="en-US"/>
         </w:rPr>
-        <w:t>GRAPH;GENERIC</w:t>
-      </w:r>
-      <w:proofErr w:type="gramEnd"/>
-      <w:r>
-        <w:rPr>
-          <w:rFonts w:ascii="Open Sans" w:hAnsi="Open Sans" w:cs="Open Sans"/>
-          <w:szCs w:val="24"/>
-          <w:lang w:val="en-US"/>
-        </w:rPr>
-        <w:t>_GRAPH;COL1=CRITICAL_VIOLATIONS,ROW1=MODULES,MODULES=ALL,CRITICAL_VIOLATIONS=ALL,METRICS=60017;</w:t>
+        <w:t>GRAPH;GENERIC_GRAPH;COL1=CRITICAL_VIOLATIONS,ROW1=MODULES,MODULES=ALL,CRITICAL_VIOLATIONS=ALL,METRICS=60017;</w:t>
       </w:r>
     </w:p>
     <w:p>
@@ -6209,7 +6123,7 @@
           <w:noProof/>
         </w:rPr>
         <w:drawing>
-          <wp:inline distT="0" distB="0" distL="0" distR="0" wp14:anchorId="76AE1A3E" wp14:editId="1031BF80">
+          <wp:inline distT="0" distB="0" distL="0" distR="0" wp14:anchorId="76AE1A3E" wp14:editId="122811A6">
             <wp:extent cx="5972810" cy="2703195"/>
             <wp:effectExtent l="0" t="0" r="8890" b="1905"/>
             <wp:docPr id="35" name="Chart 35" descr="GRAPH;GENERIC_GRAPH;COL1=CRITICAL_VIOLATIONS,ROW1=MODULES,MODULES=ALL,CRITICAL_VIOLATIONS=ALL,METRICS=60017;"/>
@@ -6322,23 +6236,13 @@
           <w:lang w:val="en-US"/>
         </w:rPr>
       </w:pPr>
-      <w:proofErr w:type="gramStart"/>
       <w:r>
         <w:rPr>
           <w:rFonts w:ascii="Open Sans" w:hAnsi="Open Sans" w:cs="Open Sans"/>
           <w:szCs w:val="24"/>
           <w:lang w:val="en-US"/>
         </w:rPr>
-        <w:t>GRAPH;GENERIC</w:t>
-      </w:r>
-      <w:proofErr w:type="gramEnd"/>
-      <w:r>
-        <w:rPr>
-          <w:rFonts w:ascii="Open Sans" w:hAnsi="Open Sans" w:cs="Open Sans"/>
-          <w:szCs w:val="24"/>
-          <w:lang w:val="en-US"/>
-        </w:rPr>
-        <w:t>_GRAPH;COL1=VIOLATIONS,ROW1=M</w:t>
+        <w:t>GRAPH;GENERIC_GRAPH;COL1=VIOLATIONS,ROW1=M</w:t>
       </w:r>
       <w:r>
         <w:rPr>
@@ -6398,8 +6302,6 @@
         </w:rPr>
         <w:t>graph</w:t>
       </w:r>
-      <w:bookmarkStart w:id="0" w:name="_GoBack"/>
-      <w:bookmarkEnd w:id="0"/>
       <w:r>
         <w:rPr>
           <w:rFonts w:ascii="Open Sans" w:hAnsi="Open Sans" w:cs="Open Sans"/>
@@ -6427,13 +6329,14 @@
           <w:lang w:val="en-GB"/>
         </w:rPr>
       </w:pPr>
+      <w:bookmarkStart w:id="0" w:name="_GoBack"/>
       <w:r>
         <w:rPr>
           <w:rFonts w:ascii="Open Sans" w:hAnsi="Open Sans" w:cs="Open Sans"/>
           <w:noProof/>
         </w:rPr>
         <w:drawing>
-          <wp:inline distT="0" distB="0" distL="0" distR="0" wp14:anchorId="5F1D105C" wp14:editId="6F42749B">
+          <wp:inline distT="0" distB="0" distL="0" distR="0" wp14:anchorId="5F1D105C" wp14:editId="2F6ACB97">
             <wp:extent cx="5972810" cy="2703195"/>
             <wp:effectExtent l="0" t="0" r="8890" b="1905"/>
             <wp:docPr id="33" name="Chart 33" descr="GRAPH;GENERIC_GRAPH;COL1=VIOLATIONS,ROW1=METRICS,VIOLATIONS=ALL,METRICS=CWE;"/>
@@ -6446,6 +6349,7 @@
           </wp:inline>
         </w:drawing>
       </w:r>
+      <w:bookmarkEnd w:id="0"/>
     </w:p>
     <w:p>
       <w:pPr>
@@ -6503,23 +6407,13 @@
           <w:lang w:val="en-US"/>
         </w:rPr>
       </w:pPr>
-      <w:proofErr w:type="gramStart"/>
       <w:r>
         <w:rPr>
           <w:rFonts w:ascii="Open Sans" w:hAnsi="Open Sans" w:cs="Open Sans"/>
           <w:szCs w:val="24"/>
           <w:lang w:val="en-US"/>
         </w:rPr>
-        <w:t>GRAPH;GENERIC</w:t>
-      </w:r>
-      <w:proofErr w:type="gramEnd"/>
-      <w:r>
-        <w:rPr>
-          <w:rFonts w:ascii="Open Sans" w:hAnsi="Open Sans" w:cs="Open Sans"/>
-          <w:szCs w:val="24"/>
-          <w:lang w:val="en-US"/>
-        </w:rPr>
-        <w:t>_GRAPH;COL1=CRITICAL_VIOLATIONS,ROW1=METRICS,METRICS=HEALTH_FACTOR,CRITICAL_VIOLATIONS=ADDED|REMOVED</w:t>
+        <w:t>GRAPH;GENERIC_GRAPH;COL1=CRITICAL_VIOLATIONS,ROW1=METRICS,METRICS=HEALTH_FACTOR,CRITICAL_VIOLATIONS=ADDED|REMOVED</w:t>
       </w:r>
     </w:p>
     <w:p>
@@ -6620,23 +6514,13 @@
           <w:lang w:val="en-US"/>
         </w:rPr>
       </w:pPr>
-      <w:proofErr w:type="gramStart"/>
       <w:r>
         <w:rPr>
           <w:rFonts w:ascii="Open Sans" w:hAnsi="Open Sans" w:cs="Open Sans"/>
           <w:szCs w:val="24"/>
           <w:lang w:val="en-US"/>
         </w:rPr>
-        <w:t>GRAPH;GENERIC</w:t>
-      </w:r>
-      <w:proofErr w:type="gramEnd"/>
-      <w:r>
-        <w:rPr>
-          <w:rFonts w:ascii="Open Sans" w:hAnsi="Open Sans" w:cs="Open Sans"/>
-          <w:szCs w:val="24"/>
-          <w:lang w:val="en-US"/>
-        </w:rPr>
-        <w:t>_GRAPH;COL1=SNAPSHOTS,ROW1=METRICS,METRICS=60013|60014|60016,SNAPSHOTS=CURRENT|PREVIOUS</w:t>
+        <w:t>GRAPH;GENERIC_GRAPH;COL1=SNAPSHOTS,ROW1=METRICS,METRICS=60013|60014|60016,SNAPSHOTS=CURRENT|PREVIOUS</w:t>
       </w:r>
     </w:p>
     <w:p>
@@ -6682,21 +6566,12 @@
           <w:lang w:val="en-GB"/>
         </w:rPr>
       </w:pPr>
-      <w:proofErr w:type="gramStart"/>
       <w:r>
         <w:rPr>
           <w:rFonts w:ascii="Open Sans" w:hAnsi="Open Sans" w:cs="Open Sans"/>
           <w:lang w:val="en-GB"/>
         </w:rPr>
-        <w:t>GRAPH;GENERIC</w:t>
-      </w:r>
-      <w:proofErr w:type="gramEnd"/>
-      <w:r>
-        <w:rPr>
-          <w:rFonts w:ascii="Open Sans" w:hAnsi="Open Sans" w:cs="Open Sans"/>
-          <w:lang w:val="en-GB"/>
-        </w:rPr>
-        <w:t>_GRAPH;COL1=SNAPSHOTS,ROW1=METRICS,METRICS=66033|66031|66032,SNAPSHOTS=CURRENT|PREVIOUS</w:t>
+        <w:t>GRAPH;GENERIC_GRAPH;COL1=SNAPSHOTS,ROW1=METRICS,METRICS=66033|66031|66032,SNAPSHOTS=CURRENT|PREVIOUS</w:t>
       </w:r>
     </w:p>
     <w:p>
@@ -6777,23 +6652,13 @@
           <w:lang w:val="en-US"/>
         </w:rPr>
       </w:pPr>
-      <w:proofErr w:type="gramStart"/>
       <w:r>
         <w:rPr>
           <w:rFonts w:ascii="Open Sans" w:hAnsi="Open Sans" w:cs="Open Sans"/>
           <w:szCs w:val="24"/>
           <w:lang w:val="en-US"/>
         </w:rPr>
-        <w:t>GRAPH;GENERIC</w:t>
-      </w:r>
-      <w:proofErr w:type="gramEnd"/>
-      <w:r>
-        <w:rPr>
-          <w:rFonts w:ascii="Open Sans" w:hAnsi="Open Sans" w:cs="Open Sans"/>
-          <w:szCs w:val="24"/>
-          <w:lang w:val="en-US"/>
-        </w:rPr>
-        <w:t>_GRAPH;ROW1=TECHNOLOGIES,COL1=METRICS,TECHNOLOGIES=ALL,METRICS=10151</w:t>
+        <w:t>GRAPH;GENERIC_GRAPH;ROW1=TECHNOLOGIES,COL1=METRICS,TECHNOLOGIES=ALL,METRICS=10151</w:t>
       </w:r>
     </w:p>
     <w:p>
@@ -6847,21 +6712,12 @@
           <w:lang w:val="en-GB"/>
         </w:rPr>
       </w:pPr>
-      <w:proofErr w:type="gramStart"/>
       <w:r>
         <w:rPr>
           <w:rFonts w:ascii="Open Sans" w:hAnsi="Open Sans" w:cs="Open Sans"/>
           <w:lang w:val="en-GB"/>
         </w:rPr>
-        <w:t>GRAPH;GENERIC</w:t>
-      </w:r>
-      <w:proofErr w:type="gramEnd"/>
-      <w:r>
-        <w:rPr>
-          <w:rFonts w:ascii="Open Sans" w:hAnsi="Open Sans" w:cs="Open Sans"/>
-          <w:lang w:val="en-GB"/>
-        </w:rPr>
-        <w:t>_GRAPH;ROW1=MODULES,COL1=METRICS,MODULES=ALL,METRICS=10151</w:t>
+        <w:t>GRAPH;GENERIC_GRAPH;ROW1=MODULES,COL1=METRICS,MODULES=ALL,METRICS=10151</w:t>
       </w:r>
     </w:p>
     <w:p>
@@ -11462,7 +11318,19 @@
               <a:rPr lang="fr-FR" sz="1100" b="1" dirty="0">
                 <a:effectLst/>
               </a:rPr>
-              <a:t>ADDED AND REMOVED VIOLATIONS BY</a:t>
+              <a:t>ADDED,</a:t>
+            </a:r>
+            <a:r>
+              <a:rPr lang="fr-FR" sz="1100" b="1" baseline="0" dirty="0">
+                <a:effectLst/>
+              </a:rPr>
+              <a:t> </a:t>
+            </a:r>
+            <a:r>
+              <a:rPr lang="fr-FR" sz="1100" b="1" dirty="0">
+                <a:effectLst/>
+              </a:rPr>
+              <a:t>REMOVED AND TOTAL VIOLATIONS BY</a:t>
             </a:r>
             <a:r>
               <a:rPr lang="fr-FR" sz="1100" b="1" baseline="0" dirty="0">
@@ -20071,7 +19939,7 @@
 </file>
 
 <file path=customXml/itemProps1.xml><?xml version="1.0" encoding="utf-8"?>
-<ds:datastoreItem xmlns:ds="http://schemas.openxmlformats.org/officeDocument/2006/customXml" ds:itemID="{7C82A6FA-9694-4BB2-B750-5483EA3680B0}">
+<ds:datastoreItem xmlns:ds="http://schemas.openxmlformats.org/officeDocument/2006/customXml" ds:itemID="{C7AD56FE-8EE8-4C6C-97FA-D4B2461457D7}">
   <ds:schemaRefs>
     <ds:schemaRef ds:uri="http://schemas.openxmlformats.org/officeDocument/2006/bibliography"/>
   </ds:schemaRefs>

</xml_diff>

<commit_message>
REPORTGEN-397 : update extension name for quality standards
</commit_message>
<xml_diff>
--- a/CastReporting.Reporting/TemplatesFiles/Generic Graph Definition.docx
+++ b/CastReporting.Reporting/TemplatesFiles/Generic Graph Definition.docx
@@ -4191,7 +4191,25 @@
           <w:sz w:val="20"/>
           <w:szCs w:val="24"/>
         </w:rPr>
-        <w:t xml:space="preserve"> id from quality model (eg page</w:t>
+        <w:t xml:space="preserve"> id from quality model (</w:t>
+      </w:r>
+      <w:proofErr w:type="spellStart"/>
+      <w:r>
+        <w:rPr>
+          <w:rFonts w:ascii="Open Sans" w:hAnsi="Open Sans" w:cs="Open Sans"/>
+          <w:sz w:val="20"/>
+          <w:szCs w:val="24"/>
+        </w:rPr>
+        <w:t>eg</w:t>
+      </w:r>
+      <w:proofErr w:type="spellEnd"/>
+      <w:r>
+        <w:rPr>
+          <w:rFonts w:ascii="Open Sans" w:hAnsi="Open Sans" w:cs="Open Sans"/>
+          <w:sz w:val="20"/>
+          <w:szCs w:val="24"/>
+        </w:rPr>
+        <w:t xml:space="preserve"> page</w:t>
       </w:r>
       <w:r>
         <w:rPr>
@@ -4243,7 +4261,25 @@
           <w:sz w:val="20"/>
           <w:szCs w:val="24"/>
         </w:rPr>
-        <w:t>** The selection of metrics by standard quality tag name should only be used for an application where the extension “Standard Quality Rules” is installed. If not, no metrics will be selected and graph will be empty.</w:t>
+        <w:t>** The selection of metrics by standard quality tag name should only be used for an application where the extension “</w:t>
+      </w:r>
+      <w:r>
+        <w:rPr>
+          <w:rFonts w:ascii="Open Sans" w:hAnsi="Open Sans" w:cs="Open Sans"/>
+          <w:sz w:val="20"/>
+          <w:szCs w:val="24"/>
+        </w:rPr>
+        <w:t>Quality Standards Support</w:t>
+      </w:r>
+      <w:bookmarkStart w:id="0" w:name="_GoBack"/>
+      <w:bookmarkEnd w:id="0"/>
+      <w:r>
+        <w:rPr>
+          <w:rFonts w:ascii="Open Sans" w:hAnsi="Open Sans" w:cs="Open Sans"/>
+          <w:sz w:val="20"/>
+          <w:szCs w:val="24"/>
+        </w:rPr>
+        <w:t>” is installed. If not, no metrics will be selected and graph will be empty.</w:t>
       </w:r>
     </w:p>
     <w:p>
@@ -6329,7 +6365,6 @@
           <w:lang w:val="en-GB"/>
         </w:rPr>
       </w:pPr>
-      <w:bookmarkStart w:id="0" w:name="_GoBack"/>
       <w:r>
         <w:rPr>
           <w:rFonts w:ascii="Open Sans" w:hAnsi="Open Sans" w:cs="Open Sans"/>
@@ -6349,7 +6384,6 @@
           </wp:inline>
         </w:drawing>
       </w:r>
-      <w:bookmarkEnd w:id="0"/>
     </w:p>
     <w:p>
       <w:pPr>
@@ -19939,7 +19973,7 @@
 </file>
 
 <file path=customXml/itemProps1.xml><?xml version="1.0" encoding="utf-8"?>
-<ds:datastoreItem xmlns:ds="http://schemas.openxmlformats.org/officeDocument/2006/customXml" ds:itemID="{C7AD56FE-8EE8-4C6C-97FA-D4B2461457D7}">
+<ds:datastoreItem xmlns:ds="http://schemas.openxmlformats.org/officeDocument/2006/customXml" ds:itemID="{D212B162-552A-47BB-8E2E-A13B4E893245}">
   <ds:schemaRefs>
     <ds:schemaRef ds:uri="http://schemas.openxmlformats.org/officeDocument/2006/bibliography"/>
   </ds:schemaRefs>

</xml_diff>

<commit_message>
REPORTGEN-397 : fix extension name in templates
</commit_message>
<xml_diff>
--- a/CastReporting.Reporting/TemplatesFiles/Generic Graph Definition.docx
+++ b/CastReporting.Reporting/TemplatesFiles/Generic Graph Definition.docx
@@ -4191,25 +4191,7 @@
           <w:sz w:val="20"/>
           <w:szCs w:val="24"/>
         </w:rPr>
-        <w:t xml:space="preserve"> id from quality model (</w:t>
-      </w:r>
-      <w:proofErr w:type="spellStart"/>
-      <w:r>
-        <w:rPr>
-          <w:rFonts w:ascii="Open Sans" w:hAnsi="Open Sans" w:cs="Open Sans"/>
-          <w:sz w:val="20"/>
-          <w:szCs w:val="24"/>
-        </w:rPr>
-        <w:t>eg</w:t>
-      </w:r>
-      <w:proofErr w:type="spellEnd"/>
-      <w:r>
-        <w:rPr>
-          <w:rFonts w:ascii="Open Sans" w:hAnsi="Open Sans" w:cs="Open Sans"/>
-          <w:sz w:val="20"/>
-          <w:szCs w:val="24"/>
-        </w:rPr>
-        <w:t xml:space="preserve"> page</w:t>
+        <w:t xml:space="preserve"> id from quality model (eg page</w:t>
       </w:r>
       <w:r>
         <w:rPr>
@@ -4271,8 +4253,6 @@
         </w:rPr>
         <w:t>Quality Standards Support</w:t>
       </w:r>
-      <w:bookmarkStart w:id="0" w:name="_GoBack"/>
-      <w:bookmarkEnd w:id="0"/>
       <w:r>
         <w:rPr>
           <w:rFonts w:ascii="Open Sans" w:hAnsi="Open Sans" w:cs="Open Sans"/>
@@ -6328,7 +6308,25 @@
           <w:sz w:val="20"/>
           <w:szCs w:val="24"/>
         </w:rPr>
-        <w:t xml:space="preserve">The selection of metrics by standard quality tag name should only be used for an application where the extension “Standard Quality Rules” is installed. If not, no metrics will be selected and </w:t>
+        <w:t>The selection of metrics by standard quality tag name should only be used for an application where the extension “</w:t>
+      </w:r>
+      <w:r>
+        <w:rPr>
+          <w:rFonts w:ascii="Open Sans" w:hAnsi="Open Sans" w:cs="Open Sans"/>
+          <w:sz w:val="20"/>
+          <w:szCs w:val="24"/>
+        </w:rPr>
+        <w:t>Quality Standards Support</w:t>
+      </w:r>
+      <w:bookmarkStart w:id="0" w:name="_GoBack"/>
+      <w:bookmarkEnd w:id="0"/>
+      <w:r>
+        <w:rPr>
+          <w:rFonts w:ascii="Open Sans" w:hAnsi="Open Sans" w:cs="Open Sans"/>
+          <w:sz w:val="20"/>
+          <w:szCs w:val="24"/>
+        </w:rPr>
+        <w:t xml:space="preserve">” is installed. If not, no metrics will be selected and </w:t>
       </w:r>
       <w:r>
         <w:rPr>
@@ -19973,7 +19971,7 @@
 </file>
 
 <file path=customXml/itemProps1.xml><?xml version="1.0" encoding="utf-8"?>
-<ds:datastoreItem xmlns:ds="http://schemas.openxmlformats.org/officeDocument/2006/customXml" ds:itemID="{D212B162-552A-47BB-8E2E-A13B4E893245}">
+<ds:datastoreItem xmlns:ds="http://schemas.openxmlformats.org/officeDocument/2006/customXml" ds:itemID="{5763EE70-DDA7-4515-9CC1-5B5E1029B429}">
   <ds:schemaRefs>
     <ds:schemaRef ds:uri="http://schemas.openxmlformats.org/officeDocument/2006/bibliography"/>
   </ds:schemaRefs>

</xml_diff>